<commit_message>
Fix bugs in Undo - Redo and FXMLGraphicTree
</commit_message>
<xml_diff>
--- a/report/OOLT.ICT.20202.Team13.Report.docx
+++ b/report/OOLT.ICT.20202.Team13.Report.docx
@@ -5,7 +5,7 @@
     <w:p>
       <w:pPr>
         <w:spacing w:line="276" w:lineRule="auto"/>
-        <w:jc w:val="center"/>
+        <w:jc w:val="both"/>
         <w:rPr>
           <w:rFonts w:ascii="Times New Roman" w:hAnsi="Times New Roman" w:cs="Times New Roman"/>
           <w:b/>
@@ -28,7 +28,7 @@
     <w:p>
       <w:pPr>
         <w:spacing w:line="276" w:lineRule="auto"/>
-        <w:jc w:val="center"/>
+        <w:jc w:val="both"/>
         <w:rPr>
           <w:rFonts w:ascii="Times New Roman" w:hAnsi="Times New Roman" w:cs="Times New Roman"/>
           <w:b/>
@@ -51,16 +51,18 @@
     <w:p>
       <w:pPr>
         <w:spacing w:line="276" w:lineRule="auto"/>
-        <w:rPr>
-          <w:rFonts w:ascii="Times New Roman" w:hAnsi="Times New Roman" w:cs="Times New Roman"/>
-          <w:sz w:val="28"/>
-          <w:szCs w:val="28"/>
-        </w:rPr>
-      </w:pPr>
-    </w:p>
-    <w:p>
-      <w:pPr>
-        <w:spacing w:line="276" w:lineRule="auto"/>
+        <w:jc w:val="both"/>
+        <w:rPr>
+          <w:rFonts w:ascii="Times New Roman" w:hAnsi="Times New Roman" w:cs="Times New Roman"/>
+          <w:sz w:val="28"/>
+          <w:szCs w:val="28"/>
+        </w:rPr>
+      </w:pPr>
+    </w:p>
+    <w:p>
+      <w:pPr>
+        <w:spacing w:line="276" w:lineRule="auto"/>
+        <w:jc w:val="both"/>
         <w:rPr>
           <w:rFonts w:ascii="Times New Roman" w:hAnsi="Times New Roman" w:cs="Times New Roman"/>
           <w:b/>
@@ -86,6 +88,7 @@
       <w:pPr>
         <w:spacing w:line="276" w:lineRule="auto"/>
         <w:ind w:left="720"/>
+        <w:jc w:val="both"/>
         <w:rPr>
           <w:rFonts w:ascii="Times New Roman" w:hAnsi="Times New Roman" w:cs="Times New Roman"/>
           <w:sz w:val="26"/>
@@ -119,80 +122,65 @@
         </w:rPr>
         <w:t xml:space="preserve"> 20194758, </w:t>
       </w:r>
-      <w:hyperlink r:id="rId6" w:history="1">
-        <w:r>
-          <w:rPr>
-            <w:rStyle w:val="Hyperlink"/>
-            <w:rFonts w:ascii="Times New Roman" w:hAnsi="Times New Roman" w:cs="Times New Roman"/>
-            <w:sz w:val="26"/>
-            <w:szCs w:val="26"/>
-            <w:lang w:val="vi-VN"/>
-          </w:rPr>
-          <w:t>hang.pt194758@sis.hust.edu.vn</w:t>
-        </w:r>
-      </w:hyperlink>
-    </w:p>
-    <w:p>
-      <w:pPr>
-        <w:spacing w:line="276" w:lineRule="auto"/>
-        <w:ind w:left="720"/>
-        <w:rPr>
+      <w:r>
+        <w:fldChar w:fldCharType="begin"/>
+      </w:r>
+      <w:r>
+        <w:instrText xml:space="preserve"> HYPERLINK "mailto:hang.pt194758@sis.hust.edu.vn" </w:instrText>
+      </w:r>
+      <w:r>
+        <w:fldChar w:fldCharType="separate"/>
+      </w:r>
+      <w:r>
+        <w:rPr>
+          <w:rStyle w:val="Hyperlink"/>
           <w:rFonts w:ascii="Times New Roman" w:hAnsi="Times New Roman" w:cs="Times New Roman"/>
           <w:sz w:val="26"/>
           <w:szCs w:val="26"/>
           <w:lang w:val="vi-VN"/>
         </w:rPr>
-      </w:pPr>
-      <w:r>
-        <w:rPr>
+        <w:t>hang.pt194758@sis.hust.edu.vn</w:t>
+      </w:r>
+      <w:r>
+        <w:rPr>
+          <w:rStyle w:val="Hyperlink"/>
           <w:rFonts w:ascii="Times New Roman" w:hAnsi="Times New Roman" w:cs="Times New Roman"/>
           <w:sz w:val="26"/>
           <w:szCs w:val="26"/>
           <w:lang w:val="vi-VN"/>
         </w:rPr>
-        <w:t>Pham Trung Hieu</w:t>
-      </w:r>
-      <w:r>
-        <w:rPr>
-          <w:rFonts w:ascii="Times New Roman" w:hAnsi="Times New Roman" w:cs="Times New Roman"/>
-          <w:sz w:val="26"/>
-          <w:szCs w:val="26"/>
-        </w:rPr>
-        <w:t xml:space="preserve"> -</w:t>
-      </w:r>
-      <w:r>
+        <w:fldChar w:fldCharType="end"/>
+      </w:r>
+    </w:p>
+    <w:p>
+      <w:pPr>
+        <w:spacing w:line="276" w:lineRule="auto"/>
+        <w:ind w:left="720"/>
+        <w:jc w:val="both"/>
         <w:rPr>
           <w:rFonts w:ascii="Times New Roman" w:hAnsi="Times New Roman" w:cs="Times New Roman"/>
           <w:sz w:val="26"/>
           <w:szCs w:val="26"/>
           <w:lang w:val="vi-VN"/>
         </w:rPr>
-        <w:t xml:space="preserve"> 20194763, </w:t>
-      </w:r>
-      <w:hyperlink r:id="rId7" w:history="1">
-        <w:r>
-          <w:rPr>
-            <w:rStyle w:val="Hyperlink"/>
-            <w:rFonts w:ascii="Times New Roman" w:hAnsi="Times New Roman" w:cs="Times New Roman"/>
-            <w:sz w:val="26"/>
-            <w:szCs w:val="26"/>
-            <w:lang w:val="vi-VN"/>
-          </w:rPr>
-          <w:t>hieu.pt194763@sis.hust.edu.vn</w:t>
-        </w:r>
-      </w:hyperlink>
-    </w:p>
-    <w:p>
-      <w:pPr>
-        <w:spacing w:line="276" w:lineRule="auto"/>
-        <w:ind w:left="720"/>
+      </w:pPr>
+      <w:r>
         <w:rPr>
           <w:rFonts w:ascii="Times New Roman" w:hAnsi="Times New Roman" w:cs="Times New Roman"/>
           <w:sz w:val="26"/>
           <w:szCs w:val="26"/>
           <w:lang w:val="vi-VN"/>
         </w:rPr>
-      </w:pPr>
+        <w:t>Pham Trung Hieu</w:t>
+      </w:r>
+      <w:r>
+        <w:rPr>
+          <w:rFonts w:ascii="Times New Roman" w:hAnsi="Times New Roman" w:cs="Times New Roman"/>
+          <w:sz w:val="26"/>
+          <w:szCs w:val="26"/>
+        </w:rPr>
+        <w:t xml:space="preserve"> -</w:t>
+      </w:r>
       <w:r>
         <w:rPr>
           <w:rFonts w:ascii="Times New Roman" w:hAnsi="Times New Roman" w:cs="Times New Roman"/>
@@ -200,42 +188,111 @@
           <w:szCs w:val="26"/>
           <w:lang w:val="vi-VN"/>
         </w:rPr>
-        <w:t>Ho Tran Anh Vu</w:t>
-      </w:r>
-      <w:r>
-        <w:rPr>
-          <w:rFonts w:ascii="Times New Roman" w:hAnsi="Times New Roman" w:cs="Times New Roman"/>
-          <w:sz w:val="26"/>
-          <w:szCs w:val="26"/>
-        </w:rPr>
-        <w:t xml:space="preserve"> -</w:t>
-      </w:r>
-      <w:r>
-        <w:rPr>
+        <w:t xml:space="preserve"> 20194763, </w:t>
+      </w:r>
+      <w:r>
+        <w:fldChar w:fldCharType="begin"/>
+      </w:r>
+      <w:r>
+        <w:instrText xml:space="preserve"> HYPERLINK "mailto:hieu.pt194763@sis.hust.edu.vn" </w:instrText>
+      </w:r>
+      <w:r>
+        <w:fldChar w:fldCharType="separate"/>
+      </w:r>
+      <w:r>
+        <w:rPr>
+          <w:rStyle w:val="Hyperlink"/>
           <w:rFonts w:ascii="Times New Roman" w:hAnsi="Times New Roman" w:cs="Times New Roman"/>
           <w:sz w:val="26"/>
           <w:szCs w:val="26"/>
           <w:lang w:val="vi-VN"/>
         </w:rPr>
+        <w:t>hieu.pt194763@sis.hust.edu.vn</w:t>
+      </w:r>
+      <w:r>
+        <w:rPr>
+          <w:rStyle w:val="Hyperlink"/>
+          <w:rFonts w:ascii="Times New Roman" w:hAnsi="Times New Roman" w:cs="Times New Roman"/>
+          <w:sz w:val="26"/>
+          <w:szCs w:val="26"/>
+          <w:lang w:val="vi-VN"/>
+        </w:rPr>
+        <w:fldChar w:fldCharType="end"/>
+      </w:r>
+    </w:p>
+    <w:p>
+      <w:pPr>
+        <w:spacing w:line="276" w:lineRule="auto"/>
+        <w:ind w:left="720"/>
+        <w:jc w:val="both"/>
+        <w:rPr>
+          <w:rFonts w:ascii="Times New Roman" w:hAnsi="Times New Roman" w:cs="Times New Roman"/>
+          <w:sz w:val="26"/>
+          <w:szCs w:val="26"/>
+          <w:lang w:val="vi-VN"/>
+        </w:rPr>
+      </w:pPr>
+      <w:r>
+        <w:rPr>
+          <w:rFonts w:ascii="Times New Roman" w:hAnsi="Times New Roman" w:cs="Times New Roman"/>
+          <w:sz w:val="26"/>
+          <w:szCs w:val="26"/>
+          <w:lang w:val="vi-VN"/>
+        </w:rPr>
+        <w:t>Ho Tran Anh Vu</w:t>
+      </w:r>
+      <w:r>
+        <w:rPr>
+          <w:rFonts w:ascii="Times New Roman" w:hAnsi="Times New Roman" w:cs="Times New Roman"/>
+          <w:sz w:val="26"/>
+          <w:szCs w:val="26"/>
+        </w:rPr>
+        <w:t xml:space="preserve"> -</w:t>
+      </w:r>
+      <w:r>
+        <w:rPr>
+          <w:rFonts w:ascii="Times New Roman" w:hAnsi="Times New Roman" w:cs="Times New Roman"/>
+          <w:sz w:val="26"/>
+          <w:szCs w:val="26"/>
+          <w:lang w:val="vi-VN"/>
+        </w:rPr>
         <w:t xml:space="preserve"> 20194885, </w:t>
       </w:r>
-      <w:hyperlink r:id="rId8" w:history="1">
-        <w:r>
-          <w:rPr>
-            <w:rStyle w:val="Hyperlink"/>
-            <w:rFonts w:ascii="Times New Roman" w:hAnsi="Times New Roman" w:cs="Times New Roman"/>
-            <w:sz w:val="26"/>
-            <w:szCs w:val="26"/>
-            <w:lang w:val="vi-VN"/>
-          </w:rPr>
-          <w:t>vu.hta194885@sis.hust.edu.vn</w:t>
-        </w:r>
-      </w:hyperlink>
+      <w:r>
+        <w:fldChar w:fldCharType="begin"/>
+      </w:r>
+      <w:r>
+        <w:instrText xml:space="preserve"> HYPERLINK "mailto:vu.hta194885@sis.hust.edu.vn" </w:instrText>
+      </w:r>
+      <w:r>
+        <w:fldChar w:fldCharType="separate"/>
+      </w:r>
+      <w:r>
+        <w:rPr>
+          <w:rStyle w:val="Hyperlink"/>
+          <w:rFonts w:ascii="Times New Roman" w:hAnsi="Times New Roman" w:cs="Times New Roman"/>
+          <w:sz w:val="26"/>
+          <w:szCs w:val="26"/>
+          <w:lang w:val="vi-VN"/>
+        </w:rPr>
+        <w:t>vu.hta194885@sis.hust.edu.vn</w:t>
+      </w:r>
+      <w:r>
+        <w:rPr>
+          <w:rStyle w:val="Hyperlink"/>
+          <w:rFonts w:ascii="Times New Roman" w:hAnsi="Times New Roman" w:cs="Times New Roman"/>
+          <w:sz w:val="26"/>
+          <w:szCs w:val="26"/>
+          <w:lang w:val="vi-VN"/>
+        </w:rPr>
+        <w:fldChar w:fldCharType="end"/>
+      </w:r>
     </w:p>
     <w:p>
       <w:pPr>
         <w:pStyle w:val="TOCHeading"/>
         <w:spacing w:line="276" w:lineRule="auto"/>
+        <w:jc w:val="both"/>
         <w:rPr>
           <w:rFonts w:ascii="Times New Roman" w:hAnsi="Times New Roman" w:cs="Times New Roman"/>
           <w:b/>
@@ -251,6 +308,7 @@
       <w:pPr>
         <w:pStyle w:val="TOCHeading"/>
         <w:spacing w:line="276" w:lineRule="auto"/>
+        <w:jc w:val="both"/>
         <w:rPr>
           <w:rFonts w:ascii="Times New Roman" w:hAnsi="Times New Roman" w:cs="Times New Roman"/>
           <w:b/>
@@ -272,6 +330,7 @@
     </w:p>
     <w:p>
       <w:pPr>
+        <w:jc w:val="both"/>
         <w:rPr>
           <w:sz w:val="4"/>
           <w:szCs w:val="4"/>
@@ -282,6 +341,7 @@
     <w:p>
       <w:pPr>
         <w:spacing w:line="276" w:lineRule="auto"/>
+        <w:jc w:val="both"/>
         <w:rPr>
           <w:rFonts w:ascii="Times New Roman" w:hAnsi="Times New Roman" w:cs="Times New Roman"/>
           <w:color w:val="000000" w:themeColor="text1"/>
@@ -312,31 +372,7 @@
             <w:u w:val="none"/>
             <w:lang w:val="vi-VN"/>
           </w:rPr>
-          <w:t>Mini-project desc</w:t>
-        </w:r>
-        <w:r>
-          <w:rPr>
-            <w:rStyle w:val="Hyperlink"/>
-            <w:rFonts w:ascii="Times New Roman" w:hAnsi="Times New Roman" w:cs="Times New Roman"/>
-            <w:color w:val="000000" w:themeColor="text1"/>
-            <w:sz w:val="28"/>
-            <w:szCs w:val="28"/>
-            <w:u w:val="none"/>
-            <w:lang w:val="vi-VN"/>
-          </w:rPr>
-          <w:t>r</w:t>
-        </w:r>
-        <w:r>
-          <w:rPr>
-            <w:rStyle w:val="Hyperlink"/>
-            <w:rFonts w:ascii="Times New Roman" w:hAnsi="Times New Roman" w:cs="Times New Roman"/>
-            <w:color w:val="000000" w:themeColor="text1"/>
-            <w:sz w:val="28"/>
-            <w:szCs w:val="28"/>
-            <w:u w:val="none"/>
-            <w:lang w:val="vi-VN"/>
-          </w:rPr>
-          <w:t>iption</w:t>
+          <w:t>Mini-project description</w:t>
         </w:r>
       </w:hyperlink>
     </w:p>
@@ -348,6 +384,7 @@
           <w:numId w:val="9"/>
         </w:numPr>
         <w:spacing w:line="276" w:lineRule="auto"/>
+        <w:jc w:val="both"/>
         <w:rPr>
           <w:rFonts w:ascii="Times New Roman" w:hAnsi="Times New Roman" w:cs="Times New Roman"/>
           <w:color w:val="000000" w:themeColor="text1"/>
@@ -367,55 +404,7 @@
             <w:u w:val="none"/>
             <w:lang w:val="vi-VN"/>
           </w:rPr>
-          <w:t>Mini-project requi</w:t>
-        </w:r>
-        <w:r>
-          <w:rPr>
-            <w:rStyle w:val="Hyperlink"/>
-            <w:rFonts w:ascii="Times New Roman" w:hAnsi="Times New Roman" w:cs="Times New Roman"/>
-            <w:color w:val="000000" w:themeColor="text1"/>
-            <w:sz w:val="28"/>
-            <w:szCs w:val="28"/>
-            <w:u w:val="none"/>
-            <w:lang w:val="vi-VN"/>
-          </w:rPr>
-          <w:t>r</w:t>
-        </w:r>
-        <w:r>
-          <w:rPr>
-            <w:rStyle w:val="Hyperlink"/>
-            <w:rFonts w:ascii="Times New Roman" w:hAnsi="Times New Roman" w:cs="Times New Roman"/>
-            <w:color w:val="000000" w:themeColor="text1"/>
-            <w:sz w:val="28"/>
-            <w:szCs w:val="28"/>
-            <w:u w:val="none"/>
-            <w:lang w:val="vi-VN"/>
-          </w:rPr>
-          <w:t>em</w:t>
-        </w:r>
-        <w:r>
-          <w:rPr>
-            <w:rStyle w:val="Hyperlink"/>
-            <w:rFonts w:ascii="Times New Roman" w:hAnsi="Times New Roman" w:cs="Times New Roman"/>
-            <w:color w:val="000000" w:themeColor="text1"/>
-            <w:sz w:val="28"/>
-            <w:szCs w:val="28"/>
-            <w:u w:val="none"/>
-            <w:lang w:val="vi-VN"/>
-          </w:rPr>
-          <w:t>e</w:t>
-        </w:r>
-        <w:r>
-          <w:rPr>
-            <w:rStyle w:val="Hyperlink"/>
-            <w:rFonts w:ascii="Times New Roman" w:hAnsi="Times New Roman" w:cs="Times New Roman"/>
-            <w:color w:val="000000" w:themeColor="text1"/>
-            <w:sz w:val="28"/>
-            <w:szCs w:val="28"/>
-            <w:u w:val="none"/>
-            <w:lang w:val="vi-VN"/>
-          </w:rPr>
-          <w:t>nt details</w:t>
+          <w:t>Mini-project requirement details</w:t>
         </w:r>
       </w:hyperlink>
     </w:p>
@@ -427,6 +416,7 @@
           <w:numId w:val="9"/>
         </w:numPr>
         <w:spacing w:line="276" w:lineRule="auto"/>
+        <w:jc w:val="both"/>
         <w:rPr>
           <w:rFonts w:ascii="Times New Roman" w:hAnsi="Times New Roman" w:cs="Times New Roman"/>
           <w:color w:val="000000" w:themeColor="text1"/>
@@ -445,35 +435,14 @@
             <w:szCs w:val="28"/>
             <w:u w:val="none"/>
           </w:rPr>
-          <w:t>Use case diagram and ex</w:t>
-        </w:r>
-        <w:r>
-          <w:rPr>
-            <w:rStyle w:val="Hyperlink"/>
-            <w:rFonts w:ascii="Times New Roman" w:hAnsi="Times New Roman" w:cs="Times New Roman"/>
-            <w:color w:val="000000" w:themeColor="text1"/>
-            <w:sz w:val="28"/>
-            <w:szCs w:val="28"/>
-            <w:u w:val="none"/>
-          </w:rPr>
-          <w:t>p</w:t>
-        </w:r>
-        <w:r>
-          <w:rPr>
-            <w:rStyle w:val="Hyperlink"/>
-            <w:rFonts w:ascii="Times New Roman" w:hAnsi="Times New Roman" w:cs="Times New Roman"/>
-            <w:color w:val="000000" w:themeColor="text1"/>
-            <w:sz w:val="28"/>
-            <w:szCs w:val="28"/>
-            <w:u w:val="none"/>
-          </w:rPr>
-          <w:t>lanation</w:t>
+          <w:t>Use case diagram and explanation</w:t>
         </w:r>
       </w:hyperlink>
     </w:p>
     <w:p>
       <w:pPr>
         <w:spacing w:line="276" w:lineRule="auto"/>
+        <w:jc w:val="both"/>
         <w:rPr>
           <w:rFonts w:ascii="Times New Roman" w:hAnsi="Times New Roman" w:cs="Times New Roman"/>
           <w:color w:val="000000" w:themeColor="text1"/>
@@ -507,6 +476,7 @@
     <w:p>
       <w:pPr>
         <w:spacing w:line="276" w:lineRule="auto"/>
+        <w:jc w:val="both"/>
         <w:rPr>
           <w:rFonts w:ascii="Times New Roman" w:hAnsi="Times New Roman" w:cs="Times New Roman"/>
           <w:color w:val="000000" w:themeColor="text1"/>
@@ -550,6 +520,7 @@
     <w:p>
       <w:pPr>
         <w:spacing w:line="276" w:lineRule="auto"/>
+        <w:jc w:val="both"/>
         <w:rPr>
           <w:rFonts w:ascii="Times New Roman" w:hAnsi="Times New Roman" w:cs="Times New Roman"/>
           <w:color w:val="000000" w:themeColor="text1"/>
@@ -604,6 +575,7 @@
     <w:p>
       <w:pPr>
         <w:spacing w:line="276" w:lineRule="auto"/>
+        <w:jc w:val="both"/>
         <w:rPr>
           <w:rFonts w:ascii="Times New Roman" w:hAnsi="Times New Roman" w:cs="Times New Roman"/>
           <w:color w:val="000000" w:themeColor="text1"/>
@@ -621,18 +593,7 @@
             <w:szCs w:val="28"/>
             <w:u w:val="none"/>
           </w:rPr>
-          <w:t xml:space="preserve">3. </w:t>
-        </w:r>
-        <w:r>
-          <w:rPr>
-            <w:rStyle w:val="Hyperlink"/>
-            <w:rFonts w:ascii="Times New Roman" w:hAnsi="Times New Roman" w:cs="Times New Roman"/>
-            <w:color w:val="000000" w:themeColor="text1"/>
-            <w:sz w:val="28"/>
-            <w:szCs w:val="28"/>
-            <w:u w:val="none"/>
-          </w:rPr>
-          <w:t>Design</w:t>
+          <w:t>3. Design</w:t>
         </w:r>
       </w:hyperlink>
     </w:p>
@@ -640,6 +601,7 @@
       <w:pPr>
         <w:spacing w:line="276" w:lineRule="auto"/>
         <w:ind w:firstLine="720"/>
+        <w:jc w:val="both"/>
         <w:rPr>
           <w:rFonts w:ascii="Times New Roman" w:hAnsi="Times New Roman" w:cs="Times New Roman"/>
           <w:color w:val="000000" w:themeColor="text1"/>
@@ -677,6 +639,7 @@
       <w:pPr>
         <w:spacing w:line="276" w:lineRule="auto"/>
         <w:ind w:firstLine="720"/>
+        <w:jc w:val="both"/>
         <w:rPr>
           <w:rFonts w:ascii="Times New Roman" w:hAnsi="Times New Roman" w:cs="Times New Roman"/>
           <w:color w:val="000000" w:themeColor="text1"/>
@@ -714,6 +677,7 @@
       <w:pPr>
         <w:spacing w:line="276" w:lineRule="auto"/>
         <w:ind w:firstLine="720"/>
+        <w:jc w:val="both"/>
         <w:rPr>
           <w:rFonts w:ascii="Times New Roman" w:hAnsi="Times New Roman" w:cs="Times New Roman"/>
           <w:color w:val="000000" w:themeColor="text1"/>
@@ -750,6 +714,7 @@
     <w:p>
       <w:pPr>
         <w:spacing w:line="276" w:lineRule="auto"/>
+        <w:jc w:val="both"/>
         <w:rPr>
           <w:rStyle w:val="FollowedHyperlink"/>
           <w:rFonts w:ascii="Times New Roman" w:hAnsi="Times New Roman" w:cs="Times New Roman"/>
@@ -762,6 +727,7 @@
     <w:p>
       <w:pPr>
         <w:spacing w:line="276" w:lineRule="auto"/>
+        <w:jc w:val="both"/>
         <w:rPr>
           <w:rStyle w:val="FollowedHyperlink"/>
           <w:rFonts w:ascii="Times New Roman" w:hAnsi="Times New Roman" w:cs="Times New Roman"/>
@@ -774,6 +740,7 @@
     <w:p>
       <w:pPr>
         <w:spacing w:line="276" w:lineRule="auto"/>
+        <w:jc w:val="both"/>
         <w:rPr>
           <w:rStyle w:val="FollowedHyperlink"/>
           <w:rFonts w:ascii="Times New Roman" w:hAnsi="Times New Roman" w:cs="Times New Roman"/>
@@ -786,6 +753,7 @@
     <w:p>
       <w:pPr>
         <w:spacing w:line="276" w:lineRule="auto"/>
+        <w:jc w:val="both"/>
         <w:rPr>
           <w:rStyle w:val="FollowedHyperlink"/>
           <w:rFonts w:ascii="Times New Roman" w:hAnsi="Times New Roman" w:cs="Times New Roman"/>
@@ -798,6 +766,7 @@
     <w:p>
       <w:pPr>
         <w:spacing w:line="276" w:lineRule="auto"/>
+        <w:jc w:val="both"/>
         <w:rPr>
           <w:rStyle w:val="FollowedHyperlink"/>
           <w:lang w:val="vi-VN"/>
@@ -812,6 +781,7 @@
           <w:numId w:val="1"/>
         </w:numPr>
         <w:spacing w:line="276" w:lineRule="auto"/>
+        <w:jc w:val="both"/>
         <w:rPr>
           <w:rFonts w:ascii="Times New Roman" w:hAnsi="Times New Roman" w:cs="Times New Roman"/>
           <w:b/>
@@ -842,6 +812,7 @@
           <w:numId w:val="3"/>
         </w:numPr>
         <w:spacing w:line="276" w:lineRule="auto"/>
+        <w:jc w:val="both"/>
         <w:rPr>
           <w:rFonts w:ascii="Times New Roman" w:hAnsi="Times New Roman" w:cs="Times New Roman"/>
           <w:b/>
@@ -919,16 +890,18 @@
           <w:sz w:val="28"/>
           <w:szCs w:val="28"/>
         </w:rPr>
-        <w:t>D</w:t>
-      </w:r>
-      <w:r>
-        <w:rPr>
-          <w:rFonts w:ascii="Times New Roman" w:hAnsi="Times New Roman" w:cs="Times New Roman"/>
-          <w:sz w:val="28"/>
-          <w:szCs w:val="28"/>
-        </w:rPr>
-        <w:t>esign a program to display and explain some basic operations four types of tree</w:t>
-      </w:r>
+        <w:t xml:space="preserve">Design a program to display and explain some basic operations four types of </w:t>
+      </w:r>
+      <w:proofErr w:type="gramStart"/>
+      <w:r>
+        <w:rPr>
+          <w:rFonts w:ascii="Times New Roman" w:hAnsi="Times New Roman" w:cs="Times New Roman"/>
+          <w:sz w:val="28"/>
+          <w:szCs w:val="28"/>
+        </w:rPr>
+        <w:t>tree</w:t>
+      </w:r>
+      <w:proofErr w:type="gramEnd"/>
       <w:r>
         <w:rPr>
           <w:rFonts w:ascii="Times New Roman" w:hAnsi="Times New Roman" w:cs="Times New Roman"/>
@@ -1055,15 +1028,7 @@
           <w:sz w:val="28"/>
           <w:szCs w:val="28"/>
         </w:rPr>
-        <w:t xml:space="preserve">Operations:  </w:t>
-      </w:r>
-      <w:r>
-        <w:rPr>
-          <w:rFonts w:ascii="Times New Roman" w:hAnsi="Times New Roman" w:cs="Times New Roman"/>
-          <w:sz w:val="28"/>
-          <w:szCs w:val="28"/>
-        </w:rPr>
-        <w:t>create, insert, delete, update, traverse</w:t>
+        <w:t>Operations:  create, insert, delete, update, traverse</w:t>
       </w:r>
       <w:r>
         <w:rPr>
@@ -1175,23 +1140,7 @@
           <w:sz w:val="28"/>
           <w:szCs w:val="28"/>
         </w:rPr>
-        <w:t>Consider only u</w:t>
-      </w:r>
-      <w:r>
-        <w:rPr>
-          <w:rFonts w:ascii="Times New Roman" w:hAnsi="Times New Roman" w:cs="Times New Roman"/>
-          <w:sz w:val="28"/>
-          <w:szCs w:val="28"/>
-        </w:rPr>
-        <w:t>ndirected-weight trees, with integer node values and no duplicated node values allowed</w:t>
-      </w:r>
-      <w:r>
-        <w:rPr>
-          <w:rFonts w:ascii="Times New Roman" w:hAnsi="Times New Roman" w:cs="Times New Roman"/>
-          <w:sz w:val="28"/>
-          <w:szCs w:val="28"/>
-        </w:rPr>
-        <w:t>.</w:t>
+        <w:t>Consider only undirected-weight trees, with integer node values and no duplicated node values allowed.</w:t>
       </w:r>
     </w:p>
     <w:p>
@@ -1215,15 +1164,7 @@
           <w:sz w:val="28"/>
           <w:szCs w:val="28"/>
         </w:rPr>
-        <w:t>For the balanced tree and balanced binary tree, the maximum difference in distance from root of the leaf nodes must be chosen by the user</w:t>
-      </w:r>
-      <w:r>
-        <w:rPr>
-          <w:rFonts w:ascii="Times New Roman" w:hAnsi="Times New Roman" w:cs="Times New Roman"/>
-          <w:sz w:val="28"/>
-          <w:szCs w:val="28"/>
-        </w:rPr>
-        <w:t>.</w:t>
+        <w:t>For the balanced tree and balanced binary tree, the maximum difference in distance from root of the leaf nodes must be chosen by the user.</w:t>
       </w:r>
     </w:p>
     <w:p>
@@ -1247,7 +1188,25 @@
           <w:sz w:val="28"/>
           <w:szCs w:val="28"/>
         </w:rPr>
-        <w:t>On the main menu: title of the application, navigation bar for user to choose between the four types of tree, help menu and quit</w:t>
+        <w:t xml:space="preserve">On the main menu: title of the application, navigation bar for user to choose between the four types of </w:t>
+      </w:r>
+      <w:proofErr w:type="gramStart"/>
+      <w:r>
+        <w:rPr>
+          <w:rFonts w:ascii="Times New Roman" w:hAnsi="Times New Roman" w:cs="Times New Roman"/>
+          <w:sz w:val="28"/>
+          <w:szCs w:val="28"/>
+        </w:rPr>
+        <w:t>tree</w:t>
+      </w:r>
+      <w:proofErr w:type="gramEnd"/>
+      <w:r>
+        <w:rPr>
+          <w:rFonts w:ascii="Times New Roman" w:hAnsi="Times New Roman" w:cs="Times New Roman"/>
+          <w:sz w:val="28"/>
+          <w:szCs w:val="28"/>
+        </w:rPr>
+        <w:t>, help menu and quit</w:t>
       </w:r>
     </w:p>
     <w:p>
@@ -1271,15 +1230,7 @@
           <w:sz w:val="28"/>
           <w:szCs w:val="28"/>
         </w:rPr>
-        <w:t>User must select a type of data structure before getting into the visualization</w:t>
-      </w:r>
-      <w:r>
-        <w:rPr>
-          <w:rFonts w:ascii="Times New Roman" w:hAnsi="Times New Roman" w:cs="Times New Roman"/>
-          <w:sz w:val="28"/>
-          <w:szCs w:val="28"/>
-        </w:rPr>
-        <w:t>.</w:t>
+        <w:t>User must select a type of data structure before getting into the visualization.</w:t>
       </w:r>
     </w:p>
     <w:p>
@@ -1303,31 +1254,7 @@
           <w:sz w:val="28"/>
           <w:szCs w:val="28"/>
         </w:rPr>
-        <w:t>The help menu show</w:t>
-      </w:r>
-      <w:r>
-        <w:rPr>
-          <w:rFonts w:ascii="Times New Roman" w:hAnsi="Times New Roman" w:cs="Times New Roman"/>
-          <w:sz w:val="28"/>
-          <w:szCs w:val="28"/>
-        </w:rPr>
-        <w:t>s</w:t>
-      </w:r>
-      <w:r>
-        <w:rPr>
-          <w:rFonts w:ascii="Times New Roman" w:hAnsi="Times New Roman" w:cs="Times New Roman"/>
-          <w:sz w:val="28"/>
-          <w:szCs w:val="28"/>
-        </w:rPr>
-        <w:t xml:space="preserve"> basic usage and aim of the project</w:t>
-      </w:r>
-      <w:r>
-        <w:rPr>
-          <w:rFonts w:ascii="Times New Roman" w:hAnsi="Times New Roman" w:cs="Times New Roman"/>
-          <w:sz w:val="28"/>
-          <w:szCs w:val="28"/>
-        </w:rPr>
-        <w:t>.</w:t>
+        <w:t>The help menu shows basic usage and aim of the project.</w:t>
       </w:r>
     </w:p>
     <w:p>
@@ -1351,31 +1278,7 @@
           <w:sz w:val="28"/>
           <w:szCs w:val="28"/>
         </w:rPr>
-        <w:t>Quit button exits the application</w:t>
-      </w:r>
-      <w:r>
-        <w:rPr>
-          <w:rFonts w:ascii="Times New Roman" w:hAnsi="Times New Roman" w:cs="Times New Roman"/>
-          <w:sz w:val="28"/>
-          <w:szCs w:val="28"/>
-        </w:rPr>
-        <w:t>,</w:t>
-      </w:r>
-      <w:r>
-        <w:rPr>
-          <w:rFonts w:ascii="Times New Roman" w:hAnsi="Times New Roman" w:cs="Times New Roman"/>
-          <w:sz w:val="28"/>
-          <w:szCs w:val="28"/>
-        </w:rPr>
-        <w:t xml:space="preserve"> ask for confirmation</w:t>
-      </w:r>
-      <w:r>
-        <w:rPr>
-          <w:rFonts w:ascii="Times New Roman" w:hAnsi="Times New Roman" w:cs="Times New Roman"/>
-          <w:sz w:val="28"/>
-          <w:szCs w:val="28"/>
-        </w:rPr>
-        <w:t>.</w:t>
+        <w:t>Quit button exits the application, ask for confirmation.</w:t>
       </w:r>
     </w:p>
     <w:p>
@@ -2207,7 +2110,7 @@
       <w:pPr>
         <w:spacing w:line="276" w:lineRule="auto"/>
         <w:ind w:left="1080"/>
-        <w:jc w:val="both"/>
+        <w:jc w:val="center"/>
         <w:rPr>
           <w:rFonts w:ascii="Times New Roman" w:hAnsi="Times New Roman" w:cs="Times New Roman"/>
           <w:sz w:val="28"/>
@@ -2240,7 +2143,7 @@
                     <pic:cNvPicPr/>
                   </pic:nvPicPr>
                   <pic:blipFill>
-                    <a:blip r:embed="rId9">
+                    <a:blip r:embed="rId6">
                       <a:extLst>
                         <a:ext uri="{28A0092B-C50C-407E-A947-70E740481C1C}">
                           <a14:useLocalDpi xmlns:a14="http://schemas.microsoft.com/office/drawing/2010/main" val="0"/>
@@ -2387,7 +2290,25 @@
           <w:sz w:val="28"/>
           <w:szCs w:val="28"/>
         </w:rPr>
-        <w:t xml:space="preserve"> Any time user can select “Back” button and select other types of tree. This action does not delete the details of inputted tree (save all tree states). User can see the help menu and exit with confirmation in the</w:t>
+        <w:t xml:space="preserve"> Any time user can select “Back” button and select other types of </w:t>
+      </w:r>
+      <w:proofErr w:type="gramStart"/>
+      <w:r>
+        <w:rPr>
+          <w:rFonts w:ascii="Times New Roman" w:hAnsi="Times New Roman" w:cs="Times New Roman"/>
+          <w:sz w:val="28"/>
+          <w:szCs w:val="28"/>
+        </w:rPr>
+        <w:t>tree</w:t>
+      </w:r>
+      <w:proofErr w:type="gramEnd"/>
+      <w:r>
+        <w:rPr>
+          <w:rFonts w:ascii="Times New Roman" w:hAnsi="Times New Roman" w:cs="Times New Roman"/>
+          <w:sz w:val="28"/>
+          <w:szCs w:val="28"/>
+        </w:rPr>
+        <w:t>. This action does not delete the details of inputted tree (save all tree states). User can see the help menu and exit with confirmation in the</w:t>
       </w:r>
       <w:r>
         <w:rPr>
@@ -2509,6 +2430,7 @@
     <w:p>
       <w:pPr>
         <w:spacing w:line="276" w:lineRule="auto"/>
+        <w:jc w:val="both"/>
         <w:rPr>
           <w:rFonts w:ascii="Times New Roman" w:hAnsi="Times New Roman" w:cs="Times New Roman"/>
           <w:sz w:val="28"/>
@@ -2520,6 +2442,7 @@
     <w:p>
       <w:pPr>
         <w:spacing w:line="276" w:lineRule="auto"/>
+        <w:jc w:val="both"/>
         <w:rPr>
           <w:rFonts w:ascii="Times New Roman" w:hAnsi="Times New Roman" w:cs="Times New Roman"/>
           <w:sz w:val="28"/>
@@ -2531,6 +2454,7 @@
     <w:p>
       <w:pPr>
         <w:spacing w:line="276" w:lineRule="auto"/>
+        <w:jc w:val="both"/>
         <w:rPr>
           <w:rFonts w:ascii="Times New Roman" w:hAnsi="Times New Roman" w:cs="Times New Roman"/>
           <w:sz w:val="28"/>
@@ -2547,6 +2471,7 @@
           <w:numId w:val="1"/>
         </w:numPr>
         <w:spacing w:line="276" w:lineRule="auto"/>
+        <w:jc w:val="both"/>
         <w:rPr>
           <w:rFonts w:ascii="Times New Roman" w:hAnsi="Times New Roman" w:cs="Times New Roman"/>
           <w:b/>
@@ -2577,6 +2502,7 @@
           <w:numId w:val="21"/>
         </w:numPr>
         <w:spacing w:line="276" w:lineRule="auto"/>
+        <w:jc w:val="both"/>
         <w:rPr>
           <w:rFonts w:ascii="Times New Roman" w:hAnsi="Times New Roman" w:cs="Times New Roman"/>
           <w:b/>
@@ -2608,6 +2534,7 @@
           <w:numId w:val="8"/>
         </w:numPr>
         <w:spacing w:line="276" w:lineRule="auto"/>
+        <w:jc w:val="both"/>
         <w:rPr>
           <w:rFonts w:ascii="Times New Roman" w:hAnsi="Times New Roman" w:cs="Times New Roman"/>
           <w:sz w:val="28"/>
@@ -2636,8 +2563,28 @@
           <w:sz w:val="28"/>
           <w:szCs w:val="28"/>
         </w:rPr>
-        <w:t xml:space="preserve"> oop.ict.project.tree</w:t>
-      </w:r>
+        <w:t xml:space="preserve"> </w:t>
+      </w:r>
+      <w:proofErr w:type="spellStart"/>
+      <w:proofErr w:type="gramStart"/>
+      <w:r>
+        <w:rPr>
+          <w:rFonts w:ascii="Times New Roman" w:hAnsi="Times New Roman" w:cs="Times New Roman"/>
+          <w:sz w:val="28"/>
+          <w:szCs w:val="28"/>
+        </w:rPr>
+        <w:t>oop.ict.project</w:t>
+      </w:r>
+      <w:proofErr w:type="gramEnd"/>
+      <w:r>
+        <w:rPr>
+          <w:rFonts w:ascii="Times New Roman" w:hAnsi="Times New Roman" w:cs="Times New Roman"/>
+          <w:sz w:val="28"/>
+          <w:szCs w:val="28"/>
+        </w:rPr>
+        <w:t>.tree</w:t>
+      </w:r>
+      <w:proofErr w:type="spellEnd"/>
       <w:r>
         <w:rPr>
           <w:rFonts w:ascii="Times New Roman" w:hAnsi="Times New Roman" w:cs="Times New Roman"/>
@@ -2670,21 +2617,33 @@
         </w:rPr>
         <w:t xml:space="preserve">Package </w:t>
       </w:r>
-      <w:r>
-        <w:rPr>
-          <w:rFonts w:ascii="Times New Roman" w:hAnsi="Times New Roman" w:cs="Times New Roman"/>
-          <w:sz w:val="28"/>
-          <w:szCs w:val="28"/>
-        </w:rPr>
-        <w:t>oop.ict.project.tree</w:t>
-      </w:r>
-      <w:r>
-        <w:rPr>
-          <w:rFonts w:ascii="Times New Roman" w:hAnsi="Times New Roman" w:cs="Times New Roman"/>
-          <w:sz w:val="28"/>
-          <w:szCs w:val="28"/>
-        </w:rPr>
-        <w:t>.generic: Phung Thu Hang</w:t>
+      <w:proofErr w:type="spellStart"/>
+      <w:proofErr w:type="gramStart"/>
+      <w:r>
+        <w:rPr>
+          <w:rFonts w:ascii="Times New Roman" w:hAnsi="Times New Roman" w:cs="Times New Roman"/>
+          <w:sz w:val="28"/>
+          <w:szCs w:val="28"/>
+        </w:rPr>
+        <w:t>oop.ict.project</w:t>
+      </w:r>
+      <w:proofErr w:type="gramEnd"/>
+      <w:r>
+        <w:rPr>
+          <w:rFonts w:ascii="Times New Roman" w:hAnsi="Times New Roman" w:cs="Times New Roman"/>
+          <w:sz w:val="28"/>
+          <w:szCs w:val="28"/>
+        </w:rPr>
+        <w:t>.tree.generic</w:t>
+      </w:r>
+      <w:proofErr w:type="spellEnd"/>
+      <w:r>
+        <w:rPr>
+          <w:rFonts w:ascii="Times New Roman" w:hAnsi="Times New Roman" w:cs="Times New Roman"/>
+          <w:sz w:val="28"/>
+          <w:szCs w:val="28"/>
+        </w:rPr>
+        <w:t>: Phung Thu Hang</w:t>
       </w:r>
     </w:p>
     <w:p>
@@ -2708,15 +2667,35 @@
           <w:sz w:val="28"/>
           <w:szCs w:val="28"/>
         </w:rPr>
-        <w:t>Package oop.ict.project.tree.</w:t>
-      </w:r>
-      <w:r>
-        <w:rPr>
-          <w:rFonts w:ascii="Times New Roman" w:hAnsi="Times New Roman" w:cs="Times New Roman"/>
-          <w:sz w:val="28"/>
-          <w:szCs w:val="28"/>
-        </w:rPr>
-        <w:t>binary: Ho Tran Anh Vu + Phung Thu Hang</w:t>
+        <w:t xml:space="preserve">Package </w:t>
+      </w:r>
+      <w:proofErr w:type="spellStart"/>
+      <w:proofErr w:type="gramStart"/>
+      <w:r>
+        <w:rPr>
+          <w:rFonts w:ascii="Times New Roman" w:hAnsi="Times New Roman" w:cs="Times New Roman"/>
+          <w:sz w:val="28"/>
+          <w:szCs w:val="28"/>
+        </w:rPr>
+        <w:t>oop.ict.project</w:t>
+      </w:r>
+      <w:proofErr w:type="gramEnd"/>
+      <w:r>
+        <w:rPr>
+          <w:rFonts w:ascii="Times New Roman" w:hAnsi="Times New Roman" w:cs="Times New Roman"/>
+          <w:sz w:val="28"/>
+          <w:szCs w:val="28"/>
+        </w:rPr>
+        <w:t>.tree.binary</w:t>
+      </w:r>
+      <w:proofErr w:type="spellEnd"/>
+      <w:r>
+        <w:rPr>
+          <w:rFonts w:ascii="Times New Roman" w:hAnsi="Times New Roman" w:cs="Times New Roman"/>
+          <w:sz w:val="28"/>
+          <w:szCs w:val="28"/>
+        </w:rPr>
+        <w:t>: Ho Tran Anh Vu + Phung Thu Hang</w:t>
       </w:r>
     </w:p>
     <w:p>
@@ -2740,16 +2719,64 @@
           <w:sz w:val="28"/>
           <w:szCs w:val="28"/>
         </w:rPr>
-        <w:t>Package oop.ict.project.tree.</w:t>
-      </w:r>
-      <w:r>
-        <w:rPr>
-          <w:rFonts w:ascii="Times New Roman" w:hAnsi="Times New Roman" w:cs="Times New Roman"/>
-          <w:sz w:val="28"/>
-          <w:szCs w:val="28"/>
-        </w:rPr>
-        <w:t>balanced: Pham Trung Hieu</w:t>
-      </w:r>
+        <w:t xml:space="preserve">Package </w:t>
+      </w:r>
+      <w:proofErr w:type="spellStart"/>
+      <w:proofErr w:type="gramStart"/>
+      <w:r>
+        <w:rPr>
+          <w:rFonts w:ascii="Times New Roman" w:hAnsi="Times New Roman" w:cs="Times New Roman"/>
+          <w:sz w:val="28"/>
+          <w:szCs w:val="28"/>
+        </w:rPr>
+        <w:t>oop.ict.project</w:t>
+      </w:r>
+      <w:proofErr w:type="gramEnd"/>
+      <w:r>
+        <w:rPr>
+          <w:rFonts w:ascii="Times New Roman" w:hAnsi="Times New Roman" w:cs="Times New Roman"/>
+          <w:sz w:val="28"/>
+          <w:szCs w:val="28"/>
+        </w:rPr>
+        <w:t>.tree.balanced</w:t>
+      </w:r>
+      <w:proofErr w:type="spellEnd"/>
+      <w:r>
+        <w:rPr>
+          <w:rFonts w:ascii="Times New Roman" w:hAnsi="Times New Roman" w:cs="Times New Roman"/>
+          <w:sz w:val="28"/>
+          <w:szCs w:val="28"/>
+        </w:rPr>
+        <w:t xml:space="preserve">: Pham </w:t>
+      </w:r>
+      <w:proofErr w:type="spellStart"/>
+      <w:r>
+        <w:rPr>
+          <w:rFonts w:ascii="Times New Roman" w:hAnsi="Times New Roman" w:cs="Times New Roman"/>
+          <w:sz w:val="28"/>
+          <w:szCs w:val="28"/>
+        </w:rPr>
+        <w:t>Trung</w:t>
+      </w:r>
+      <w:proofErr w:type="spellEnd"/>
+      <w:r>
+        <w:rPr>
+          <w:rFonts w:ascii="Times New Roman" w:hAnsi="Times New Roman" w:cs="Times New Roman"/>
+          <w:sz w:val="28"/>
+          <w:szCs w:val="28"/>
+        </w:rPr>
+        <w:t xml:space="preserve"> </w:t>
+      </w:r>
+      <w:proofErr w:type="spellStart"/>
+      <w:r>
+        <w:rPr>
+          <w:rFonts w:ascii="Times New Roman" w:hAnsi="Times New Roman" w:cs="Times New Roman"/>
+          <w:sz w:val="28"/>
+          <w:szCs w:val="28"/>
+        </w:rPr>
+        <w:t>Hieu</w:t>
+      </w:r>
+      <w:proofErr w:type="spellEnd"/>
     </w:p>
     <w:p>
       <w:pPr>
@@ -2772,15 +2799,35 @@
           <w:sz w:val="28"/>
           <w:szCs w:val="28"/>
         </w:rPr>
-        <w:t>Package oop.ict.project.tree.</w:t>
-      </w:r>
-      <w:r>
-        <w:rPr>
-          <w:rFonts w:ascii="Times New Roman" w:hAnsi="Times New Roman" w:cs="Times New Roman"/>
-          <w:sz w:val="28"/>
-          <w:szCs w:val="28"/>
-        </w:rPr>
-        <w:t>balancedbinary: Ho Tran Anh Vu</w:t>
+        <w:t xml:space="preserve">Package </w:t>
+      </w:r>
+      <w:proofErr w:type="spellStart"/>
+      <w:proofErr w:type="gramStart"/>
+      <w:r>
+        <w:rPr>
+          <w:rFonts w:ascii="Times New Roman" w:hAnsi="Times New Roman" w:cs="Times New Roman"/>
+          <w:sz w:val="28"/>
+          <w:szCs w:val="28"/>
+        </w:rPr>
+        <w:t>oop.ict.project</w:t>
+      </w:r>
+      <w:proofErr w:type="gramEnd"/>
+      <w:r>
+        <w:rPr>
+          <w:rFonts w:ascii="Times New Roman" w:hAnsi="Times New Roman" w:cs="Times New Roman"/>
+          <w:sz w:val="28"/>
+          <w:szCs w:val="28"/>
+        </w:rPr>
+        <w:t>.tree.balancedbinary</w:t>
+      </w:r>
+      <w:proofErr w:type="spellEnd"/>
+      <w:r>
+        <w:rPr>
+          <w:rFonts w:ascii="Times New Roman" w:hAnsi="Times New Roman" w:cs="Times New Roman"/>
+          <w:sz w:val="28"/>
+          <w:szCs w:val="28"/>
+        </w:rPr>
+        <w:t>: Ho Tran Anh Vu</w:t>
       </w:r>
     </w:p>
     <w:p>
@@ -2804,16 +2851,64 @@
           <w:sz w:val="28"/>
           <w:szCs w:val="28"/>
         </w:rPr>
-        <w:t>Package oop.ict.project.</w:t>
-      </w:r>
-      <w:r>
-        <w:rPr>
-          <w:rFonts w:ascii="Times New Roman" w:hAnsi="Times New Roman" w:cs="Times New Roman"/>
-          <w:sz w:val="28"/>
-          <w:szCs w:val="28"/>
-        </w:rPr>
-        <w:t>shape: Reference + Pham Trung Hieu</w:t>
-      </w:r>
+        <w:t xml:space="preserve">Package </w:t>
+      </w:r>
+      <w:proofErr w:type="spellStart"/>
+      <w:proofErr w:type="gramStart"/>
+      <w:r>
+        <w:rPr>
+          <w:rFonts w:ascii="Times New Roman" w:hAnsi="Times New Roman" w:cs="Times New Roman"/>
+          <w:sz w:val="28"/>
+          <w:szCs w:val="28"/>
+        </w:rPr>
+        <w:t>oop.ict.project</w:t>
+      </w:r>
+      <w:proofErr w:type="gramEnd"/>
+      <w:r>
+        <w:rPr>
+          <w:rFonts w:ascii="Times New Roman" w:hAnsi="Times New Roman" w:cs="Times New Roman"/>
+          <w:sz w:val="28"/>
+          <w:szCs w:val="28"/>
+        </w:rPr>
+        <w:t>.shape</w:t>
+      </w:r>
+      <w:proofErr w:type="spellEnd"/>
+      <w:r>
+        <w:rPr>
+          <w:rFonts w:ascii="Times New Roman" w:hAnsi="Times New Roman" w:cs="Times New Roman"/>
+          <w:sz w:val="28"/>
+          <w:szCs w:val="28"/>
+        </w:rPr>
+        <w:t xml:space="preserve">: Reference + Pham </w:t>
+      </w:r>
+      <w:proofErr w:type="spellStart"/>
+      <w:r>
+        <w:rPr>
+          <w:rFonts w:ascii="Times New Roman" w:hAnsi="Times New Roman" w:cs="Times New Roman"/>
+          <w:sz w:val="28"/>
+          <w:szCs w:val="28"/>
+        </w:rPr>
+        <w:t>Trung</w:t>
+      </w:r>
+      <w:proofErr w:type="spellEnd"/>
+      <w:r>
+        <w:rPr>
+          <w:rFonts w:ascii="Times New Roman" w:hAnsi="Times New Roman" w:cs="Times New Roman"/>
+          <w:sz w:val="28"/>
+          <w:szCs w:val="28"/>
+        </w:rPr>
+        <w:t xml:space="preserve"> </w:t>
+      </w:r>
+      <w:proofErr w:type="spellStart"/>
+      <w:r>
+        <w:rPr>
+          <w:rFonts w:ascii="Times New Roman" w:hAnsi="Times New Roman" w:cs="Times New Roman"/>
+          <w:sz w:val="28"/>
+          <w:szCs w:val="28"/>
+        </w:rPr>
+        <w:t>Hieu</w:t>
+      </w:r>
+      <w:proofErr w:type="spellEnd"/>
     </w:p>
     <w:p>
       <w:pPr>
@@ -2836,15 +2931,25 @@
           <w:sz w:val="28"/>
           <w:szCs w:val="28"/>
         </w:rPr>
-        <w:t>Package oop.ict.project.</w:t>
-      </w:r>
-      <w:r>
-        <w:rPr>
-          <w:rFonts w:ascii="Times New Roman" w:hAnsi="Times New Roman" w:cs="Times New Roman"/>
-          <w:sz w:val="28"/>
-          <w:szCs w:val="28"/>
-        </w:rPr>
-        <w:t xml:space="preserve">gui: </w:t>
+        <w:t xml:space="preserve">Package </w:t>
+      </w:r>
+      <w:proofErr w:type="spellStart"/>
+      <w:r>
+        <w:rPr>
+          <w:rFonts w:ascii="Times New Roman" w:hAnsi="Times New Roman" w:cs="Times New Roman"/>
+          <w:sz w:val="28"/>
+          <w:szCs w:val="28"/>
+        </w:rPr>
+        <w:t>oop.ict.project.gui</w:t>
+      </w:r>
+      <w:proofErr w:type="spellEnd"/>
+      <w:r>
+        <w:rPr>
+          <w:rFonts w:ascii="Times New Roman" w:hAnsi="Times New Roman" w:cs="Times New Roman"/>
+          <w:sz w:val="28"/>
+          <w:szCs w:val="28"/>
+        </w:rPr>
+        <w:t xml:space="preserve">: </w:t>
       </w:r>
     </w:p>
     <w:p>
@@ -2868,7 +2973,25 @@
           <w:sz w:val="28"/>
           <w:szCs w:val="28"/>
         </w:rPr>
-        <w:t>Class ScreenController:</w:t>
+        <w:t xml:space="preserve">Class </w:t>
+      </w:r>
+      <w:proofErr w:type="spellStart"/>
+      <w:r>
+        <w:rPr>
+          <w:rFonts w:ascii="Times New Roman" w:hAnsi="Times New Roman" w:cs="Times New Roman"/>
+          <w:sz w:val="28"/>
+          <w:szCs w:val="28"/>
+        </w:rPr>
+        <w:t>ScreenController</w:t>
+      </w:r>
+      <w:proofErr w:type="spellEnd"/>
+      <w:r>
+        <w:rPr>
+          <w:rFonts w:ascii="Times New Roman" w:hAnsi="Times New Roman" w:cs="Times New Roman"/>
+          <w:sz w:val="28"/>
+          <w:szCs w:val="28"/>
+        </w:rPr>
+        <w:t>:</w:t>
       </w:r>
       <w:r>
         <w:rPr>
@@ -2900,15 +3023,33 @@
           <w:sz w:val="28"/>
           <w:szCs w:val="28"/>
         </w:rPr>
-        <w:t>Class ScreenMenuController: Ho Tran Anh Vu</w:t>
-      </w:r>
-      <w:r>
-        <w:rPr>
-          <w:rFonts w:ascii="Times New Roman" w:hAnsi="Times New Roman" w:cs="Times New Roman"/>
-          <w:sz w:val="28"/>
-          <w:szCs w:val="28"/>
-        </w:rPr>
-        <w:t xml:space="preserve"> + Pham Trung Hieu</w:t>
+        <w:t xml:space="preserve">Class </w:t>
+      </w:r>
+      <w:proofErr w:type="spellStart"/>
+      <w:r>
+        <w:rPr>
+          <w:rFonts w:ascii="Times New Roman" w:hAnsi="Times New Roman" w:cs="Times New Roman"/>
+          <w:sz w:val="28"/>
+          <w:szCs w:val="28"/>
+        </w:rPr>
+        <w:t>ScreenMenuController</w:t>
+      </w:r>
+      <w:proofErr w:type="spellEnd"/>
+      <w:r>
+        <w:rPr>
+          <w:rFonts w:ascii="Times New Roman" w:hAnsi="Times New Roman" w:cs="Times New Roman"/>
+          <w:sz w:val="28"/>
+          <w:szCs w:val="28"/>
+        </w:rPr>
+        <w:t xml:space="preserve">: </w:t>
+      </w:r>
+      <w:r>
+        <w:rPr>
+          <w:rFonts w:ascii="Times New Roman" w:hAnsi="Times New Roman" w:cs="Times New Roman"/>
+          <w:sz w:val="28"/>
+          <w:szCs w:val="28"/>
+        </w:rPr>
+        <w:t>the whole team</w:t>
       </w:r>
     </w:p>
     <w:p>
@@ -2932,7 +3073,25 @@
           <w:sz w:val="28"/>
           <w:szCs w:val="28"/>
         </w:rPr>
-        <w:t xml:space="preserve">Class GraphicTree: </w:t>
+        <w:t xml:space="preserve">Class </w:t>
+      </w:r>
+      <w:proofErr w:type="spellStart"/>
+      <w:r>
+        <w:rPr>
+          <w:rFonts w:ascii="Times New Roman" w:hAnsi="Times New Roman" w:cs="Times New Roman"/>
+          <w:sz w:val="28"/>
+          <w:szCs w:val="28"/>
+        </w:rPr>
+        <w:t>GraphicTree</w:t>
+      </w:r>
+      <w:proofErr w:type="spellEnd"/>
+      <w:r>
+        <w:rPr>
+          <w:rFonts w:ascii="Times New Roman" w:hAnsi="Times New Roman" w:cs="Times New Roman"/>
+          <w:sz w:val="28"/>
+          <w:szCs w:val="28"/>
+        </w:rPr>
+        <w:t xml:space="preserve">: </w:t>
       </w:r>
       <w:r>
         <w:rPr>
@@ -2964,7 +3123,25 @@
           <w:sz w:val="28"/>
           <w:szCs w:val="28"/>
         </w:rPr>
-        <w:t xml:space="preserve">Class MainMenuScreen: </w:t>
+        <w:t xml:space="preserve">Class </w:t>
+      </w:r>
+      <w:proofErr w:type="spellStart"/>
+      <w:r>
+        <w:rPr>
+          <w:rFonts w:ascii="Times New Roman" w:hAnsi="Times New Roman" w:cs="Times New Roman"/>
+          <w:sz w:val="28"/>
+          <w:szCs w:val="28"/>
+        </w:rPr>
+        <w:t>MainMenuScreen</w:t>
+      </w:r>
+      <w:proofErr w:type="spellEnd"/>
+      <w:r>
+        <w:rPr>
+          <w:rFonts w:ascii="Times New Roman" w:hAnsi="Times New Roman" w:cs="Times New Roman"/>
+          <w:sz w:val="28"/>
+          <w:szCs w:val="28"/>
+        </w:rPr>
+        <w:t xml:space="preserve">: </w:t>
       </w:r>
       <w:r>
         <w:rPr>
@@ -2974,6 +3151,17 @@
         </w:rPr>
         <w:t>Ho Tran Anh Vu</w:t>
       </w:r>
+    </w:p>
+    <w:p>
+      <w:pPr>
+        <w:spacing w:line="276" w:lineRule="auto"/>
+        <w:jc w:val="both"/>
+        <w:rPr>
+          <w:rFonts w:ascii="Times New Roman" w:hAnsi="Times New Roman" w:cs="Times New Roman"/>
+          <w:sz w:val="28"/>
+          <w:szCs w:val="28"/>
+        </w:rPr>
+      </w:pPr>
     </w:p>
     <w:p>
       <w:pPr>
@@ -2983,6 +3171,7 @@
           <w:numId w:val="21"/>
         </w:numPr>
         <w:spacing w:line="276" w:lineRule="auto"/>
+        <w:jc w:val="both"/>
         <w:rPr>
           <w:rFonts w:ascii="Times New Roman" w:hAnsi="Times New Roman" w:cs="Times New Roman"/>
           <w:b/>
@@ -3022,6 +3211,7 @@
           <w:numId w:val="8"/>
         </w:numPr>
         <w:spacing w:line="276" w:lineRule="auto"/>
+        <w:jc w:val="both"/>
         <w:rPr>
           <w:rFonts w:ascii="Times New Roman" w:hAnsi="Times New Roman" w:cs="Times New Roman"/>
           <w:sz w:val="28"/>
@@ -3052,13 +3242,14 @@
         <w:pStyle w:val="ListParagraph"/>
         <w:spacing w:line="276" w:lineRule="auto"/>
         <w:ind w:left="1440"/>
-        <w:rPr>
-          <w:rFonts w:ascii="Times New Roman" w:hAnsi="Times New Roman" w:cs="Times New Roman"/>
-          <w:sz w:val="28"/>
-          <w:szCs w:val="28"/>
-        </w:rPr>
-      </w:pPr>
-      <w:hyperlink r:id="rId10" w:history="1">
+        <w:jc w:val="both"/>
+        <w:rPr>
+          <w:rFonts w:ascii="Times New Roman" w:hAnsi="Times New Roman" w:cs="Times New Roman"/>
+          <w:sz w:val="28"/>
+          <w:szCs w:val="28"/>
+        </w:rPr>
+      </w:pPr>
+      <w:hyperlink r:id="rId7" w:history="1">
         <w:r>
           <w:rPr>
             <w:rStyle w:val="Hyperlink"/>
@@ -3078,6 +3269,7 @@
           <w:numId w:val="8"/>
         </w:numPr>
         <w:spacing w:line="276" w:lineRule="auto"/>
+        <w:jc w:val="both"/>
         <w:rPr>
           <w:rFonts w:ascii="Times New Roman" w:hAnsi="Times New Roman" w:cs="Times New Roman"/>
           <w:sz w:val="28"/>
@@ -3115,6 +3307,7 @@
         </w:rPr>
         <w:t xml:space="preserve">Circle and Line for visualizing tree: </w:t>
       </w:r>
+      <w:proofErr w:type="spellStart"/>
       <w:r>
         <w:rPr>
           <w:rFonts w:ascii="Times New Roman" w:hAnsi="Times New Roman" w:cs="Times New Roman"/>
@@ -3125,6 +3318,7 @@
         </w:rPr>
         <w:t>github</w:t>
       </w:r>
+      <w:proofErr w:type="spellEnd"/>
       <w:r>
         <w:rPr>
           <w:rFonts w:ascii="Times New Roman" w:hAnsi="Times New Roman" w:cs="Times New Roman"/>
@@ -3135,6 +3329,7 @@
         </w:rPr>
         <w:t xml:space="preserve"> </w:t>
       </w:r>
+      <w:proofErr w:type="spellStart"/>
       <w:r>
         <w:rPr>
           <w:rFonts w:ascii="Times New Roman" w:hAnsi="Times New Roman" w:cs="Times New Roman"/>
@@ -3143,8 +3338,31 @@
           <w:sz w:val="28"/>
           <w:szCs w:val="28"/>
         </w:rPr>
-        <w:t>EricCanull/fxbinarytree</w:t>
-      </w:r>
+        <w:t>EricCanull</w:t>
+      </w:r>
+      <w:proofErr w:type="spellEnd"/>
+      <w:r>
+        <w:rPr>
+          <w:rFonts w:ascii="Times New Roman" w:hAnsi="Times New Roman" w:cs="Times New Roman"/>
+          <w:i/>
+          <w:iCs/>
+          <w:sz w:val="28"/>
+          <w:szCs w:val="28"/>
+        </w:rPr>
+        <w:t>/</w:t>
+      </w:r>
+      <w:proofErr w:type="spellStart"/>
+      <w:r>
+        <w:rPr>
+          <w:rFonts w:ascii="Times New Roman" w:hAnsi="Times New Roman" w:cs="Times New Roman"/>
+          <w:i/>
+          <w:iCs/>
+          <w:sz w:val="28"/>
+          <w:szCs w:val="28"/>
+        </w:rPr>
+        <w:t>fxbinarytree</w:t>
+      </w:r>
+      <w:proofErr w:type="spellEnd"/>
       <w:r>
         <w:rPr>
           <w:rFonts w:ascii="Times New Roman" w:hAnsi="Times New Roman" w:cs="Times New Roman"/>
@@ -3153,7 +3371,7 @@
         </w:rPr>
         <w:t xml:space="preserve"> </w:t>
       </w:r>
-      <w:hyperlink r:id="rId11" w:history="1">
+      <w:hyperlink r:id="rId8" w:history="1">
         <w:r>
           <w:rPr>
             <w:rStyle w:val="Hyperlink"/>
@@ -3179,13 +3397,23 @@
           <w:szCs w:val="28"/>
         </w:rPr>
       </w:pPr>
-      <w:r>
-        <w:rPr>
-          <w:rFonts w:ascii="Times New Roman" w:hAnsi="Times New Roman" w:cs="Times New Roman"/>
-          <w:sz w:val="28"/>
-          <w:szCs w:val="28"/>
-        </w:rPr>
-        <w:t xml:space="preserve">GraphicTree: </w:t>
+      <w:proofErr w:type="spellStart"/>
+      <w:r>
+        <w:rPr>
+          <w:rFonts w:ascii="Times New Roman" w:hAnsi="Times New Roman" w:cs="Times New Roman"/>
+          <w:sz w:val="28"/>
+          <w:szCs w:val="28"/>
+        </w:rPr>
+        <w:t>GraphicTree</w:t>
+      </w:r>
+      <w:proofErr w:type="spellEnd"/>
+      <w:r>
+        <w:rPr>
+          <w:rFonts w:ascii="Times New Roman" w:hAnsi="Times New Roman" w:cs="Times New Roman"/>
+          <w:sz w:val="28"/>
+          <w:szCs w:val="28"/>
+        </w:rPr>
+        <w:t xml:space="preserve">: </w:t>
       </w:r>
       <w:r>
         <w:rPr>
@@ -3197,6 +3425,7 @@
         </w:rPr>
         <w:t xml:space="preserve">git </w:t>
       </w:r>
+      <w:proofErr w:type="spellStart"/>
       <w:r>
         <w:rPr>
           <w:rFonts w:ascii="Times New Roman" w:hAnsi="Times New Roman" w:cs="Times New Roman"/>
@@ -3205,8 +3434,31 @@
           <w:sz w:val="28"/>
           <w:szCs w:val="28"/>
         </w:rPr>
-        <w:t>EricCanull/fxbinarytree</w:t>
-      </w:r>
+        <w:t>EricCanull</w:t>
+      </w:r>
+      <w:proofErr w:type="spellEnd"/>
+      <w:r>
+        <w:rPr>
+          <w:rFonts w:ascii="Times New Roman" w:hAnsi="Times New Roman" w:cs="Times New Roman"/>
+          <w:i/>
+          <w:iCs/>
+          <w:sz w:val="28"/>
+          <w:szCs w:val="28"/>
+        </w:rPr>
+        <w:t>/</w:t>
+      </w:r>
+      <w:proofErr w:type="spellStart"/>
+      <w:r>
+        <w:rPr>
+          <w:rFonts w:ascii="Times New Roman" w:hAnsi="Times New Roman" w:cs="Times New Roman"/>
+          <w:i/>
+          <w:iCs/>
+          <w:sz w:val="28"/>
+          <w:szCs w:val="28"/>
+        </w:rPr>
+        <w:t>fxbinarytree</w:t>
+      </w:r>
+      <w:proofErr w:type="spellEnd"/>
       <w:r>
         <w:rPr>
           <w:rFonts w:ascii="Times New Roman" w:hAnsi="Times New Roman" w:cs="Times New Roman"/>
@@ -3215,7 +3467,7 @@
         </w:rPr>
         <w:t xml:space="preserve"> </w:t>
       </w:r>
-      <w:hyperlink r:id="rId12" w:history="1">
+      <w:hyperlink r:id="rId9" w:history="1">
         <w:r>
           <w:rPr>
             <w:rStyle w:val="Hyperlink"/>
@@ -3235,6 +3487,7 @@
           <w:numId w:val="8"/>
         </w:numPr>
         <w:spacing w:line="276" w:lineRule="auto"/>
+        <w:jc w:val="both"/>
         <w:rPr>
           <w:rFonts w:ascii="Times New Roman" w:hAnsi="Times New Roman" w:cs="Times New Roman"/>
           <w:sz w:val="28"/>
@@ -3267,7 +3520,7 @@
         </w:rPr>
         <w:t xml:space="preserve"> </w:t>
       </w:r>
-      <w:hyperlink r:id="rId13" w:history="1">
+      <w:hyperlink r:id="rId10" w:history="1">
         <w:r>
           <w:rPr>
             <w:rStyle w:val="Hyperlink"/>
@@ -3282,36 +3535,40 @@
     <w:p>
       <w:pPr>
         <w:spacing w:line="276" w:lineRule="auto"/>
-        <w:rPr>
-          <w:rFonts w:ascii="Times New Roman" w:hAnsi="Times New Roman" w:cs="Times New Roman"/>
-          <w:sz w:val="28"/>
-          <w:szCs w:val="28"/>
-        </w:rPr>
-      </w:pPr>
-    </w:p>
-    <w:p>
-      <w:pPr>
-        <w:spacing w:line="276" w:lineRule="auto"/>
-        <w:rPr>
-          <w:rFonts w:ascii="Times New Roman" w:hAnsi="Times New Roman" w:cs="Times New Roman"/>
-          <w:sz w:val="28"/>
-          <w:szCs w:val="28"/>
-        </w:rPr>
-      </w:pPr>
-    </w:p>
-    <w:p>
-      <w:pPr>
-        <w:spacing w:line="276" w:lineRule="auto"/>
-        <w:rPr>
-          <w:rFonts w:ascii="Times New Roman" w:hAnsi="Times New Roman" w:cs="Times New Roman"/>
-          <w:sz w:val="28"/>
-          <w:szCs w:val="28"/>
-        </w:rPr>
-      </w:pPr>
-    </w:p>
-    <w:p>
-      <w:pPr>
-        <w:spacing w:line="276" w:lineRule="auto"/>
+        <w:jc w:val="both"/>
+        <w:rPr>
+          <w:rFonts w:ascii="Times New Roman" w:hAnsi="Times New Roman" w:cs="Times New Roman"/>
+          <w:sz w:val="28"/>
+          <w:szCs w:val="28"/>
+        </w:rPr>
+      </w:pPr>
+    </w:p>
+    <w:p>
+      <w:pPr>
+        <w:spacing w:line="276" w:lineRule="auto"/>
+        <w:jc w:val="both"/>
+        <w:rPr>
+          <w:rFonts w:ascii="Times New Roman" w:hAnsi="Times New Roman" w:cs="Times New Roman"/>
+          <w:sz w:val="28"/>
+          <w:szCs w:val="28"/>
+        </w:rPr>
+      </w:pPr>
+    </w:p>
+    <w:p>
+      <w:pPr>
+        <w:spacing w:line="276" w:lineRule="auto"/>
+        <w:jc w:val="both"/>
+        <w:rPr>
+          <w:rFonts w:ascii="Times New Roman" w:hAnsi="Times New Roman" w:cs="Times New Roman"/>
+          <w:sz w:val="28"/>
+          <w:szCs w:val="28"/>
+        </w:rPr>
+      </w:pPr>
+    </w:p>
+    <w:p>
+      <w:pPr>
+        <w:spacing w:line="276" w:lineRule="auto"/>
+        <w:jc w:val="both"/>
         <w:rPr>
           <w:rFonts w:ascii="Times New Roman" w:hAnsi="Times New Roman" w:cs="Times New Roman"/>
           <w:sz w:val="28"/>
@@ -3327,6 +3584,7 @@
           <w:numId w:val="1"/>
         </w:numPr>
         <w:spacing w:line="276" w:lineRule="auto"/>
+        <w:jc w:val="both"/>
         <w:rPr>
           <w:rFonts w:ascii="Times New Roman" w:hAnsi="Times New Roman" w:cs="Times New Roman"/>
           <w:b/>
@@ -3335,8 +3593,8 @@
           <w:szCs w:val="32"/>
         </w:rPr>
       </w:pPr>
-      <w:bookmarkStart w:id="6" w:name="_Hlk73551556"/>
-      <w:bookmarkStart w:id="7" w:name="Chap3"/>
+      <w:bookmarkStart w:id="6" w:name="Chap3"/>
+      <w:bookmarkStart w:id="7" w:name="_Hlk73551556"/>
       <w:r>
         <w:rPr>
           <w:rFonts w:ascii="Times New Roman" w:hAnsi="Times New Roman" w:cs="Times New Roman"/>
@@ -3348,12 +3606,13 @@
         <w:lastRenderedPageBreak/>
         <w:t>Design</w:t>
       </w:r>
-      <w:bookmarkEnd w:id="7"/>
-    </w:p>
-    <w:p>
-      <w:pPr>
-        <w:pStyle w:val="ListParagraph"/>
-        <w:spacing w:line="276" w:lineRule="auto"/>
+      <w:bookmarkEnd w:id="6"/>
+    </w:p>
+    <w:p>
+      <w:pPr>
+        <w:pStyle w:val="ListParagraph"/>
+        <w:spacing w:line="276" w:lineRule="auto"/>
+        <w:jc w:val="both"/>
         <w:rPr>
           <w:rFonts w:ascii="Times New Roman" w:hAnsi="Times New Roman" w:cs="Times New Roman"/>
           <w:sz w:val="28"/>
@@ -3389,9 +3648,21 @@
           <w:sz w:val="28"/>
           <w:szCs w:val="28"/>
         </w:rPr>
-        <w:t>A general class diagram</w:t>
+        <w:t xml:space="preserve">A general class </w:t>
+      </w:r>
+      <w:proofErr w:type="gramStart"/>
+      <w:r>
+        <w:rPr>
+          <w:rFonts w:ascii="Times New Roman" w:hAnsi="Times New Roman" w:cs="Times New Roman"/>
+          <w:b/>
+          <w:bCs/>
+          <w:sz w:val="28"/>
+          <w:szCs w:val="28"/>
+        </w:rPr>
+        <w:t>diagram</w:t>
       </w:r>
       <w:bookmarkEnd w:id="8"/>
+      <w:proofErr w:type="gramEnd"/>
     </w:p>
     <w:p>
       <w:pPr>
@@ -3423,7 +3694,7 @@
                     <pic:cNvPicPr/>
                   </pic:nvPicPr>
                   <pic:blipFill>
-                    <a:blip r:embed="rId14" cstate="print">
+                    <a:blip r:embed="rId11" cstate="print">
                       <a:extLst>
                         <a:ext uri="{28A0092B-C50C-407E-A947-70E740481C1C}">
                           <a14:useLocalDpi xmlns:a14="http://schemas.microsoft.com/office/drawing/2010/main" val="0"/>
@@ -3454,6 +3725,7 @@
       <w:pPr>
         <w:pStyle w:val="ListParagraph"/>
         <w:spacing w:line="276" w:lineRule="auto"/>
+        <w:jc w:val="both"/>
         <w:rPr>
           <w:rFonts w:ascii="Times New Roman" w:hAnsi="Times New Roman" w:cs="Times New Roman"/>
           <w:b/>
@@ -3503,6 +3775,7 @@
           <w:numId w:val="8"/>
         </w:numPr>
         <w:spacing w:line="276" w:lineRule="auto"/>
+        <w:jc w:val="both"/>
         <w:rPr>
           <w:rFonts w:ascii="Times New Roman" w:hAnsi="Times New Roman" w:cs="Times New Roman"/>
           <w:sz w:val="28"/>
@@ -3517,14 +3790,26 @@
         </w:rPr>
         <w:t xml:space="preserve">Package </w:t>
       </w:r>
-      <w:r>
-        <w:rPr>
-          <w:rFonts w:ascii="Times New Roman" w:hAnsi="Times New Roman" w:cs="Times New Roman"/>
-          <w:sz w:val="28"/>
-          <w:szCs w:val="28"/>
-        </w:rPr>
-        <w:t>oop.ict.project.tree</w:t>
-      </w:r>
+      <w:proofErr w:type="spellStart"/>
+      <w:proofErr w:type="gramStart"/>
+      <w:r>
+        <w:rPr>
+          <w:rFonts w:ascii="Times New Roman" w:hAnsi="Times New Roman" w:cs="Times New Roman"/>
+          <w:sz w:val="28"/>
+          <w:szCs w:val="28"/>
+        </w:rPr>
+        <w:t>oop.ict.project</w:t>
+      </w:r>
+      <w:proofErr w:type="gramEnd"/>
+      <w:r>
+        <w:rPr>
+          <w:rFonts w:ascii="Times New Roman" w:hAnsi="Times New Roman" w:cs="Times New Roman"/>
+          <w:sz w:val="28"/>
+          <w:szCs w:val="28"/>
+        </w:rPr>
+        <w:t>.tree</w:t>
+      </w:r>
+      <w:proofErr w:type="spellEnd"/>
       <w:r>
         <w:rPr>
           <w:rFonts w:ascii="Times New Roman" w:hAnsi="Times New Roman" w:cs="Times New Roman"/>
@@ -3539,7 +3824,79 @@
           <w:sz w:val="28"/>
           <w:szCs w:val="28"/>
         </w:rPr>
-        <w:t>4 classes: GenericTree, BinaryTree, BalancedTree, BalancedBinaryTree.</w:t>
+        <w:t xml:space="preserve">4 classes: </w:t>
+      </w:r>
+      <w:proofErr w:type="spellStart"/>
+      <w:r>
+        <w:rPr>
+          <w:rFonts w:ascii="Times New Roman" w:hAnsi="Times New Roman" w:cs="Times New Roman"/>
+          <w:sz w:val="28"/>
+          <w:szCs w:val="28"/>
+        </w:rPr>
+        <w:t>GenericTree</w:t>
+      </w:r>
+      <w:proofErr w:type="spellEnd"/>
+      <w:r>
+        <w:rPr>
+          <w:rFonts w:ascii="Times New Roman" w:hAnsi="Times New Roman" w:cs="Times New Roman"/>
+          <w:sz w:val="28"/>
+          <w:szCs w:val="28"/>
+        </w:rPr>
+        <w:t xml:space="preserve">, </w:t>
+      </w:r>
+      <w:proofErr w:type="spellStart"/>
+      <w:r>
+        <w:rPr>
+          <w:rFonts w:ascii="Times New Roman" w:hAnsi="Times New Roman" w:cs="Times New Roman"/>
+          <w:sz w:val="28"/>
+          <w:szCs w:val="28"/>
+        </w:rPr>
+        <w:t>BinaryTree</w:t>
+      </w:r>
+      <w:proofErr w:type="spellEnd"/>
+      <w:r>
+        <w:rPr>
+          <w:rFonts w:ascii="Times New Roman" w:hAnsi="Times New Roman" w:cs="Times New Roman"/>
+          <w:sz w:val="28"/>
+          <w:szCs w:val="28"/>
+        </w:rPr>
+        <w:t xml:space="preserve">, </w:t>
+      </w:r>
+      <w:proofErr w:type="spellStart"/>
+      <w:r>
+        <w:rPr>
+          <w:rFonts w:ascii="Times New Roman" w:hAnsi="Times New Roman" w:cs="Times New Roman"/>
+          <w:sz w:val="28"/>
+          <w:szCs w:val="28"/>
+        </w:rPr>
+        <w:t>BalancedTree</w:t>
+      </w:r>
+      <w:proofErr w:type="spellEnd"/>
+      <w:r>
+        <w:rPr>
+          <w:rFonts w:ascii="Times New Roman" w:hAnsi="Times New Roman" w:cs="Times New Roman"/>
+          <w:sz w:val="28"/>
+          <w:szCs w:val="28"/>
+        </w:rPr>
+        <w:t xml:space="preserve">, </w:t>
+      </w:r>
+      <w:proofErr w:type="spellStart"/>
+      <w:r>
+        <w:rPr>
+          <w:rFonts w:ascii="Times New Roman" w:hAnsi="Times New Roman" w:cs="Times New Roman"/>
+          <w:sz w:val="28"/>
+          <w:szCs w:val="28"/>
+        </w:rPr>
+        <w:t>BalancedBinaryTree</w:t>
+      </w:r>
+      <w:proofErr w:type="spellEnd"/>
+      <w:r>
+        <w:rPr>
+          <w:rFonts w:ascii="Times New Roman" w:hAnsi="Times New Roman" w:cs="Times New Roman"/>
+          <w:sz w:val="28"/>
+          <w:szCs w:val="28"/>
+        </w:rPr>
+        <w:t>.</w:t>
       </w:r>
     </w:p>
     <w:p>
@@ -3560,8 +3917,8 @@
           <w:szCs w:val="28"/>
         </w:rPr>
         <w:drawing>
-          <wp:inline distT="0" distB="0" distL="0" distR="0" wp14:anchorId="442724D3" wp14:editId="6CA1D45D">
-            <wp:extent cx="5261505" cy="3811219"/>
+          <wp:inline distT="0" distB="0" distL="0" distR="0" wp14:anchorId="442724D3" wp14:editId="5642D70D">
+            <wp:extent cx="5152936" cy="3817289"/>
             <wp:effectExtent l="0" t="0" r="0" b="0"/>
             <wp:docPr id="3" name="Picture 3"/>
             <wp:cNvGraphicFramePr>
@@ -3575,7 +3932,7 @@
                     <pic:cNvPicPr/>
                   </pic:nvPicPr>
                   <pic:blipFill>
-                    <a:blip r:embed="rId15" cstate="print">
+                    <a:blip r:embed="rId12" cstate="print">
                       <a:extLst>
                         <a:ext uri="{28A0092B-C50C-407E-A947-70E740481C1C}">
                           <a14:useLocalDpi xmlns:a14="http://schemas.microsoft.com/office/drawing/2010/main" val="0"/>
@@ -3589,7 +3946,7 @@
                   <pic:spPr>
                     <a:xfrm>
                       <a:off x="0" y="0"/>
-                      <a:ext cx="5269885" cy="3817289"/>
+                      <a:ext cx="5152936" cy="3817289"/>
                     </a:xfrm>
                     <a:prstGeom prst="rect">
                       <a:avLst/>
@@ -3610,6 +3967,7 @@
           <w:numId w:val="8"/>
         </w:numPr>
         <w:spacing w:line="276" w:lineRule="auto"/>
+        <w:jc w:val="both"/>
         <w:rPr>
           <w:rFonts w:ascii="Times New Roman" w:hAnsi="Times New Roman" w:cs="Times New Roman"/>
           <w:sz w:val="28"/>
@@ -3623,7 +3981,25 @@
           <w:szCs w:val="28"/>
         </w:rPr>
         <w:lastRenderedPageBreak/>
-        <w:t>Package oop.ict.project.gui:</w:t>
+        <w:t xml:space="preserve">Package </w:t>
+      </w:r>
+      <w:proofErr w:type="spellStart"/>
+      <w:r>
+        <w:rPr>
+          <w:rFonts w:ascii="Times New Roman" w:hAnsi="Times New Roman" w:cs="Times New Roman"/>
+          <w:sz w:val="28"/>
+          <w:szCs w:val="28"/>
+        </w:rPr>
+        <w:t>oop.ict.project.gui</w:t>
+      </w:r>
+      <w:proofErr w:type="spellEnd"/>
+      <w:r>
+        <w:rPr>
+          <w:rFonts w:ascii="Times New Roman" w:hAnsi="Times New Roman" w:cs="Times New Roman"/>
+          <w:sz w:val="28"/>
+          <w:szCs w:val="28"/>
+        </w:rPr>
+        <w:t>:</w:t>
       </w:r>
     </w:p>
     <w:p>
@@ -3644,9 +4020,9 @@
           <w:szCs w:val="28"/>
         </w:rPr>
         <w:drawing>
-          <wp:inline distT="0" distB="0" distL="0" distR="0" wp14:anchorId="3FD26F5C" wp14:editId="2AB8B820">
-            <wp:extent cx="5508346" cy="3458017"/>
-            <wp:effectExtent l="0" t="0" r="0" b="9525"/>
+          <wp:inline distT="0" distB="0" distL="0" distR="0" wp14:anchorId="3FD26F5C" wp14:editId="67976270">
+            <wp:extent cx="4831035" cy="3460302"/>
+            <wp:effectExtent l="0" t="0" r="8255" b="6985"/>
             <wp:docPr id="4" name="Picture 4"/>
             <wp:cNvGraphicFramePr>
               <a:graphicFrameLocks xmlns:a="http://schemas.openxmlformats.org/drawingml/2006/main" noChangeAspect="1"/>
@@ -3659,7 +4035,7 @@
                     <pic:cNvPicPr/>
                   </pic:nvPicPr>
                   <pic:blipFill>
-                    <a:blip r:embed="rId16" cstate="print">
+                    <a:blip r:embed="rId13" cstate="print">
                       <a:extLst>
                         <a:ext uri="{28A0092B-C50C-407E-A947-70E740481C1C}">
                           <a14:useLocalDpi xmlns:a14="http://schemas.microsoft.com/office/drawing/2010/main" val="0"/>
@@ -3673,7 +4049,7 @@
                   <pic:spPr>
                     <a:xfrm>
                       <a:off x="0" y="0"/>
-                      <a:ext cx="5511986" cy="3460302"/>
+                      <a:ext cx="4831035" cy="3460302"/>
                     </a:xfrm>
                     <a:prstGeom prst="rect">
                       <a:avLst/>
@@ -3694,6 +4070,7 @@
           <w:numId w:val="8"/>
         </w:numPr>
         <w:spacing w:line="276" w:lineRule="auto"/>
+        <w:jc w:val="both"/>
         <w:rPr>
           <w:rFonts w:ascii="Times New Roman" w:hAnsi="Times New Roman" w:cs="Times New Roman"/>
           <w:sz w:val="28"/>
@@ -3708,21 +4085,33 @@
         </w:rPr>
         <w:t xml:space="preserve">Package </w:t>
       </w:r>
-      <w:r>
-        <w:rPr>
-          <w:rFonts w:ascii="Times New Roman" w:hAnsi="Times New Roman" w:cs="Times New Roman"/>
-          <w:sz w:val="28"/>
-          <w:szCs w:val="28"/>
-        </w:rPr>
-        <w:t>oop.ict.project.</w:t>
-      </w:r>
-      <w:r>
-        <w:rPr>
-          <w:rFonts w:ascii="Times New Roman" w:hAnsi="Times New Roman" w:cs="Times New Roman"/>
-          <w:sz w:val="28"/>
-          <w:szCs w:val="28"/>
-        </w:rPr>
-        <w:t>shape:</w:t>
+      <w:proofErr w:type="spellStart"/>
+      <w:proofErr w:type="gramStart"/>
+      <w:r>
+        <w:rPr>
+          <w:rFonts w:ascii="Times New Roman" w:hAnsi="Times New Roman" w:cs="Times New Roman"/>
+          <w:sz w:val="28"/>
+          <w:szCs w:val="28"/>
+        </w:rPr>
+        <w:t>oop.ict.project</w:t>
+      </w:r>
+      <w:proofErr w:type="gramEnd"/>
+      <w:r>
+        <w:rPr>
+          <w:rFonts w:ascii="Times New Roman" w:hAnsi="Times New Roman" w:cs="Times New Roman"/>
+          <w:sz w:val="28"/>
+          <w:szCs w:val="28"/>
+        </w:rPr>
+        <w:t>.shape</w:t>
+      </w:r>
+      <w:proofErr w:type="spellEnd"/>
+      <w:r>
+        <w:rPr>
+          <w:rFonts w:ascii="Times New Roman" w:hAnsi="Times New Roman" w:cs="Times New Roman"/>
+          <w:sz w:val="28"/>
+          <w:szCs w:val="28"/>
+        </w:rPr>
+        <w:t>:</w:t>
       </w:r>
     </w:p>
     <w:p>
@@ -3743,9 +4132,9 @@
           <w:szCs w:val="28"/>
         </w:rPr>
         <w:drawing>
-          <wp:inline distT="0" distB="0" distL="0" distR="0" wp14:anchorId="1451B30E" wp14:editId="5C3F7FB4">
-            <wp:extent cx="4981651" cy="3754333"/>
-            <wp:effectExtent l="0" t="0" r="0" b="0"/>
+          <wp:inline distT="0" distB="0" distL="0" distR="0" wp14:anchorId="1451B30E" wp14:editId="76B92C55">
+            <wp:extent cx="5003149" cy="3770952"/>
+            <wp:effectExtent l="0" t="0" r="7620" b="1270"/>
             <wp:docPr id="6" name="Picture 6"/>
             <wp:cNvGraphicFramePr>
               <a:graphicFrameLocks xmlns:a="http://schemas.openxmlformats.org/drawingml/2006/main" noChangeAspect="1"/>
@@ -3758,7 +4147,7 @@
                     <pic:cNvPicPr/>
                   </pic:nvPicPr>
                   <pic:blipFill>
-                    <a:blip r:embed="rId17">
+                    <a:blip r:embed="rId14">
                       <a:extLst>
                         <a:ext uri="{28A0092B-C50C-407E-A947-70E740481C1C}">
                           <a14:useLocalDpi xmlns:a14="http://schemas.microsoft.com/office/drawing/2010/main" val="0"/>
@@ -3772,7 +4161,7 @@
                   <pic:spPr>
                     <a:xfrm>
                       <a:off x="0" y="0"/>
-                      <a:ext cx="5003703" cy="3770952"/>
+                      <a:ext cx="5003149" cy="3770952"/>
                     </a:xfrm>
                     <a:prstGeom prst="rect">
                       <a:avLst/>
@@ -3789,6 +4178,7 @@
       <w:pPr>
         <w:pStyle w:val="ListParagraph"/>
         <w:spacing w:line="276" w:lineRule="auto"/>
+        <w:jc w:val="both"/>
         <w:rPr>
           <w:rFonts w:ascii="Times New Roman" w:hAnsi="Times New Roman" w:cs="Times New Roman"/>
           <w:sz w:val="28"/>
@@ -3837,6 +4227,7 @@
           <w:numId w:val="8"/>
         </w:numPr>
         <w:spacing w:line="276" w:lineRule="auto"/>
+        <w:jc w:val="both"/>
         <w:rPr>
           <w:rFonts w:ascii="Times New Roman" w:hAnsi="Times New Roman" w:cs="Times New Roman"/>
           <w:sz w:val="28"/>
@@ -3860,6 +4251,7 @@
           <w:numId w:val="8"/>
         </w:numPr>
         <w:spacing w:line="276" w:lineRule="auto"/>
+        <w:jc w:val="both"/>
         <w:rPr>
           <w:rFonts w:ascii="Times New Roman" w:hAnsi="Times New Roman" w:cs="Times New Roman"/>
           <w:sz w:val="28"/>
@@ -3883,19 +4275,48 @@
           <w:numId w:val="8"/>
         </w:numPr>
         <w:spacing w:line="276" w:lineRule="auto"/>
-        <w:rPr>
-          <w:rFonts w:ascii="Times New Roman" w:hAnsi="Times New Roman" w:cs="Times New Roman"/>
-          <w:sz w:val="28"/>
-          <w:szCs w:val="28"/>
-        </w:rPr>
-      </w:pPr>
-      <w:r>
-        <w:rPr>
-          <w:rFonts w:ascii="Times New Roman" w:hAnsi="Times New Roman" w:cs="Times New Roman"/>
-          <w:sz w:val="28"/>
-          <w:szCs w:val="28"/>
-        </w:rPr>
-        <w:t>GenericTree is the superclass of other 3 classes as all other types of tree have the same attributes and operations.</w:t>
+        <w:jc w:val="both"/>
+        <w:rPr>
+          <w:rFonts w:ascii="Times New Roman" w:hAnsi="Times New Roman" w:cs="Times New Roman"/>
+          <w:sz w:val="28"/>
+          <w:szCs w:val="28"/>
+        </w:rPr>
+      </w:pPr>
+      <w:proofErr w:type="spellStart"/>
+      <w:r>
+        <w:rPr>
+          <w:rFonts w:ascii="Times New Roman" w:hAnsi="Times New Roman" w:cs="Times New Roman"/>
+          <w:sz w:val="28"/>
+          <w:szCs w:val="28"/>
+        </w:rPr>
+        <w:t>GenericTree</w:t>
+      </w:r>
+      <w:proofErr w:type="spellEnd"/>
+      <w:r>
+        <w:rPr>
+          <w:rFonts w:ascii="Times New Roman" w:hAnsi="Times New Roman" w:cs="Times New Roman"/>
+          <w:sz w:val="28"/>
+          <w:szCs w:val="28"/>
+        </w:rPr>
+        <w:t xml:space="preserve"> is the superclass of other 3 classes as all other types of </w:t>
+      </w:r>
+      <w:proofErr w:type="gramStart"/>
+      <w:r>
+        <w:rPr>
+          <w:rFonts w:ascii="Times New Roman" w:hAnsi="Times New Roman" w:cs="Times New Roman"/>
+          <w:sz w:val="28"/>
+          <w:szCs w:val="28"/>
+        </w:rPr>
+        <w:t>tree</w:t>
+      </w:r>
+      <w:proofErr w:type="gramEnd"/>
+      <w:r>
+        <w:rPr>
+          <w:rFonts w:ascii="Times New Roman" w:hAnsi="Times New Roman" w:cs="Times New Roman"/>
+          <w:sz w:val="28"/>
+          <w:szCs w:val="28"/>
+        </w:rPr>
+        <w:t xml:space="preserve"> have the same attributes and operations.</w:t>
       </w:r>
     </w:p>
     <w:p>
@@ -3906,12 +4327,14 @@
           <w:numId w:val="8"/>
         </w:numPr>
         <w:spacing w:line="276" w:lineRule="auto"/>
-        <w:rPr>
-          <w:rFonts w:ascii="Times New Roman" w:hAnsi="Times New Roman" w:cs="Times New Roman"/>
-          <w:sz w:val="28"/>
-          <w:szCs w:val="28"/>
-        </w:rPr>
-      </w:pPr>
+        <w:jc w:val="both"/>
+        <w:rPr>
+          <w:rFonts w:ascii="Times New Roman" w:hAnsi="Times New Roman" w:cs="Times New Roman"/>
+          <w:sz w:val="28"/>
+          <w:szCs w:val="28"/>
+        </w:rPr>
+      </w:pPr>
+      <w:proofErr w:type="spellStart"/>
       <w:r>
         <w:rPr>
           <w:rFonts w:ascii="Times New Roman" w:hAnsi="Times New Roman" w:cs="Times New Roman"/>
@@ -3920,6 +4343,7 @@
         </w:rPr>
         <w:t>BalancedBinaryTree</w:t>
       </w:r>
+      <w:proofErr w:type="spellEnd"/>
       <w:r>
         <w:rPr>
           <w:rFonts w:ascii="Times New Roman" w:hAnsi="Times New Roman" w:cs="Times New Roman"/>
@@ -3934,8 +4358,18 @@
           <w:sz w:val="28"/>
           <w:szCs w:val="28"/>
         </w:rPr>
-        <w:t xml:space="preserve"> inherited from BinaryTree</w:t>
-      </w:r>
+        <w:t xml:space="preserve"> inherited from </w:t>
+      </w:r>
+      <w:proofErr w:type="spellStart"/>
+      <w:r>
+        <w:rPr>
+          <w:rFonts w:ascii="Times New Roman" w:hAnsi="Times New Roman" w:cs="Times New Roman"/>
+          <w:sz w:val="28"/>
+          <w:szCs w:val="28"/>
+        </w:rPr>
+        <w:t>BinaryTree</w:t>
+      </w:r>
+      <w:proofErr w:type="spellEnd"/>
       <w:r>
         <w:rPr>
           <w:rFonts w:ascii="Times New Roman" w:hAnsi="Times New Roman" w:cs="Times New Roman"/>
@@ -3961,19 +4395,38 @@
           <w:numId w:val="8"/>
         </w:numPr>
         <w:spacing w:line="276" w:lineRule="auto"/>
-        <w:rPr>
-          <w:rFonts w:ascii="Times New Roman" w:hAnsi="Times New Roman" w:cs="Times New Roman"/>
-          <w:sz w:val="28"/>
-          <w:szCs w:val="28"/>
-        </w:rPr>
-      </w:pPr>
-      <w:r>
-        <w:rPr>
-          <w:rFonts w:ascii="Times New Roman" w:hAnsi="Times New Roman" w:cs="Times New Roman"/>
-          <w:sz w:val="28"/>
-          <w:szCs w:val="28"/>
-        </w:rPr>
-        <w:t>Class Node: one node can have multiple children so the attribute contains an ArrayList of Node. Node is also a part of Tree so Aggregation</w:t>
+        <w:jc w:val="both"/>
+        <w:rPr>
+          <w:rFonts w:ascii="Times New Roman" w:hAnsi="Times New Roman" w:cs="Times New Roman"/>
+          <w:sz w:val="28"/>
+          <w:szCs w:val="28"/>
+        </w:rPr>
+      </w:pPr>
+      <w:r>
+        <w:rPr>
+          <w:rFonts w:ascii="Times New Roman" w:hAnsi="Times New Roman" w:cs="Times New Roman"/>
+          <w:sz w:val="28"/>
+          <w:szCs w:val="28"/>
+        </w:rPr>
+        <w:t xml:space="preserve">Class Node: one node can have multiple children so the attribute contains an </w:t>
+      </w:r>
+      <w:proofErr w:type="spellStart"/>
+      <w:r>
+        <w:rPr>
+          <w:rFonts w:ascii="Times New Roman" w:hAnsi="Times New Roman" w:cs="Times New Roman"/>
+          <w:sz w:val="28"/>
+          <w:szCs w:val="28"/>
+        </w:rPr>
+        <w:t>ArrayList</w:t>
+      </w:r>
+      <w:proofErr w:type="spellEnd"/>
+      <w:r>
+        <w:rPr>
+          <w:rFonts w:ascii="Times New Roman" w:hAnsi="Times New Roman" w:cs="Times New Roman"/>
+          <w:sz w:val="28"/>
+          <w:szCs w:val="28"/>
+        </w:rPr>
+        <w:t xml:space="preserve"> of Node. Node is also a part of Tree so Aggregation</w:t>
       </w:r>
       <w:r>
         <w:rPr>
@@ -4000,6 +4453,7 @@
           <w:numId w:val="8"/>
         </w:numPr>
         <w:spacing w:line="276" w:lineRule="auto"/>
+        <w:jc w:val="both"/>
         <w:rPr>
           <w:rFonts w:ascii="Times New Roman" w:hAnsi="Times New Roman" w:cs="Times New Roman"/>
           <w:sz w:val="28"/>
@@ -4030,6 +4484,7 @@
         </w:rPr>
         <w:t xml:space="preserve"> </w:t>
       </w:r>
+      <w:proofErr w:type="spellStart"/>
       <w:r>
         <w:rPr>
           <w:rFonts w:ascii="Times New Roman" w:hAnsi="Times New Roman" w:cs="Times New Roman"/>
@@ -4038,6 +4493,7 @@
         </w:rPr>
         <w:t>oop.ict.project.gui</w:t>
       </w:r>
+      <w:proofErr w:type="spellEnd"/>
       <w:r>
         <w:rPr>
           <w:rFonts w:ascii="Times New Roman" w:hAnsi="Times New Roman" w:cs="Times New Roman"/>
@@ -4055,12 +4511,14 @@
           <w:numId w:val="8"/>
         </w:numPr>
         <w:spacing w:line="276" w:lineRule="auto"/>
-        <w:rPr>
-          <w:rFonts w:ascii="Times New Roman" w:hAnsi="Times New Roman" w:cs="Times New Roman"/>
-          <w:sz w:val="28"/>
-          <w:szCs w:val="28"/>
-        </w:rPr>
-      </w:pPr>
+        <w:jc w:val="both"/>
+        <w:rPr>
+          <w:rFonts w:ascii="Times New Roman" w:hAnsi="Times New Roman" w:cs="Times New Roman"/>
+          <w:sz w:val="28"/>
+          <w:szCs w:val="28"/>
+        </w:rPr>
+      </w:pPr>
+      <w:proofErr w:type="spellStart"/>
       <w:r>
         <w:rPr>
           <w:rFonts w:ascii="Times New Roman" w:hAnsi="Times New Roman" w:cs="Times New Roman"/>
@@ -4075,7 +4533,70 @@
           <w:sz w:val="28"/>
           <w:szCs w:val="28"/>
         </w:rPr>
-        <w:t>Controller controls the MainMenuScreen, ScreenController controls GraphicTree.</w:t>
+        <w:t>Controller</w:t>
+      </w:r>
+      <w:proofErr w:type="spellEnd"/>
+      <w:r>
+        <w:rPr>
+          <w:rFonts w:ascii="Times New Roman" w:hAnsi="Times New Roman" w:cs="Times New Roman"/>
+          <w:sz w:val="28"/>
+          <w:szCs w:val="28"/>
+        </w:rPr>
+        <w:t xml:space="preserve"> controls the </w:t>
+      </w:r>
+      <w:proofErr w:type="spellStart"/>
+      <w:r>
+        <w:rPr>
+          <w:rFonts w:ascii="Times New Roman" w:hAnsi="Times New Roman" w:cs="Times New Roman"/>
+          <w:sz w:val="28"/>
+          <w:szCs w:val="28"/>
+        </w:rPr>
+        <w:t>MainMenuScreen</w:t>
+      </w:r>
+      <w:proofErr w:type="spellEnd"/>
+      <w:r>
+        <w:rPr>
+          <w:rFonts w:ascii="Times New Roman" w:hAnsi="Times New Roman" w:cs="Times New Roman"/>
+          <w:sz w:val="28"/>
+          <w:szCs w:val="28"/>
+        </w:rPr>
+        <w:t xml:space="preserve">, </w:t>
+      </w:r>
+      <w:proofErr w:type="spellStart"/>
+      <w:r>
+        <w:rPr>
+          <w:rFonts w:ascii="Times New Roman" w:hAnsi="Times New Roman" w:cs="Times New Roman"/>
+          <w:sz w:val="28"/>
+          <w:szCs w:val="28"/>
+        </w:rPr>
+        <w:t>ScreenController</w:t>
+      </w:r>
+      <w:proofErr w:type="spellEnd"/>
+      <w:r>
+        <w:rPr>
+          <w:rFonts w:ascii="Times New Roman" w:hAnsi="Times New Roman" w:cs="Times New Roman"/>
+          <w:sz w:val="28"/>
+          <w:szCs w:val="28"/>
+        </w:rPr>
+        <w:t xml:space="preserve"> controls </w:t>
+      </w:r>
+      <w:proofErr w:type="spellStart"/>
+      <w:r>
+        <w:rPr>
+          <w:rFonts w:ascii="Times New Roman" w:hAnsi="Times New Roman" w:cs="Times New Roman"/>
+          <w:sz w:val="28"/>
+          <w:szCs w:val="28"/>
+        </w:rPr>
+        <w:t>GraphicTree</w:t>
+      </w:r>
+      <w:proofErr w:type="spellEnd"/>
+      <w:r>
+        <w:rPr>
+          <w:rFonts w:ascii="Times New Roman" w:hAnsi="Times New Roman" w:cs="Times New Roman"/>
+          <w:sz w:val="28"/>
+          <w:szCs w:val="28"/>
+        </w:rPr>
+        <w:t>.</w:t>
       </w:r>
     </w:p>
     <w:p>
@@ -4086,19 +4607,38 @@
           <w:numId w:val="8"/>
         </w:numPr>
         <w:spacing w:line="276" w:lineRule="auto"/>
-        <w:rPr>
-          <w:rFonts w:ascii="Times New Roman" w:hAnsi="Times New Roman" w:cs="Times New Roman"/>
-          <w:sz w:val="28"/>
-          <w:szCs w:val="28"/>
-        </w:rPr>
-      </w:pPr>
-      <w:r>
-        <w:rPr>
-          <w:rFonts w:ascii="Times New Roman" w:hAnsi="Times New Roman" w:cs="Times New Roman"/>
-          <w:sz w:val="28"/>
-          <w:szCs w:val="28"/>
-        </w:rPr>
-        <w:t>Those two controller classes use GraphicTree class, so Association is used in this case.</w:t>
+        <w:jc w:val="both"/>
+        <w:rPr>
+          <w:rFonts w:ascii="Times New Roman" w:hAnsi="Times New Roman" w:cs="Times New Roman"/>
+          <w:sz w:val="28"/>
+          <w:szCs w:val="28"/>
+        </w:rPr>
+      </w:pPr>
+      <w:r>
+        <w:rPr>
+          <w:rFonts w:ascii="Times New Roman" w:hAnsi="Times New Roman" w:cs="Times New Roman"/>
+          <w:sz w:val="28"/>
+          <w:szCs w:val="28"/>
+        </w:rPr>
+        <w:t xml:space="preserve">Those two controller classes use </w:t>
+      </w:r>
+      <w:proofErr w:type="spellStart"/>
+      <w:r>
+        <w:rPr>
+          <w:rFonts w:ascii="Times New Roman" w:hAnsi="Times New Roman" w:cs="Times New Roman"/>
+          <w:sz w:val="28"/>
+          <w:szCs w:val="28"/>
+        </w:rPr>
+        <w:t>GraphicTree</w:t>
+      </w:r>
+      <w:proofErr w:type="spellEnd"/>
+      <w:r>
+        <w:rPr>
+          <w:rFonts w:ascii="Times New Roman" w:hAnsi="Times New Roman" w:cs="Times New Roman"/>
+          <w:sz w:val="28"/>
+          <w:szCs w:val="28"/>
+        </w:rPr>
+        <w:t xml:space="preserve"> class, so Association is used in this case.</w:t>
       </w:r>
     </w:p>
     <w:p>
@@ -4109,6 +4649,7 @@
           <w:numId w:val="8"/>
         </w:numPr>
         <w:spacing w:line="276" w:lineRule="auto"/>
+        <w:jc w:val="both"/>
         <w:rPr>
           <w:rFonts w:ascii="Times New Roman" w:hAnsi="Times New Roman" w:cs="Times New Roman"/>
           <w:sz w:val="28"/>
@@ -4123,6 +4664,8 @@
         </w:rPr>
         <w:t xml:space="preserve">Between package </w:t>
       </w:r>
+      <w:proofErr w:type="spellStart"/>
+      <w:proofErr w:type="gramStart"/>
       <w:r>
         <w:rPr>
           <w:rFonts w:ascii="Times New Roman" w:hAnsi="Times New Roman" w:cs="Times New Roman"/>
@@ -4131,13 +4674,23 @@
         </w:rPr>
         <w:t>oop.ict.project</w:t>
       </w:r>
-      <w:r>
-        <w:rPr>
-          <w:rFonts w:ascii="Times New Roman" w:hAnsi="Times New Roman" w:cs="Times New Roman"/>
-          <w:sz w:val="28"/>
-          <w:szCs w:val="28"/>
-        </w:rPr>
-        <w:t>.shape:</w:t>
+      <w:proofErr w:type="gramEnd"/>
+      <w:r>
+        <w:rPr>
+          <w:rFonts w:ascii="Times New Roman" w:hAnsi="Times New Roman" w:cs="Times New Roman"/>
+          <w:sz w:val="28"/>
+          <w:szCs w:val="28"/>
+        </w:rPr>
+        <w:t>.shape</w:t>
+      </w:r>
+      <w:proofErr w:type="spellEnd"/>
+      <w:r>
+        <w:rPr>
+          <w:rFonts w:ascii="Times New Roman" w:hAnsi="Times New Roman" w:cs="Times New Roman"/>
+          <w:sz w:val="28"/>
+          <w:szCs w:val="28"/>
+        </w:rPr>
+        <w:t>:</w:t>
       </w:r>
     </w:p>
     <w:p>
@@ -4148,6 +4701,7 @@
           <w:numId w:val="8"/>
         </w:numPr>
         <w:spacing w:line="276" w:lineRule="auto"/>
+        <w:jc w:val="both"/>
         <w:rPr>
           <w:rFonts w:ascii="Times New Roman" w:hAnsi="Times New Roman" w:cs="Times New Roman"/>
           <w:sz w:val="28"/>
@@ -4171,6 +4725,7 @@
           <w:numId w:val="8"/>
         </w:numPr>
         <w:spacing w:line="276" w:lineRule="auto"/>
+        <w:jc w:val="both"/>
         <w:rPr>
           <w:rFonts w:ascii="Times New Roman" w:hAnsi="Times New Roman" w:cs="Times New Roman"/>
           <w:sz w:val="28"/>
@@ -4193,7 +4748,7 @@
         </w:rPr>
         <w:t>he implementations of some important methods</w:t>
       </w:r>
-      <w:bookmarkEnd w:id="6"/>
+      <w:bookmarkEnd w:id="7"/>
     </w:p>
     <w:p>
       <w:pPr>
@@ -4203,19 +4758,38 @@
           <w:numId w:val="8"/>
         </w:numPr>
         <w:spacing w:line="276" w:lineRule="auto"/>
-        <w:rPr>
-          <w:rFonts w:ascii="Times New Roman" w:hAnsi="Times New Roman" w:cs="Times New Roman"/>
-          <w:sz w:val="28"/>
-          <w:szCs w:val="28"/>
-        </w:rPr>
-      </w:pPr>
-      <w:r>
-        <w:rPr>
-          <w:rFonts w:ascii="Times New Roman" w:hAnsi="Times New Roman" w:cs="Times New Roman"/>
-          <w:sz w:val="28"/>
-          <w:szCs w:val="28"/>
-        </w:rPr>
-        <w:t>Implement GenericTree’s methods which will be inherited from other tree classes: Using an attribute called root of type Nod</w:t>
+        <w:jc w:val="both"/>
+        <w:rPr>
+          <w:rFonts w:ascii="Times New Roman" w:hAnsi="Times New Roman" w:cs="Times New Roman"/>
+          <w:sz w:val="28"/>
+          <w:szCs w:val="28"/>
+        </w:rPr>
+      </w:pPr>
+      <w:r>
+        <w:rPr>
+          <w:rFonts w:ascii="Times New Roman" w:hAnsi="Times New Roman" w:cs="Times New Roman"/>
+          <w:sz w:val="28"/>
+          <w:szCs w:val="28"/>
+        </w:rPr>
+        <w:t xml:space="preserve">Implement </w:t>
+      </w:r>
+      <w:proofErr w:type="spellStart"/>
+      <w:r>
+        <w:rPr>
+          <w:rFonts w:ascii="Times New Roman" w:hAnsi="Times New Roman" w:cs="Times New Roman"/>
+          <w:sz w:val="28"/>
+          <w:szCs w:val="28"/>
+        </w:rPr>
+        <w:t>GenericTree’s</w:t>
+      </w:r>
+      <w:proofErr w:type="spellEnd"/>
+      <w:r>
+        <w:rPr>
+          <w:rFonts w:ascii="Times New Roman" w:hAnsi="Times New Roman" w:cs="Times New Roman"/>
+          <w:sz w:val="28"/>
+          <w:szCs w:val="28"/>
+        </w:rPr>
+        <w:t xml:space="preserve"> methods which will be inherited from other tree classes: Using an attribute called root of type Nod</w:t>
       </w:r>
       <w:r>
         <w:rPr>
@@ -4234,20 +4808,67 @@
           <w:numId w:val="8"/>
         </w:numPr>
         <w:spacing w:line="276" w:lineRule="auto"/>
-        <w:rPr>
-          <w:rFonts w:ascii="Times New Roman" w:hAnsi="Times New Roman" w:cs="Times New Roman"/>
-          <w:sz w:val="28"/>
-          <w:szCs w:val="28"/>
-        </w:rPr>
-      </w:pPr>
-      <w:r>
-        <w:rPr>
-          <w:rFonts w:ascii="Times New Roman" w:hAnsi="Times New Roman" w:cs="Times New Roman"/>
-          <w:sz w:val="28"/>
-          <w:szCs w:val="28"/>
-        </w:rPr>
-        <w:t>Child classes of GenericTree override methods: insertNode, deleteNode</w:t>
-      </w:r>
+        <w:jc w:val="both"/>
+        <w:rPr>
+          <w:rFonts w:ascii="Times New Roman" w:hAnsi="Times New Roman" w:cs="Times New Roman"/>
+          <w:sz w:val="28"/>
+          <w:szCs w:val="28"/>
+        </w:rPr>
+      </w:pPr>
+      <w:r>
+        <w:rPr>
+          <w:rFonts w:ascii="Times New Roman" w:hAnsi="Times New Roman" w:cs="Times New Roman"/>
+          <w:sz w:val="28"/>
+          <w:szCs w:val="28"/>
+        </w:rPr>
+        <w:t xml:space="preserve">Child classes of </w:t>
+      </w:r>
+      <w:proofErr w:type="spellStart"/>
+      <w:r>
+        <w:rPr>
+          <w:rFonts w:ascii="Times New Roman" w:hAnsi="Times New Roman" w:cs="Times New Roman"/>
+          <w:sz w:val="28"/>
+          <w:szCs w:val="28"/>
+        </w:rPr>
+        <w:t>GenericTree</w:t>
+      </w:r>
+      <w:proofErr w:type="spellEnd"/>
+      <w:r>
+        <w:rPr>
+          <w:rFonts w:ascii="Times New Roman" w:hAnsi="Times New Roman" w:cs="Times New Roman"/>
+          <w:sz w:val="28"/>
+          <w:szCs w:val="28"/>
+        </w:rPr>
+        <w:t xml:space="preserve"> override methods: </w:t>
+      </w:r>
+      <w:proofErr w:type="spellStart"/>
+      <w:r>
+        <w:rPr>
+          <w:rFonts w:ascii="Times New Roman" w:hAnsi="Times New Roman" w:cs="Times New Roman"/>
+          <w:sz w:val="28"/>
+          <w:szCs w:val="28"/>
+        </w:rPr>
+        <w:t>insertNode</w:t>
+      </w:r>
+      <w:proofErr w:type="spellEnd"/>
+      <w:r>
+        <w:rPr>
+          <w:rFonts w:ascii="Times New Roman" w:hAnsi="Times New Roman" w:cs="Times New Roman"/>
+          <w:sz w:val="28"/>
+          <w:szCs w:val="28"/>
+        </w:rPr>
+        <w:t xml:space="preserve">, </w:t>
+      </w:r>
+      <w:proofErr w:type="spellStart"/>
+      <w:r>
+        <w:rPr>
+          <w:rFonts w:ascii="Times New Roman" w:hAnsi="Times New Roman" w:cs="Times New Roman"/>
+          <w:sz w:val="28"/>
+          <w:szCs w:val="28"/>
+        </w:rPr>
+        <w:t>deleteNode</w:t>
+      </w:r>
+      <w:proofErr w:type="spellEnd"/>
       <w:r>
         <w:rPr>
           <w:rFonts w:ascii="Times New Roman" w:hAnsi="Times New Roman" w:cs="Times New Roman"/>
@@ -4265,19 +4886,38 @@
           <w:numId w:val="8"/>
         </w:numPr>
         <w:spacing w:line="276" w:lineRule="auto"/>
-        <w:rPr>
-          <w:rFonts w:ascii="Times New Roman" w:hAnsi="Times New Roman" w:cs="Times New Roman"/>
-          <w:sz w:val="28"/>
-          <w:szCs w:val="28"/>
-        </w:rPr>
-      </w:pPr>
-      <w:r>
-        <w:rPr>
-          <w:rFonts w:ascii="Times New Roman" w:hAnsi="Times New Roman" w:cs="Times New Roman"/>
-          <w:sz w:val="28"/>
-          <w:szCs w:val="28"/>
-        </w:rPr>
-        <w:t xml:space="preserve">Implementation of GraphicTree’s methods: </w:t>
+        <w:jc w:val="both"/>
+        <w:rPr>
+          <w:rFonts w:ascii="Times New Roman" w:hAnsi="Times New Roman" w:cs="Times New Roman"/>
+          <w:sz w:val="28"/>
+          <w:szCs w:val="28"/>
+        </w:rPr>
+      </w:pPr>
+      <w:r>
+        <w:rPr>
+          <w:rFonts w:ascii="Times New Roman" w:hAnsi="Times New Roman" w:cs="Times New Roman"/>
+          <w:sz w:val="28"/>
+          <w:szCs w:val="28"/>
+        </w:rPr>
+        <w:t xml:space="preserve">Implementation of </w:t>
+      </w:r>
+      <w:proofErr w:type="spellStart"/>
+      <w:r>
+        <w:rPr>
+          <w:rFonts w:ascii="Times New Roman" w:hAnsi="Times New Roman" w:cs="Times New Roman"/>
+          <w:sz w:val="28"/>
+          <w:szCs w:val="28"/>
+        </w:rPr>
+        <w:t>GraphicTree’s</w:t>
+      </w:r>
+      <w:proofErr w:type="spellEnd"/>
+      <w:r>
+        <w:rPr>
+          <w:rFonts w:ascii="Times New Roman" w:hAnsi="Times New Roman" w:cs="Times New Roman"/>
+          <w:sz w:val="28"/>
+          <w:szCs w:val="28"/>
+        </w:rPr>
+        <w:t xml:space="preserve"> methods: </w:t>
       </w:r>
     </w:p>
     <w:p>
@@ -4288,19 +4928,40 @@
           <w:numId w:val="8"/>
         </w:numPr>
         <w:spacing w:line="276" w:lineRule="auto"/>
-        <w:rPr>
-          <w:rFonts w:ascii="Times New Roman" w:hAnsi="Times New Roman" w:cs="Times New Roman"/>
-          <w:sz w:val="28"/>
-          <w:szCs w:val="28"/>
-        </w:rPr>
-      </w:pPr>
-      <w:r>
-        <w:rPr>
-          <w:rFonts w:ascii="Times New Roman" w:hAnsi="Times New Roman" w:cs="Times New Roman"/>
-          <w:sz w:val="28"/>
-          <w:szCs w:val="28"/>
-        </w:rPr>
-        <w:t>drawTree(…): draw lines and circles which are assigned a part of the total screen. Number of layer</w:t>
+        <w:jc w:val="both"/>
+        <w:rPr>
+          <w:rFonts w:ascii="Times New Roman" w:hAnsi="Times New Roman" w:cs="Times New Roman"/>
+          <w:sz w:val="28"/>
+          <w:szCs w:val="28"/>
+        </w:rPr>
+      </w:pPr>
+      <w:proofErr w:type="spellStart"/>
+      <w:proofErr w:type="gramStart"/>
+      <w:r>
+        <w:rPr>
+          <w:rFonts w:ascii="Times New Roman" w:hAnsi="Times New Roman" w:cs="Times New Roman"/>
+          <w:sz w:val="28"/>
+          <w:szCs w:val="28"/>
+        </w:rPr>
+        <w:t>drawTree</w:t>
+      </w:r>
+      <w:proofErr w:type="spellEnd"/>
+      <w:r>
+        <w:rPr>
+          <w:rFonts w:ascii="Times New Roman" w:hAnsi="Times New Roman" w:cs="Times New Roman"/>
+          <w:sz w:val="28"/>
+          <w:szCs w:val="28"/>
+        </w:rPr>
+        <w:t>(</w:t>
+      </w:r>
+      <w:proofErr w:type="gramEnd"/>
+      <w:r>
+        <w:rPr>
+          <w:rFonts w:ascii="Times New Roman" w:hAnsi="Times New Roman" w:cs="Times New Roman"/>
+          <w:sz w:val="28"/>
+          <w:szCs w:val="28"/>
+        </w:rPr>
+        <w:t>…): draw lines and circles which are assigned a part of the total screen. Number of layer</w:t>
       </w:r>
       <w:r>
         <w:rPr>
@@ -4367,12 +5028,15 @@
           <w:numId w:val="8"/>
         </w:numPr>
         <w:spacing w:line="276" w:lineRule="auto"/>
-        <w:rPr>
-          <w:rFonts w:ascii="Times New Roman" w:hAnsi="Times New Roman" w:cs="Times New Roman"/>
-          <w:sz w:val="28"/>
-          <w:szCs w:val="28"/>
-        </w:rPr>
-      </w:pPr>
+        <w:jc w:val="both"/>
+        <w:rPr>
+          <w:rFonts w:ascii="Times New Roman" w:hAnsi="Times New Roman" w:cs="Times New Roman"/>
+          <w:sz w:val="28"/>
+          <w:szCs w:val="28"/>
+        </w:rPr>
+      </w:pPr>
+      <w:proofErr w:type="spellStart"/>
+      <w:proofErr w:type="gramStart"/>
       <w:r>
         <w:rPr>
           <w:rFonts w:ascii="Times New Roman" w:hAnsi="Times New Roman" w:cs="Times New Roman"/>
@@ -4381,21 +5045,302 @@
         </w:rPr>
         <w:t>drawHighlightSequence</w:t>
       </w:r>
-      <w:r>
-        <w:rPr>
-          <w:rFonts w:ascii="Times New Roman" w:hAnsi="Times New Roman" w:cs="Times New Roman"/>
-          <w:sz w:val="28"/>
-          <w:szCs w:val="28"/>
-        </w:rPr>
-        <w:t xml:space="preserve">(): highlight each node </w:t>
-      </w:r>
-      <w:r>
-        <w:rPr>
-          <w:rFonts w:ascii="Times New Roman" w:hAnsi="Times New Roman" w:cs="Times New Roman"/>
-          <w:sz w:val="28"/>
-          <w:szCs w:val="28"/>
-        </w:rPr>
-        <w:t xml:space="preserve">needed to go through in each operation, using Timeline and KeyFrame objects to highlight one node at a time. </w:t>
+      <w:proofErr w:type="spellEnd"/>
+      <w:r>
+        <w:rPr>
+          <w:rFonts w:ascii="Times New Roman" w:hAnsi="Times New Roman" w:cs="Times New Roman"/>
+          <w:sz w:val="28"/>
+          <w:szCs w:val="28"/>
+        </w:rPr>
+        <w:t>(</w:t>
+      </w:r>
+      <w:proofErr w:type="gramEnd"/>
+      <w:r>
+        <w:rPr>
+          <w:rFonts w:ascii="Times New Roman" w:hAnsi="Times New Roman" w:cs="Times New Roman"/>
+          <w:sz w:val="28"/>
+          <w:szCs w:val="28"/>
+        </w:rPr>
+        <w:t xml:space="preserve">): highlight each node </w:t>
+      </w:r>
+      <w:r>
+        <w:rPr>
+          <w:rFonts w:ascii="Times New Roman" w:hAnsi="Times New Roman" w:cs="Times New Roman"/>
+          <w:sz w:val="28"/>
+          <w:szCs w:val="28"/>
+        </w:rPr>
+        <w:t xml:space="preserve">needed to go through in each operation, using Timeline and </w:t>
+      </w:r>
+      <w:proofErr w:type="spellStart"/>
+      <w:r>
+        <w:rPr>
+          <w:rFonts w:ascii="Times New Roman" w:hAnsi="Times New Roman" w:cs="Times New Roman"/>
+          <w:sz w:val="28"/>
+          <w:szCs w:val="28"/>
+        </w:rPr>
+        <w:t>KeyFrame</w:t>
+      </w:r>
+      <w:proofErr w:type="spellEnd"/>
+      <w:r>
+        <w:rPr>
+          <w:rFonts w:ascii="Times New Roman" w:hAnsi="Times New Roman" w:cs="Times New Roman"/>
+          <w:sz w:val="28"/>
+          <w:szCs w:val="28"/>
+        </w:rPr>
+        <w:t xml:space="preserve"> objects to highlight one node at a time. </w:t>
+      </w:r>
+    </w:p>
+    <w:p>
+      <w:pPr>
+        <w:pStyle w:val="ListParagraph"/>
+        <w:numPr>
+          <w:ilvl w:val="1"/>
+          <w:numId w:val="8"/>
+        </w:numPr>
+        <w:spacing w:line="276" w:lineRule="auto"/>
+        <w:jc w:val="both"/>
+        <w:rPr>
+          <w:rFonts w:ascii="Times New Roman" w:hAnsi="Times New Roman" w:cs="Times New Roman"/>
+          <w:sz w:val="28"/>
+          <w:szCs w:val="28"/>
+        </w:rPr>
+      </w:pPr>
+      <w:r>
+        <w:rPr>
+          <w:rFonts w:ascii="Times New Roman" w:hAnsi="Times New Roman" w:cs="Times New Roman"/>
+          <w:sz w:val="28"/>
+          <w:szCs w:val="28"/>
+        </w:rPr>
+        <w:t>Implementation of Undo and Redo:</w:t>
+      </w:r>
+    </w:p>
+    <w:p>
+      <w:pPr>
+        <w:pStyle w:val="ListParagraph"/>
+        <w:numPr>
+          <w:ilvl w:val="2"/>
+          <w:numId w:val="8"/>
+        </w:numPr>
+        <w:spacing w:line="276" w:lineRule="auto"/>
+        <w:jc w:val="both"/>
+        <w:rPr>
+          <w:rFonts w:ascii="Times New Roman" w:hAnsi="Times New Roman" w:cs="Times New Roman"/>
+          <w:sz w:val="28"/>
+          <w:szCs w:val="28"/>
+        </w:rPr>
+      </w:pPr>
+      <w:r>
+        <w:rPr>
+          <w:rFonts w:ascii="Times New Roman" w:hAnsi="Times New Roman" w:cs="Times New Roman"/>
+          <w:sz w:val="28"/>
+          <w:szCs w:val="28"/>
+        </w:rPr>
+        <w:t>Using stack which contains the tree of previous states of the working tree.</w:t>
+      </w:r>
+    </w:p>
+    <w:p>
+      <w:pPr>
+        <w:pStyle w:val="ListParagraph"/>
+        <w:numPr>
+          <w:ilvl w:val="2"/>
+          <w:numId w:val="8"/>
+        </w:numPr>
+        <w:spacing w:line="276" w:lineRule="auto"/>
+        <w:jc w:val="both"/>
+        <w:rPr>
+          <w:rFonts w:ascii="Times New Roman" w:hAnsi="Times New Roman" w:cs="Times New Roman"/>
+          <w:sz w:val="28"/>
+          <w:szCs w:val="28"/>
+        </w:rPr>
+      </w:pPr>
+      <w:r>
+        <w:rPr>
+          <w:rFonts w:ascii="Times New Roman" w:hAnsi="Times New Roman" w:cs="Times New Roman"/>
+          <w:sz w:val="28"/>
+          <w:szCs w:val="28"/>
+        </w:rPr>
+        <w:lastRenderedPageBreak/>
+        <w:t xml:space="preserve">Using deep copy: whenever we change the working tree, the copy of previous state of that tree will not be affected. Implement method </w:t>
+      </w:r>
+      <w:proofErr w:type="spellStart"/>
+      <w:proofErr w:type="gramStart"/>
+      <w:r>
+        <w:rPr>
+          <w:rFonts w:ascii="Times New Roman" w:hAnsi="Times New Roman" w:cs="Times New Roman"/>
+          <w:sz w:val="28"/>
+          <w:szCs w:val="28"/>
+        </w:rPr>
+        <w:t>cloneTree</w:t>
+      </w:r>
+      <w:proofErr w:type="spellEnd"/>
+      <w:r>
+        <w:rPr>
+          <w:rFonts w:ascii="Times New Roman" w:hAnsi="Times New Roman" w:cs="Times New Roman"/>
+          <w:sz w:val="28"/>
+          <w:szCs w:val="28"/>
+        </w:rPr>
+        <w:t>(</w:t>
+      </w:r>
+      <w:proofErr w:type="gramEnd"/>
+      <w:r>
+        <w:rPr>
+          <w:rFonts w:ascii="Times New Roman" w:hAnsi="Times New Roman" w:cs="Times New Roman"/>
+          <w:sz w:val="28"/>
+          <w:szCs w:val="28"/>
+        </w:rPr>
+        <w:t>) in each tree class.</w:t>
+      </w:r>
+    </w:p>
+    <w:p>
+      <w:pPr>
+        <w:pStyle w:val="ListParagraph"/>
+        <w:numPr>
+          <w:ilvl w:val="2"/>
+          <w:numId w:val="8"/>
+        </w:numPr>
+        <w:spacing w:line="276" w:lineRule="auto"/>
+        <w:jc w:val="both"/>
+        <w:rPr>
+          <w:rFonts w:ascii="Times New Roman" w:hAnsi="Times New Roman" w:cs="Times New Roman"/>
+          <w:sz w:val="28"/>
+          <w:szCs w:val="28"/>
+        </w:rPr>
+      </w:pPr>
+      <w:r>
+        <w:rPr>
+          <w:rFonts w:ascii="Times New Roman" w:hAnsi="Times New Roman" w:cs="Times New Roman"/>
+          <w:sz w:val="28"/>
+          <w:szCs w:val="28"/>
+        </w:rPr>
+        <w:t>Undo using 1 stack and Redo using another stack. There are 8 stacks, each 2 stacks of one kind of tree.</w:t>
+      </w:r>
+    </w:p>
+    <w:p>
+      <w:pPr>
+        <w:pStyle w:val="ListParagraph"/>
+        <w:numPr>
+          <w:ilvl w:val="1"/>
+          <w:numId w:val="8"/>
+        </w:numPr>
+        <w:spacing w:line="276" w:lineRule="auto"/>
+        <w:jc w:val="both"/>
+        <w:rPr>
+          <w:rFonts w:ascii="Times New Roman" w:hAnsi="Times New Roman" w:cs="Times New Roman"/>
+          <w:sz w:val="28"/>
+          <w:szCs w:val="28"/>
+        </w:rPr>
+      </w:pPr>
+      <w:r>
+        <w:rPr>
+          <w:rFonts w:ascii="Times New Roman" w:hAnsi="Times New Roman" w:cs="Times New Roman"/>
+          <w:sz w:val="28"/>
+          <w:szCs w:val="28"/>
+        </w:rPr>
+        <w:t>Implementation of Pause and Resume</w:t>
+      </w:r>
+    </w:p>
+    <w:p>
+      <w:pPr>
+        <w:pStyle w:val="ListParagraph"/>
+        <w:numPr>
+          <w:ilvl w:val="2"/>
+          <w:numId w:val="8"/>
+        </w:numPr>
+        <w:spacing w:line="276" w:lineRule="auto"/>
+        <w:jc w:val="both"/>
+        <w:rPr>
+          <w:rFonts w:ascii="Times New Roman" w:hAnsi="Times New Roman" w:cs="Times New Roman"/>
+          <w:sz w:val="28"/>
+          <w:szCs w:val="28"/>
+        </w:rPr>
+      </w:pPr>
+      <w:r>
+        <w:rPr>
+          <w:rFonts w:ascii="Times New Roman" w:hAnsi="Times New Roman" w:cs="Times New Roman"/>
+          <w:sz w:val="28"/>
+          <w:szCs w:val="28"/>
+        </w:rPr>
+        <w:t xml:space="preserve">Using </w:t>
+      </w:r>
+      <w:proofErr w:type="spellStart"/>
+      <w:proofErr w:type="gramStart"/>
+      <w:r>
+        <w:rPr>
+          <w:rFonts w:ascii="Times New Roman" w:hAnsi="Times New Roman" w:cs="Times New Roman"/>
+          <w:sz w:val="28"/>
+          <w:szCs w:val="28"/>
+        </w:rPr>
+        <w:t>timeline.pause</w:t>
+      </w:r>
+      <w:proofErr w:type="spellEnd"/>
+      <w:proofErr w:type="gramEnd"/>
+      <w:r>
+        <w:rPr>
+          <w:rFonts w:ascii="Times New Roman" w:hAnsi="Times New Roman" w:cs="Times New Roman"/>
+          <w:sz w:val="28"/>
+          <w:szCs w:val="28"/>
+        </w:rPr>
+        <w:t xml:space="preserve"> </w:t>
+      </w:r>
+      <w:proofErr w:type="spellStart"/>
+      <w:r>
+        <w:rPr>
+          <w:rFonts w:ascii="Times New Roman" w:hAnsi="Times New Roman" w:cs="Times New Roman"/>
+          <w:sz w:val="28"/>
+          <w:szCs w:val="28"/>
+        </w:rPr>
+        <w:t>và</w:t>
+      </w:r>
+      <w:proofErr w:type="spellEnd"/>
+      <w:r>
+        <w:rPr>
+          <w:rFonts w:ascii="Times New Roman" w:hAnsi="Times New Roman" w:cs="Times New Roman"/>
+          <w:sz w:val="28"/>
+          <w:szCs w:val="28"/>
+        </w:rPr>
+        <w:t xml:space="preserve"> </w:t>
+      </w:r>
+      <w:proofErr w:type="spellStart"/>
+      <w:r>
+        <w:rPr>
+          <w:rFonts w:ascii="Times New Roman" w:hAnsi="Times New Roman" w:cs="Times New Roman"/>
+          <w:sz w:val="28"/>
+          <w:szCs w:val="28"/>
+        </w:rPr>
+        <w:t>timeline.play</w:t>
+      </w:r>
+      <w:proofErr w:type="spellEnd"/>
+      <w:r>
+        <w:rPr>
+          <w:rFonts w:ascii="Times New Roman" w:hAnsi="Times New Roman" w:cs="Times New Roman"/>
+          <w:sz w:val="28"/>
+          <w:szCs w:val="28"/>
+        </w:rPr>
+        <w:t xml:space="preserve"> </w:t>
+      </w:r>
+      <w:r>
+        <w:rPr>
+          <w:rFonts w:ascii="Times New Roman" w:hAnsi="Times New Roman" w:cs="Times New Roman"/>
+          <w:sz w:val="28"/>
+          <w:szCs w:val="28"/>
+        </w:rPr>
+        <w:t xml:space="preserve">with setting </w:t>
+      </w:r>
+      <w:r>
+        <w:rPr>
+          <w:rFonts w:ascii="Times New Roman" w:hAnsi="Times New Roman" w:cs="Times New Roman"/>
+          <w:sz w:val="28"/>
+          <w:szCs w:val="28"/>
+        </w:rPr>
+        <w:t>visible</w:t>
+      </w:r>
+      <w:r>
+        <w:rPr>
+          <w:rFonts w:ascii="Times New Roman" w:hAnsi="Times New Roman" w:cs="Times New Roman"/>
+          <w:sz w:val="28"/>
+          <w:szCs w:val="28"/>
+        </w:rPr>
+        <w:t xml:space="preserve"> of those button (only in the middle of the operations).</w:t>
       </w:r>
     </w:p>
     <w:p>
@@ -4403,6 +5348,7 @@
         <w:pStyle w:val="ListParagraph"/>
         <w:spacing w:line="276" w:lineRule="auto"/>
         <w:ind w:left="1440"/>
+        <w:jc w:val="both"/>
         <w:rPr>
           <w:rFonts w:ascii="Times New Roman" w:hAnsi="Times New Roman" w:cs="Times New Roman"/>
           <w:sz w:val="28"/>

</xml_diff>

<commit_message>
Final submission of Project Team 13
</commit_message>
<xml_diff>
--- a/report/OOLT.ICT.20202.Team13.Report.docx
+++ b/report/OOLT.ICT.20202.Team13.Report.docx
@@ -122,65 +122,82 @@
         </w:rPr>
         <w:t xml:space="preserve"> 20194758, </w:t>
       </w:r>
-      <w:r>
-        <w:fldChar w:fldCharType="begin"/>
-      </w:r>
-      <w:r>
-        <w:instrText xml:space="preserve"> HYPERLINK "mailto:hang.pt194758@sis.hust.edu.vn" </w:instrText>
-      </w:r>
-      <w:r>
-        <w:fldChar w:fldCharType="separate"/>
-      </w:r>
-      <w:r>
-        <w:rPr>
-          <w:rStyle w:val="Hyperlink"/>
+      <w:hyperlink r:id="rId6" w:history="1">
+        <w:r>
+          <w:rPr>
+            <w:rStyle w:val="Hyperlink"/>
+            <w:rFonts w:ascii="Times New Roman" w:hAnsi="Times New Roman" w:cs="Times New Roman"/>
+            <w:sz w:val="26"/>
+            <w:szCs w:val="26"/>
+            <w:lang w:val="vi-VN"/>
+          </w:rPr>
+          <w:t>hang.pt194758@sis.hust.edu.vn</w:t>
+        </w:r>
+      </w:hyperlink>
+    </w:p>
+    <w:p>
+      <w:pPr>
+        <w:spacing w:line="276" w:lineRule="auto"/>
+        <w:ind w:left="720"/>
+        <w:jc w:val="both"/>
+        <w:rPr>
           <w:rFonts w:ascii="Times New Roman" w:hAnsi="Times New Roman" w:cs="Times New Roman"/>
           <w:sz w:val="26"/>
           <w:szCs w:val="26"/>
           <w:lang w:val="vi-VN"/>
         </w:rPr>
-        <w:t>hang.pt194758@sis.hust.edu.vn</w:t>
-      </w:r>
-      <w:r>
-        <w:rPr>
-          <w:rStyle w:val="Hyperlink"/>
+      </w:pPr>
+      <w:r>
+        <w:rPr>
           <w:rFonts w:ascii="Times New Roman" w:hAnsi="Times New Roman" w:cs="Times New Roman"/>
           <w:sz w:val="26"/>
           <w:szCs w:val="26"/>
           <w:lang w:val="vi-VN"/>
         </w:rPr>
-        <w:fldChar w:fldCharType="end"/>
-      </w:r>
-    </w:p>
-    <w:p>
-      <w:pPr>
-        <w:spacing w:line="276" w:lineRule="auto"/>
-        <w:ind w:left="720"/>
-        <w:jc w:val="both"/>
+        <w:t>Pham Trung Hieu</w:t>
+      </w:r>
+      <w:r>
+        <w:rPr>
+          <w:rFonts w:ascii="Times New Roman" w:hAnsi="Times New Roman" w:cs="Times New Roman"/>
+          <w:sz w:val="26"/>
+          <w:szCs w:val="26"/>
+        </w:rPr>
+        <w:t xml:space="preserve"> -</w:t>
+      </w:r>
+      <w:r>
         <w:rPr>
           <w:rFonts w:ascii="Times New Roman" w:hAnsi="Times New Roman" w:cs="Times New Roman"/>
           <w:sz w:val="26"/>
           <w:szCs w:val="26"/>
           <w:lang w:val="vi-VN"/>
         </w:rPr>
-      </w:pPr>
-      <w:r>
+        <w:t xml:space="preserve"> 20194763, </w:t>
+      </w:r>
+      <w:hyperlink r:id="rId7" w:history="1">
+        <w:r>
+          <w:rPr>
+            <w:rStyle w:val="Hyperlink"/>
+            <w:rFonts w:ascii="Times New Roman" w:hAnsi="Times New Roman" w:cs="Times New Roman"/>
+            <w:sz w:val="26"/>
+            <w:szCs w:val="26"/>
+            <w:lang w:val="vi-VN"/>
+          </w:rPr>
+          <w:t>hieu.pt194763@sis.hust.edu.vn</w:t>
+        </w:r>
+      </w:hyperlink>
+    </w:p>
+    <w:p>
+      <w:pPr>
+        <w:spacing w:line="276" w:lineRule="auto"/>
+        <w:ind w:left="720"/>
+        <w:jc w:val="both"/>
         <w:rPr>
           <w:rFonts w:ascii="Times New Roman" w:hAnsi="Times New Roman" w:cs="Times New Roman"/>
           <w:sz w:val="26"/>
           <w:szCs w:val="26"/>
           <w:lang w:val="vi-VN"/>
         </w:rPr>
-        <w:t>Pham Trung Hieu</w:t>
-      </w:r>
-      <w:r>
-        <w:rPr>
-          <w:rFonts w:ascii="Times New Roman" w:hAnsi="Times New Roman" w:cs="Times New Roman"/>
-          <w:sz w:val="26"/>
-          <w:szCs w:val="26"/>
-        </w:rPr>
-        <w:t xml:space="preserve"> -</w:t>
-      </w:r>
+      </w:pPr>
       <w:r>
         <w:rPr>
           <w:rFonts w:ascii="Times New Roman" w:hAnsi="Times New Roman" w:cs="Times New Roman"/>
@@ -188,105 +205,37 @@
           <w:szCs w:val="26"/>
           <w:lang w:val="vi-VN"/>
         </w:rPr>
-        <w:t xml:space="preserve"> 20194763, </w:t>
-      </w:r>
-      <w:r>
-        <w:fldChar w:fldCharType="begin"/>
-      </w:r>
-      <w:r>
-        <w:instrText xml:space="preserve"> HYPERLINK "mailto:hieu.pt194763@sis.hust.edu.vn" </w:instrText>
-      </w:r>
-      <w:r>
-        <w:fldChar w:fldCharType="separate"/>
-      </w:r>
-      <w:r>
-        <w:rPr>
-          <w:rStyle w:val="Hyperlink"/>
+        <w:t>Ho Tran Anh Vu</w:t>
+      </w:r>
+      <w:r>
+        <w:rPr>
+          <w:rFonts w:ascii="Times New Roman" w:hAnsi="Times New Roman" w:cs="Times New Roman"/>
+          <w:sz w:val="26"/>
+          <w:szCs w:val="26"/>
+        </w:rPr>
+        <w:t xml:space="preserve"> -</w:t>
+      </w:r>
+      <w:r>
+        <w:rPr>
           <w:rFonts w:ascii="Times New Roman" w:hAnsi="Times New Roman" w:cs="Times New Roman"/>
           <w:sz w:val="26"/>
           <w:szCs w:val="26"/>
           <w:lang w:val="vi-VN"/>
         </w:rPr>
-        <w:t>hieu.pt194763@sis.hust.edu.vn</w:t>
-      </w:r>
-      <w:r>
-        <w:rPr>
-          <w:rStyle w:val="Hyperlink"/>
-          <w:rFonts w:ascii="Times New Roman" w:hAnsi="Times New Roman" w:cs="Times New Roman"/>
-          <w:sz w:val="26"/>
-          <w:szCs w:val="26"/>
-          <w:lang w:val="vi-VN"/>
-        </w:rPr>
-        <w:fldChar w:fldCharType="end"/>
-      </w:r>
-    </w:p>
-    <w:p>
-      <w:pPr>
-        <w:spacing w:line="276" w:lineRule="auto"/>
-        <w:ind w:left="720"/>
-        <w:jc w:val="both"/>
-        <w:rPr>
-          <w:rFonts w:ascii="Times New Roman" w:hAnsi="Times New Roman" w:cs="Times New Roman"/>
-          <w:sz w:val="26"/>
-          <w:szCs w:val="26"/>
-          <w:lang w:val="vi-VN"/>
-        </w:rPr>
-      </w:pPr>
-      <w:r>
-        <w:rPr>
-          <w:rFonts w:ascii="Times New Roman" w:hAnsi="Times New Roman" w:cs="Times New Roman"/>
-          <w:sz w:val="26"/>
-          <w:szCs w:val="26"/>
-          <w:lang w:val="vi-VN"/>
-        </w:rPr>
-        <w:t>Ho Tran Anh Vu</w:t>
-      </w:r>
-      <w:r>
-        <w:rPr>
-          <w:rFonts w:ascii="Times New Roman" w:hAnsi="Times New Roman" w:cs="Times New Roman"/>
-          <w:sz w:val="26"/>
-          <w:szCs w:val="26"/>
-        </w:rPr>
-        <w:t xml:space="preserve"> -</w:t>
-      </w:r>
-      <w:r>
-        <w:rPr>
-          <w:rFonts w:ascii="Times New Roman" w:hAnsi="Times New Roman" w:cs="Times New Roman"/>
-          <w:sz w:val="26"/>
-          <w:szCs w:val="26"/>
-          <w:lang w:val="vi-VN"/>
-        </w:rPr>
         <w:t xml:space="preserve"> 20194885, </w:t>
       </w:r>
-      <w:r>
-        <w:fldChar w:fldCharType="begin"/>
-      </w:r>
-      <w:r>
-        <w:instrText xml:space="preserve"> HYPERLINK "mailto:vu.hta194885@sis.hust.edu.vn" </w:instrText>
-      </w:r>
-      <w:r>
-        <w:fldChar w:fldCharType="separate"/>
-      </w:r>
-      <w:r>
-        <w:rPr>
-          <w:rStyle w:val="Hyperlink"/>
-          <w:rFonts w:ascii="Times New Roman" w:hAnsi="Times New Roman" w:cs="Times New Roman"/>
-          <w:sz w:val="26"/>
-          <w:szCs w:val="26"/>
-          <w:lang w:val="vi-VN"/>
-        </w:rPr>
-        <w:t>vu.hta194885@sis.hust.edu.vn</w:t>
-      </w:r>
-      <w:r>
-        <w:rPr>
-          <w:rStyle w:val="Hyperlink"/>
-          <w:rFonts w:ascii="Times New Roman" w:hAnsi="Times New Roman" w:cs="Times New Roman"/>
-          <w:sz w:val="26"/>
-          <w:szCs w:val="26"/>
-          <w:lang w:val="vi-VN"/>
-        </w:rPr>
-        <w:fldChar w:fldCharType="end"/>
-      </w:r>
+      <w:hyperlink r:id="rId8" w:history="1">
+        <w:r>
+          <w:rPr>
+            <w:rStyle w:val="Hyperlink"/>
+            <w:rFonts w:ascii="Times New Roman" w:hAnsi="Times New Roman" w:cs="Times New Roman"/>
+            <w:sz w:val="26"/>
+            <w:szCs w:val="26"/>
+            <w:lang w:val="vi-VN"/>
+          </w:rPr>
+          <w:t>vu.hta194885@sis.hust.edu.vn</w:t>
+        </w:r>
+      </w:hyperlink>
     </w:p>
     <w:p>
       <w:pPr>
@@ -890,25 +839,7 @@
           <w:sz w:val="28"/>
           <w:szCs w:val="28"/>
         </w:rPr>
-        <w:t xml:space="preserve">Design a program to display and explain some basic operations four types of </w:t>
-      </w:r>
-      <w:proofErr w:type="gramStart"/>
-      <w:r>
-        <w:rPr>
-          <w:rFonts w:ascii="Times New Roman" w:hAnsi="Times New Roman" w:cs="Times New Roman"/>
-          <w:sz w:val="28"/>
-          <w:szCs w:val="28"/>
-        </w:rPr>
-        <w:t>tree</w:t>
-      </w:r>
-      <w:proofErr w:type="gramEnd"/>
-      <w:r>
-        <w:rPr>
-          <w:rFonts w:ascii="Times New Roman" w:hAnsi="Times New Roman" w:cs="Times New Roman"/>
-          <w:sz w:val="28"/>
-          <w:szCs w:val="28"/>
-        </w:rPr>
-        <w:t>:</w:t>
+        <w:t>Design a program to display and explain some basic operations four types of tree:</w:t>
       </w:r>
     </w:p>
     <w:p>
@@ -1188,25 +1119,7 @@
           <w:sz w:val="28"/>
           <w:szCs w:val="28"/>
         </w:rPr>
-        <w:t xml:space="preserve">On the main menu: title of the application, navigation bar for user to choose between the four types of </w:t>
-      </w:r>
-      <w:proofErr w:type="gramStart"/>
-      <w:r>
-        <w:rPr>
-          <w:rFonts w:ascii="Times New Roman" w:hAnsi="Times New Roman" w:cs="Times New Roman"/>
-          <w:sz w:val="28"/>
-          <w:szCs w:val="28"/>
-        </w:rPr>
-        <w:t>tree</w:t>
-      </w:r>
-      <w:proofErr w:type="gramEnd"/>
-      <w:r>
-        <w:rPr>
-          <w:rFonts w:ascii="Times New Roman" w:hAnsi="Times New Roman" w:cs="Times New Roman"/>
-          <w:sz w:val="28"/>
-          <w:szCs w:val="28"/>
-        </w:rPr>
-        <w:t>, help menu and quit</w:t>
+        <w:t>On the main menu: title of the application, navigation bar for user to choose between the four types of tree, help menu and quit</w:t>
       </w:r>
     </w:p>
     <w:p>
@@ -2143,7 +2056,7 @@
                     <pic:cNvPicPr/>
                   </pic:nvPicPr>
                   <pic:blipFill>
-                    <a:blip r:embed="rId6">
+                    <a:blip r:embed="rId9">
                       <a:extLst>
                         <a:ext uri="{28A0092B-C50C-407E-A947-70E740481C1C}">
                           <a14:useLocalDpi xmlns:a14="http://schemas.microsoft.com/office/drawing/2010/main" val="0"/>
@@ -2290,25 +2203,7 @@
           <w:sz w:val="28"/>
           <w:szCs w:val="28"/>
         </w:rPr>
-        <w:t xml:space="preserve"> Any time user can select “Back” button and select other types of </w:t>
-      </w:r>
-      <w:proofErr w:type="gramStart"/>
-      <w:r>
-        <w:rPr>
-          <w:rFonts w:ascii="Times New Roman" w:hAnsi="Times New Roman" w:cs="Times New Roman"/>
-          <w:sz w:val="28"/>
-          <w:szCs w:val="28"/>
-        </w:rPr>
-        <w:t>tree</w:t>
-      </w:r>
-      <w:proofErr w:type="gramEnd"/>
-      <w:r>
-        <w:rPr>
-          <w:rFonts w:ascii="Times New Roman" w:hAnsi="Times New Roman" w:cs="Times New Roman"/>
-          <w:sz w:val="28"/>
-          <w:szCs w:val="28"/>
-        </w:rPr>
-        <w:t>. This action does not delete the details of inputted tree (save all tree states). User can see the help menu and exit with confirmation in the</w:t>
+        <w:t xml:space="preserve"> Any time user can select “Back” button and select other types of tree. This action does not delete the details of inputted tree (save all tree states). User can see the help menu and exit with confirmation in the</w:t>
       </w:r>
       <w:r>
         <w:rPr>
@@ -2563,28 +2458,8 @@
           <w:sz w:val="28"/>
           <w:szCs w:val="28"/>
         </w:rPr>
-        <w:t xml:space="preserve"> </w:t>
-      </w:r>
-      <w:proofErr w:type="spellStart"/>
-      <w:proofErr w:type="gramStart"/>
-      <w:r>
-        <w:rPr>
-          <w:rFonts w:ascii="Times New Roman" w:hAnsi="Times New Roman" w:cs="Times New Roman"/>
-          <w:sz w:val="28"/>
-          <w:szCs w:val="28"/>
-        </w:rPr>
-        <w:t>oop.ict.project</w:t>
-      </w:r>
-      <w:proofErr w:type="gramEnd"/>
-      <w:r>
-        <w:rPr>
-          <w:rFonts w:ascii="Times New Roman" w:hAnsi="Times New Roman" w:cs="Times New Roman"/>
-          <w:sz w:val="28"/>
-          <w:szCs w:val="28"/>
-        </w:rPr>
-        <w:t>.tree</w:t>
-      </w:r>
-      <w:proofErr w:type="spellEnd"/>
+        <w:t xml:space="preserve"> oop.ict.project.tree</w:t>
+      </w:r>
       <w:r>
         <w:rPr>
           <w:rFonts w:ascii="Times New Roman" w:hAnsi="Times New Roman" w:cs="Times New Roman"/>
@@ -2615,35 +2490,7 @@
           <w:sz w:val="28"/>
           <w:szCs w:val="28"/>
         </w:rPr>
-        <w:t xml:space="preserve">Package </w:t>
-      </w:r>
-      <w:proofErr w:type="spellStart"/>
-      <w:proofErr w:type="gramStart"/>
-      <w:r>
-        <w:rPr>
-          <w:rFonts w:ascii="Times New Roman" w:hAnsi="Times New Roman" w:cs="Times New Roman"/>
-          <w:sz w:val="28"/>
-          <w:szCs w:val="28"/>
-        </w:rPr>
-        <w:t>oop.ict.project</w:t>
-      </w:r>
-      <w:proofErr w:type="gramEnd"/>
-      <w:r>
-        <w:rPr>
-          <w:rFonts w:ascii="Times New Roman" w:hAnsi="Times New Roman" w:cs="Times New Roman"/>
-          <w:sz w:val="28"/>
-          <w:szCs w:val="28"/>
-        </w:rPr>
-        <w:t>.tree.generic</w:t>
-      </w:r>
-      <w:proofErr w:type="spellEnd"/>
-      <w:r>
-        <w:rPr>
-          <w:rFonts w:ascii="Times New Roman" w:hAnsi="Times New Roman" w:cs="Times New Roman"/>
-          <w:sz w:val="28"/>
-          <w:szCs w:val="28"/>
-        </w:rPr>
-        <w:t>: Phung Thu Hang</w:t>
+        <w:t>Package oop.ict.project.tree.generic: Phung Thu Hang</w:t>
       </w:r>
     </w:p>
     <w:p>
@@ -2667,35 +2514,7 @@
           <w:sz w:val="28"/>
           <w:szCs w:val="28"/>
         </w:rPr>
-        <w:t xml:space="preserve">Package </w:t>
-      </w:r>
-      <w:proofErr w:type="spellStart"/>
-      <w:proofErr w:type="gramStart"/>
-      <w:r>
-        <w:rPr>
-          <w:rFonts w:ascii="Times New Roman" w:hAnsi="Times New Roman" w:cs="Times New Roman"/>
-          <w:sz w:val="28"/>
-          <w:szCs w:val="28"/>
-        </w:rPr>
-        <w:t>oop.ict.project</w:t>
-      </w:r>
-      <w:proofErr w:type="gramEnd"/>
-      <w:r>
-        <w:rPr>
-          <w:rFonts w:ascii="Times New Roman" w:hAnsi="Times New Roman" w:cs="Times New Roman"/>
-          <w:sz w:val="28"/>
-          <w:szCs w:val="28"/>
-        </w:rPr>
-        <w:t>.tree.binary</w:t>
-      </w:r>
-      <w:proofErr w:type="spellEnd"/>
-      <w:r>
-        <w:rPr>
-          <w:rFonts w:ascii="Times New Roman" w:hAnsi="Times New Roman" w:cs="Times New Roman"/>
-          <w:sz w:val="28"/>
-          <w:szCs w:val="28"/>
-        </w:rPr>
-        <w:t>: Ho Tran Anh Vu + Phung Thu Hang</w:t>
+        <w:t>Package oop.ict.project.tree.binary: Ho Tran Anh Vu + Phung Thu Hang</w:t>
       </w:r>
     </w:p>
     <w:p>
@@ -2719,64 +2538,8 @@
           <w:sz w:val="28"/>
           <w:szCs w:val="28"/>
         </w:rPr>
-        <w:t xml:space="preserve">Package </w:t>
-      </w:r>
-      <w:proofErr w:type="spellStart"/>
-      <w:proofErr w:type="gramStart"/>
-      <w:r>
-        <w:rPr>
-          <w:rFonts w:ascii="Times New Roman" w:hAnsi="Times New Roman" w:cs="Times New Roman"/>
-          <w:sz w:val="28"/>
-          <w:szCs w:val="28"/>
-        </w:rPr>
-        <w:t>oop.ict.project</w:t>
-      </w:r>
-      <w:proofErr w:type="gramEnd"/>
-      <w:r>
-        <w:rPr>
-          <w:rFonts w:ascii="Times New Roman" w:hAnsi="Times New Roman" w:cs="Times New Roman"/>
-          <w:sz w:val="28"/>
-          <w:szCs w:val="28"/>
-        </w:rPr>
-        <w:t>.tree.balanced</w:t>
-      </w:r>
-      <w:proofErr w:type="spellEnd"/>
-      <w:r>
-        <w:rPr>
-          <w:rFonts w:ascii="Times New Roman" w:hAnsi="Times New Roman" w:cs="Times New Roman"/>
-          <w:sz w:val="28"/>
-          <w:szCs w:val="28"/>
-        </w:rPr>
-        <w:t xml:space="preserve">: Pham </w:t>
-      </w:r>
-      <w:proofErr w:type="spellStart"/>
-      <w:r>
-        <w:rPr>
-          <w:rFonts w:ascii="Times New Roman" w:hAnsi="Times New Roman" w:cs="Times New Roman"/>
-          <w:sz w:val="28"/>
-          <w:szCs w:val="28"/>
-        </w:rPr>
-        <w:t>Trung</w:t>
-      </w:r>
-      <w:proofErr w:type="spellEnd"/>
-      <w:r>
-        <w:rPr>
-          <w:rFonts w:ascii="Times New Roman" w:hAnsi="Times New Roman" w:cs="Times New Roman"/>
-          <w:sz w:val="28"/>
-          <w:szCs w:val="28"/>
-        </w:rPr>
-        <w:t xml:space="preserve"> </w:t>
-      </w:r>
-      <w:proofErr w:type="spellStart"/>
-      <w:r>
-        <w:rPr>
-          <w:rFonts w:ascii="Times New Roman" w:hAnsi="Times New Roman" w:cs="Times New Roman"/>
-          <w:sz w:val="28"/>
-          <w:szCs w:val="28"/>
-        </w:rPr>
-        <w:t>Hieu</w:t>
-      </w:r>
-      <w:proofErr w:type="spellEnd"/>
+        <w:t>Package oop.ict.project.tree.balanced: Pham Trung Hieu</w:t>
+      </w:r>
     </w:p>
     <w:p>
       <w:pPr>
@@ -2799,35 +2562,7 @@
           <w:sz w:val="28"/>
           <w:szCs w:val="28"/>
         </w:rPr>
-        <w:t xml:space="preserve">Package </w:t>
-      </w:r>
-      <w:proofErr w:type="spellStart"/>
-      <w:proofErr w:type="gramStart"/>
-      <w:r>
-        <w:rPr>
-          <w:rFonts w:ascii="Times New Roman" w:hAnsi="Times New Roman" w:cs="Times New Roman"/>
-          <w:sz w:val="28"/>
-          <w:szCs w:val="28"/>
-        </w:rPr>
-        <w:t>oop.ict.project</w:t>
-      </w:r>
-      <w:proofErr w:type="gramEnd"/>
-      <w:r>
-        <w:rPr>
-          <w:rFonts w:ascii="Times New Roman" w:hAnsi="Times New Roman" w:cs="Times New Roman"/>
-          <w:sz w:val="28"/>
-          <w:szCs w:val="28"/>
-        </w:rPr>
-        <w:t>.tree.balancedbinary</w:t>
-      </w:r>
-      <w:proofErr w:type="spellEnd"/>
-      <w:r>
-        <w:rPr>
-          <w:rFonts w:ascii="Times New Roman" w:hAnsi="Times New Roman" w:cs="Times New Roman"/>
-          <w:sz w:val="28"/>
-          <w:szCs w:val="28"/>
-        </w:rPr>
-        <w:t>: Ho Tran Anh Vu</w:t>
+        <w:t>Package oop.ict.project.tree.balancedbinary: Ho Tran Anh Vu</w:t>
       </w:r>
     </w:p>
     <w:p>
@@ -2851,64 +2586,8 @@
           <w:sz w:val="28"/>
           <w:szCs w:val="28"/>
         </w:rPr>
-        <w:t xml:space="preserve">Package </w:t>
-      </w:r>
-      <w:proofErr w:type="spellStart"/>
-      <w:proofErr w:type="gramStart"/>
-      <w:r>
-        <w:rPr>
-          <w:rFonts w:ascii="Times New Roman" w:hAnsi="Times New Roman" w:cs="Times New Roman"/>
-          <w:sz w:val="28"/>
-          <w:szCs w:val="28"/>
-        </w:rPr>
-        <w:t>oop.ict.project</w:t>
-      </w:r>
-      <w:proofErr w:type="gramEnd"/>
-      <w:r>
-        <w:rPr>
-          <w:rFonts w:ascii="Times New Roman" w:hAnsi="Times New Roman" w:cs="Times New Roman"/>
-          <w:sz w:val="28"/>
-          <w:szCs w:val="28"/>
-        </w:rPr>
-        <w:t>.shape</w:t>
-      </w:r>
-      <w:proofErr w:type="spellEnd"/>
-      <w:r>
-        <w:rPr>
-          <w:rFonts w:ascii="Times New Roman" w:hAnsi="Times New Roman" w:cs="Times New Roman"/>
-          <w:sz w:val="28"/>
-          <w:szCs w:val="28"/>
-        </w:rPr>
-        <w:t xml:space="preserve">: Reference + Pham </w:t>
-      </w:r>
-      <w:proofErr w:type="spellStart"/>
-      <w:r>
-        <w:rPr>
-          <w:rFonts w:ascii="Times New Roman" w:hAnsi="Times New Roman" w:cs="Times New Roman"/>
-          <w:sz w:val="28"/>
-          <w:szCs w:val="28"/>
-        </w:rPr>
-        <w:t>Trung</w:t>
-      </w:r>
-      <w:proofErr w:type="spellEnd"/>
-      <w:r>
-        <w:rPr>
-          <w:rFonts w:ascii="Times New Roman" w:hAnsi="Times New Roman" w:cs="Times New Roman"/>
-          <w:sz w:val="28"/>
-          <w:szCs w:val="28"/>
-        </w:rPr>
-        <w:t xml:space="preserve"> </w:t>
-      </w:r>
-      <w:proofErr w:type="spellStart"/>
-      <w:r>
-        <w:rPr>
-          <w:rFonts w:ascii="Times New Roman" w:hAnsi="Times New Roman" w:cs="Times New Roman"/>
-          <w:sz w:val="28"/>
-          <w:szCs w:val="28"/>
-        </w:rPr>
-        <w:t>Hieu</w:t>
-      </w:r>
-      <w:proofErr w:type="spellEnd"/>
+        <w:t>Package oop.ict.project.shape: Reference + Pham Trung Hieu</w:t>
+      </w:r>
     </w:p>
     <w:p>
       <w:pPr>
@@ -2931,25 +2610,7 @@
           <w:sz w:val="28"/>
           <w:szCs w:val="28"/>
         </w:rPr>
-        <w:t xml:space="preserve">Package </w:t>
-      </w:r>
-      <w:proofErr w:type="spellStart"/>
-      <w:r>
-        <w:rPr>
-          <w:rFonts w:ascii="Times New Roman" w:hAnsi="Times New Roman" w:cs="Times New Roman"/>
-          <w:sz w:val="28"/>
-          <w:szCs w:val="28"/>
-        </w:rPr>
-        <w:t>oop.ict.project.gui</w:t>
-      </w:r>
-      <w:proofErr w:type="spellEnd"/>
-      <w:r>
-        <w:rPr>
-          <w:rFonts w:ascii="Times New Roman" w:hAnsi="Times New Roman" w:cs="Times New Roman"/>
-          <w:sz w:val="28"/>
-          <w:szCs w:val="28"/>
-        </w:rPr>
-        <w:t xml:space="preserve">: </w:t>
+        <w:t xml:space="preserve">Package oop.ict.project.gui: </w:t>
       </w:r>
     </w:p>
     <w:p>
@@ -2973,25 +2634,7 @@
           <w:sz w:val="28"/>
           <w:szCs w:val="28"/>
         </w:rPr>
-        <w:t xml:space="preserve">Class </w:t>
-      </w:r>
-      <w:proofErr w:type="spellStart"/>
-      <w:r>
-        <w:rPr>
-          <w:rFonts w:ascii="Times New Roman" w:hAnsi="Times New Roman" w:cs="Times New Roman"/>
-          <w:sz w:val="28"/>
-          <w:szCs w:val="28"/>
-        </w:rPr>
-        <w:t>ScreenController</w:t>
-      </w:r>
-      <w:proofErr w:type="spellEnd"/>
-      <w:r>
-        <w:rPr>
-          <w:rFonts w:ascii="Times New Roman" w:hAnsi="Times New Roman" w:cs="Times New Roman"/>
-          <w:sz w:val="28"/>
-          <w:szCs w:val="28"/>
-        </w:rPr>
-        <w:t>:</w:t>
+        <w:t>Class ScreenController:</w:t>
       </w:r>
       <w:r>
         <w:rPr>
@@ -3023,25 +2666,7 @@
           <w:sz w:val="28"/>
           <w:szCs w:val="28"/>
         </w:rPr>
-        <w:t xml:space="preserve">Class </w:t>
-      </w:r>
-      <w:proofErr w:type="spellStart"/>
-      <w:r>
-        <w:rPr>
-          <w:rFonts w:ascii="Times New Roman" w:hAnsi="Times New Roman" w:cs="Times New Roman"/>
-          <w:sz w:val="28"/>
-          <w:szCs w:val="28"/>
-        </w:rPr>
-        <w:t>ScreenMenuController</w:t>
-      </w:r>
-      <w:proofErr w:type="spellEnd"/>
-      <w:r>
-        <w:rPr>
-          <w:rFonts w:ascii="Times New Roman" w:hAnsi="Times New Roman" w:cs="Times New Roman"/>
-          <w:sz w:val="28"/>
-          <w:szCs w:val="28"/>
-        </w:rPr>
-        <w:t xml:space="preserve">: </w:t>
+        <w:t xml:space="preserve">Class ScreenMenuController: </w:t>
       </w:r>
       <w:r>
         <w:rPr>
@@ -3073,25 +2698,7 @@
           <w:sz w:val="28"/>
           <w:szCs w:val="28"/>
         </w:rPr>
-        <w:t xml:space="preserve">Class </w:t>
-      </w:r>
-      <w:proofErr w:type="spellStart"/>
-      <w:r>
-        <w:rPr>
-          <w:rFonts w:ascii="Times New Roman" w:hAnsi="Times New Roman" w:cs="Times New Roman"/>
-          <w:sz w:val="28"/>
-          <w:szCs w:val="28"/>
-        </w:rPr>
-        <w:t>GraphicTree</w:t>
-      </w:r>
-      <w:proofErr w:type="spellEnd"/>
-      <w:r>
-        <w:rPr>
-          <w:rFonts w:ascii="Times New Roman" w:hAnsi="Times New Roman" w:cs="Times New Roman"/>
-          <w:sz w:val="28"/>
-          <w:szCs w:val="28"/>
-        </w:rPr>
-        <w:t xml:space="preserve">: </w:t>
+        <w:t xml:space="preserve">Class GraphicTree: </w:t>
       </w:r>
       <w:r>
         <w:rPr>
@@ -3123,25 +2730,7 @@
           <w:sz w:val="28"/>
           <w:szCs w:val="28"/>
         </w:rPr>
-        <w:t xml:space="preserve">Class </w:t>
-      </w:r>
-      <w:proofErr w:type="spellStart"/>
-      <w:r>
-        <w:rPr>
-          <w:rFonts w:ascii="Times New Roman" w:hAnsi="Times New Roman" w:cs="Times New Roman"/>
-          <w:sz w:val="28"/>
-          <w:szCs w:val="28"/>
-        </w:rPr>
-        <w:t>MainMenuScreen</w:t>
-      </w:r>
-      <w:proofErr w:type="spellEnd"/>
-      <w:r>
-        <w:rPr>
-          <w:rFonts w:ascii="Times New Roman" w:hAnsi="Times New Roman" w:cs="Times New Roman"/>
-          <w:sz w:val="28"/>
-          <w:szCs w:val="28"/>
-        </w:rPr>
-        <w:t xml:space="preserve">: </w:t>
+        <w:t xml:space="preserve">Class MainMenuScreen: </w:t>
       </w:r>
       <w:r>
         <w:rPr>
@@ -3249,7 +2838,7 @@
           <w:szCs w:val="28"/>
         </w:rPr>
       </w:pPr>
-      <w:hyperlink r:id="rId7" w:history="1">
+      <w:hyperlink r:id="rId10" w:history="1">
         <w:r>
           <w:rPr>
             <w:rStyle w:val="Hyperlink"/>
@@ -3307,7 +2896,6 @@
         </w:rPr>
         <w:t xml:space="preserve">Circle and Line for visualizing tree: </w:t>
       </w:r>
-      <w:proofErr w:type="spellStart"/>
       <w:r>
         <w:rPr>
           <w:rFonts w:ascii="Times New Roman" w:hAnsi="Times New Roman" w:cs="Times New Roman"/>
@@ -3316,62 +2904,17 @@
           <w:sz w:val="28"/>
           <w:szCs w:val="28"/>
         </w:rPr>
-        <w:t>github</w:t>
-      </w:r>
-      <w:proofErr w:type="spellEnd"/>
-      <w:r>
-        <w:rPr>
-          <w:rFonts w:ascii="Times New Roman" w:hAnsi="Times New Roman" w:cs="Times New Roman"/>
-          <w:i/>
-          <w:iCs/>
+        <w:t>github EricCanull/fxbinarytree</w:t>
+      </w:r>
+      <w:r>
+        <w:rPr>
+          <w:rFonts w:ascii="Times New Roman" w:hAnsi="Times New Roman" w:cs="Times New Roman"/>
           <w:sz w:val="28"/>
           <w:szCs w:val="28"/>
         </w:rPr>
         <w:t xml:space="preserve"> </w:t>
       </w:r>
-      <w:proofErr w:type="spellStart"/>
-      <w:r>
-        <w:rPr>
-          <w:rFonts w:ascii="Times New Roman" w:hAnsi="Times New Roman" w:cs="Times New Roman"/>
-          <w:i/>
-          <w:iCs/>
-          <w:sz w:val="28"/>
-          <w:szCs w:val="28"/>
-        </w:rPr>
-        <w:t>EricCanull</w:t>
-      </w:r>
-      <w:proofErr w:type="spellEnd"/>
-      <w:r>
-        <w:rPr>
-          <w:rFonts w:ascii="Times New Roman" w:hAnsi="Times New Roman" w:cs="Times New Roman"/>
-          <w:i/>
-          <w:iCs/>
-          <w:sz w:val="28"/>
-          <w:szCs w:val="28"/>
-        </w:rPr>
-        <w:t>/</w:t>
-      </w:r>
-      <w:proofErr w:type="spellStart"/>
-      <w:r>
-        <w:rPr>
-          <w:rFonts w:ascii="Times New Roman" w:hAnsi="Times New Roman" w:cs="Times New Roman"/>
-          <w:i/>
-          <w:iCs/>
-          <w:sz w:val="28"/>
-          <w:szCs w:val="28"/>
-        </w:rPr>
-        <w:t>fxbinarytree</w:t>
-      </w:r>
-      <w:proofErr w:type="spellEnd"/>
-      <w:r>
-        <w:rPr>
-          <w:rFonts w:ascii="Times New Roman" w:hAnsi="Times New Roman" w:cs="Times New Roman"/>
-          <w:sz w:val="28"/>
-          <w:szCs w:val="28"/>
-        </w:rPr>
-        <w:t xml:space="preserve"> </w:t>
-      </w:r>
-      <w:hyperlink r:id="rId8" w:history="1">
+      <w:hyperlink r:id="rId11" w:history="1">
         <w:r>
           <w:rPr>
             <w:rStyle w:val="Hyperlink"/>
@@ -3397,23 +2940,13 @@
           <w:szCs w:val="28"/>
         </w:rPr>
       </w:pPr>
-      <w:proofErr w:type="spellStart"/>
-      <w:r>
-        <w:rPr>
-          <w:rFonts w:ascii="Times New Roman" w:hAnsi="Times New Roman" w:cs="Times New Roman"/>
-          <w:sz w:val="28"/>
-          <w:szCs w:val="28"/>
-        </w:rPr>
-        <w:t>GraphicTree</w:t>
-      </w:r>
-      <w:proofErr w:type="spellEnd"/>
-      <w:r>
-        <w:rPr>
-          <w:rFonts w:ascii="Times New Roman" w:hAnsi="Times New Roman" w:cs="Times New Roman"/>
-          <w:sz w:val="28"/>
-          <w:szCs w:val="28"/>
-        </w:rPr>
-        <w:t xml:space="preserve">: </w:t>
+      <w:r>
+        <w:rPr>
+          <w:rFonts w:ascii="Times New Roman" w:hAnsi="Times New Roman" w:cs="Times New Roman"/>
+          <w:sz w:val="28"/>
+          <w:szCs w:val="28"/>
+        </w:rPr>
+        <w:t xml:space="preserve">GraphicTree: </w:t>
       </w:r>
       <w:r>
         <w:rPr>
@@ -3423,42 +2956,8 @@
           <w:sz w:val="28"/>
           <w:szCs w:val="28"/>
         </w:rPr>
-        <w:t xml:space="preserve">git </w:t>
-      </w:r>
-      <w:proofErr w:type="spellStart"/>
-      <w:r>
-        <w:rPr>
-          <w:rFonts w:ascii="Times New Roman" w:hAnsi="Times New Roman" w:cs="Times New Roman"/>
-          <w:i/>
-          <w:iCs/>
-          <w:sz w:val="28"/>
-          <w:szCs w:val="28"/>
-        </w:rPr>
-        <w:t>EricCanull</w:t>
-      </w:r>
-      <w:proofErr w:type="spellEnd"/>
-      <w:r>
-        <w:rPr>
-          <w:rFonts w:ascii="Times New Roman" w:hAnsi="Times New Roman" w:cs="Times New Roman"/>
-          <w:i/>
-          <w:iCs/>
-          <w:sz w:val="28"/>
-          <w:szCs w:val="28"/>
-        </w:rPr>
-        <w:t>/</w:t>
-      </w:r>
-      <w:proofErr w:type="spellStart"/>
-      <w:r>
-        <w:rPr>
-          <w:rFonts w:ascii="Times New Roman" w:hAnsi="Times New Roman" w:cs="Times New Roman"/>
-          <w:i/>
-          <w:iCs/>
-          <w:sz w:val="28"/>
-          <w:szCs w:val="28"/>
-        </w:rPr>
-        <w:t>fxbinarytree</w:t>
-      </w:r>
-      <w:proofErr w:type="spellEnd"/>
+        <w:t>git EricCanull/fxbinarytree</w:t>
+      </w:r>
       <w:r>
         <w:rPr>
           <w:rFonts w:ascii="Times New Roman" w:hAnsi="Times New Roman" w:cs="Times New Roman"/>
@@ -3467,7 +2966,7 @@
         </w:rPr>
         <w:t xml:space="preserve"> </w:t>
       </w:r>
-      <w:hyperlink r:id="rId9" w:history="1">
+      <w:hyperlink r:id="rId12" w:history="1">
         <w:r>
           <w:rPr>
             <w:rStyle w:val="Hyperlink"/>
@@ -3520,7 +3019,7 @@
         </w:rPr>
         <w:t xml:space="preserve"> </w:t>
       </w:r>
-      <w:hyperlink r:id="rId10" w:history="1">
+      <w:hyperlink r:id="rId13" w:history="1">
         <w:r>
           <w:rPr>
             <w:rStyle w:val="Hyperlink"/>
@@ -3648,21 +3147,9 @@
           <w:sz w:val="28"/>
           <w:szCs w:val="28"/>
         </w:rPr>
-        <w:t xml:space="preserve">A general class </w:t>
-      </w:r>
-      <w:proofErr w:type="gramStart"/>
-      <w:r>
-        <w:rPr>
-          <w:rFonts w:ascii="Times New Roman" w:hAnsi="Times New Roman" w:cs="Times New Roman"/>
-          <w:b/>
-          <w:bCs/>
-          <w:sz w:val="28"/>
-          <w:szCs w:val="28"/>
-        </w:rPr>
-        <w:t>diagram</w:t>
+        <w:t>A general class diagram</w:t>
       </w:r>
       <w:bookmarkEnd w:id="8"/>
-      <w:proofErr w:type="gramEnd"/>
     </w:p>
     <w:p>
       <w:pPr>
@@ -3694,7 +3181,7 @@
                     <pic:cNvPicPr/>
                   </pic:nvPicPr>
                   <pic:blipFill>
-                    <a:blip r:embed="rId11" cstate="print">
+                    <a:blip r:embed="rId14" cstate="print">
                       <a:extLst>
                         <a:ext uri="{28A0092B-C50C-407E-A947-70E740481C1C}">
                           <a14:useLocalDpi xmlns:a14="http://schemas.microsoft.com/office/drawing/2010/main" val="0"/>
@@ -3788,115 +3275,15 @@
           <w:sz w:val="28"/>
           <w:szCs w:val="28"/>
         </w:rPr>
-        <w:t xml:space="preserve">Package </w:t>
-      </w:r>
-      <w:proofErr w:type="spellStart"/>
-      <w:proofErr w:type="gramStart"/>
-      <w:r>
-        <w:rPr>
-          <w:rFonts w:ascii="Times New Roman" w:hAnsi="Times New Roman" w:cs="Times New Roman"/>
-          <w:sz w:val="28"/>
-          <w:szCs w:val="28"/>
-        </w:rPr>
-        <w:t>oop.ict.project</w:t>
-      </w:r>
-      <w:proofErr w:type="gramEnd"/>
-      <w:r>
-        <w:rPr>
-          <w:rFonts w:ascii="Times New Roman" w:hAnsi="Times New Roman" w:cs="Times New Roman"/>
-          <w:sz w:val="28"/>
-          <w:szCs w:val="28"/>
-        </w:rPr>
-        <w:t>.tree</w:t>
-      </w:r>
-      <w:proofErr w:type="spellEnd"/>
-      <w:r>
-        <w:rPr>
-          <w:rFonts w:ascii="Times New Roman" w:hAnsi="Times New Roman" w:cs="Times New Roman"/>
-          <w:sz w:val="28"/>
-          <w:szCs w:val="28"/>
-        </w:rPr>
-        <w:t xml:space="preserve"> contains </w:t>
-      </w:r>
-      <w:r>
-        <w:rPr>
-          <w:rFonts w:ascii="Times New Roman" w:hAnsi="Times New Roman" w:cs="Times New Roman"/>
-          <w:sz w:val="28"/>
-          <w:szCs w:val="28"/>
-        </w:rPr>
-        <w:t xml:space="preserve">4 classes: </w:t>
-      </w:r>
-      <w:proofErr w:type="spellStart"/>
-      <w:r>
-        <w:rPr>
-          <w:rFonts w:ascii="Times New Roman" w:hAnsi="Times New Roman" w:cs="Times New Roman"/>
-          <w:sz w:val="28"/>
-          <w:szCs w:val="28"/>
-        </w:rPr>
-        <w:t>GenericTree</w:t>
-      </w:r>
-      <w:proofErr w:type="spellEnd"/>
-      <w:r>
-        <w:rPr>
-          <w:rFonts w:ascii="Times New Roman" w:hAnsi="Times New Roman" w:cs="Times New Roman"/>
-          <w:sz w:val="28"/>
-          <w:szCs w:val="28"/>
-        </w:rPr>
-        <w:t xml:space="preserve">, </w:t>
-      </w:r>
-      <w:proofErr w:type="spellStart"/>
-      <w:r>
-        <w:rPr>
-          <w:rFonts w:ascii="Times New Roman" w:hAnsi="Times New Roman" w:cs="Times New Roman"/>
-          <w:sz w:val="28"/>
-          <w:szCs w:val="28"/>
-        </w:rPr>
-        <w:t>BinaryTree</w:t>
-      </w:r>
-      <w:proofErr w:type="spellEnd"/>
-      <w:r>
-        <w:rPr>
-          <w:rFonts w:ascii="Times New Roman" w:hAnsi="Times New Roman" w:cs="Times New Roman"/>
-          <w:sz w:val="28"/>
-          <w:szCs w:val="28"/>
-        </w:rPr>
-        <w:t xml:space="preserve">, </w:t>
-      </w:r>
-      <w:proofErr w:type="spellStart"/>
-      <w:r>
-        <w:rPr>
-          <w:rFonts w:ascii="Times New Roman" w:hAnsi="Times New Roman" w:cs="Times New Roman"/>
-          <w:sz w:val="28"/>
-          <w:szCs w:val="28"/>
-        </w:rPr>
-        <w:t>BalancedTree</w:t>
-      </w:r>
-      <w:proofErr w:type="spellEnd"/>
-      <w:r>
-        <w:rPr>
-          <w:rFonts w:ascii="Times New Roman" w:hAnsi="Times New Roman" w:cs="Times New Roman"/>
-          <w:sz w:val="28"/>
-          <w:szCs w:val="28"/>
-        </w:rPr>
-        <w:t xml:space="preserve">, </w:t>
-      </w:r>
-      <w:proofErr w:type="spellStart"/>
-      <w:r>
-        <w:rPr>
-          <w:rFonts w:ascii="Times New Roman" w:hAnsi="Times New Roman" w:cs="Times New Roman"/>
-          <w:sz w:val="28"/>
-          <w:szCs w:val="28"/>
-        </w:rPr>
-        <w:t>BalancedBinaryTree</w:t>
-      </w:r>
-      <w:proofErr w:type="spellEnd"/>
-      <w:r>
-        <w:rPr>
-          <w:rFonts w:ascii="Times New Roman" w:hAnsi="Times New Roman" w:cs="Times New Roman"/>
-          <w:sz w:val="28"/>
-          <w:szCs w:val="28"/>
-        </w:rPr>
-        <w:t>.</w:t>
+        <w:t xml:space="preserve">Package oop.ict.project.tree contains </w:t>
+      </w:r>
+      <w:r>
+        <w:rPr>
+          <w:rFonts w:ascii="Times New Roman" w:hAnsi="Times New Roman" w:cs="Times New Roman"/>
+          <w:sz w:val="28"/>
+          <w:szCs w:val="28"/>
+        </w:rPr>
+        <w:t>4 classes: GenericTree, BinaryTree, BalancedTree, BalancedBinaryTree.</w:t>
       </w:r>
     </w:p>
     <w:p>
@@ -3932,7 +3319,7 @@
                     <pic:cNvPicPr/>
                   </pic:nvPicPr>
                   <pic:blipFill>
-                    <a:blip r:embed="rId12" cstate="print">
+                    <a:blip r:embed="rId15" cstate="print">
                       <a:extLst>
                         <a:ext uri="{28A0092B-C50C-407E-A947-70E740481C1C}">
                           <a14:useLocalDpi xmlns:a14="http://schemas.microsoft.com/office/drawing/2010/main" val="0"/>
@@ -3981,25 +3368,7 @@
           <w:szCs w:val="28"/>
         </w:rPr>
         <w:lastRenderedPageBreak/>
-        <w:t xml:space="preserve">Package </w:t>
-      </w:r>
-      <w:proofErr w:type="spellStart"/>
-      <w:r>
-        <w:rPr>
-          <w:rFonts w:ascii="Times New Roman" w:hAnsi="Times New Roman" w:cs="Times New Roman"/>
-          <w:sz w:val="28"/>
-          <w:szCs w:val="28"/>
-        </w:rPr>
-        <w:t>oop.ict.project.gui</w:t>
-      </w:r>
-      <w:proofErr w:type="spellEnd"/>
-      <w:r>
-        <w:rPr>
-          <w:rFonts w:ascii="Times New Roman" w:hAnsi="Times New Roman" w:cs="Times New Roman"/>
-          <w:sz w:val="28"/>
-          <w:szCs w:val="28"/>
-        </w:rPr>
-        <w:t>:</w:t>
+        <w:t>Package oop.ict.project.gui:</w:t>
       </w:r>
     </w:p>
     <w:p>
@@ -4035,7 +3404,7 @@
                     <pic:cNvPicPr/>
                   </pic:nvPicPr>
                   <pic:blipFill>
-                    <a:blip r:embed="rId13" cstate="print">
+                    <a:blip r:embed="rId16" cstate="print">
                       <a:extLst>
                         <a:ext uri="{28A0092B-C50C-407E-A947-70E740481C1C}">
                           <a14:useLocalDpi xmlns:a14="http://schemas.microsoft.com/office/drawing/2010/main" val="0"/>
@@ -4083,35 +3452,7 @@
           <w:sz w:val="28"/>
           <w:szCs w:val="28"/>
         </w:rPr>
-        <w:t xml:space="preserve">Package </w:t>
-      </w:r>
-      <w:proofErr w:type="spellStart"/>
-      <w:proofErr w:type="gramStart"/>
-      <w:r>
-        <w:rPr>
-          <w:rFonts w:ascii="Times New Roman" w:hAnsi="Times New Roman" w:cs="Times New Roman"/>
-          <w:sz w:val="28"/>
-          <w:szCs w:val="28"/>
-        </w:rPr>
-        <w:t>oop.ict.project</w:t>
-      </w:r>
-      <w:proofErr w:type="gramEnd"/>
-      <w:r>
-        <w:rPr>
-          <w:rFonts w:ascii="Times New Roman" w:hAnsi="Times New Roman" w:cs="Times New Roman"/>
-          <w:sz w:val="28"/>
-          <w:szCs w:val="28"/>
-        </w:rPr>
-        <w:t>.shape</w:t>
-      </w:r>
-      <w:proofErr w:type="spellEnd"/>
-      <w:r>
-        <w:rPr>
-          <w:rFonts w:ascii="Times New Roman" w:hAnsi="Times New Roman" w:cs="Times New Roman"/>
-          <w:sz w:val="28"/>
-          <w:szCs w:val="28"/>
-        </w:rPr>
-        <w:t>:</w:t>
+        <w:t>Package oop.ict.project.shape:</w:t>
       </w:r>
     </w:p>
     <w:p>
@@ -4147,7 +3488,7 @@
                     <pic:cNvPicPr/>
                   </pic:nvPicPr>
                   <pic:blipFill>
-                    <a:blip r:embed="rId14">
+                    <a:blip r:embed="rId17">
                       <a:extLst>
                         <a:ext uri="{28A0092B-C50C-407E-A947-70E740481C1C}">
                           <a14:useLocalDpi xmlns:a14="http://schemas.microsoft.com/office/drawing/2010/main" val="0"/>
@@ -4282,41 +3623,53 @@
           <w:szCs w:val="28"/>
         </w:rPr>
       </w:pPr>
-      <w:proofErr w:type="spellStart"/>
-      <w:r>
-        <w:rPr>
-          <w:rFonts w:ascii="Times New Roman" w:hAnsi="Times New Roman" w:cs="Times New Roman"/>
-          <w:sz w:val="28"/>
-          <w:szCs w:val="28"/>
-        </w:rPr>
-        <w:t>GenericTree</w:t>
-      </w:r>
-      <w:proofErr w:type="spellEnd"/>
-      <w:r>
-        <w:rPr>
-          <w:rFonts w:ascii="Times New Roman" w:hAnsi="Times New Roman" w:cs="Times New Roman"/>
-          <w:sz w:val="28"/>
-          <w:szCs w:val="28"/>
-        </w:rPr>
-        <w:t xml:space="preserve"> is the superclass of other 3 classes as all other types of </w:t>
-      </w:r>
-      <w:proofErr w:type="gramStart"/>
-      <w:r>
-        <w:rPr>
-          <w:rFonts w:ascii="Times New Roman" w:hAnsi="Times New Roman" w:cs="Times New Roman"/>
-          <w:sz w:val="28"/>
-          <w:szCs w:val="28"/>
-        </w:rPr>
-        <w:t>tree</w:t>
-      </w:r>
-      <w:proofErr w:type="gramEnd"/>
-      <w:r>
-        <w:rPr>
-          <w:rFonts w:ascii="Times New Roman" w:hAnsi="Times New Roman" w:cs="Times New Roman"/>
-          <w:sz w:val="28"/>
-          <w:szCs w:val="28"/>
-        </w:rPr>
-        <w:t xml:space="preserve"> have the same attributes and operations.</w:t>
+      <w:r>
+        <w:rPr>
+          <w:rFonts w:ascii="Times New Roman" w:hAnsi="Times New Roman" w:cs="Times New Roman"/>
+          <w:sz w:val="28"/>
+          <w:szCs w:val="28"/>
+        </w:rPr>
+        <w:t>GenericTree is the superclass of other 3 classes as all other types of tree have the same attributes and operations.</w:t>
+      </w:r>
+      <w:r>
+        <w:rPr>
+          <w:rFonts w:ascii="Times New Roman" w:hAnsi="Times New Roman" w:cs="Times New Roman"/>
+          <w:sz w:val="28"/>
+          <w:szCs w:val="28"/>
+        </w:rPr>
+        <w:t xml:space="preserve"> O</w:t>
+      </w:r>
+      <w:r>
+        <w:rPr>
+          <w:rFonts w:ascii="Times New Roman" w:hAnsi="Times New Roman" w:cs="Times New Roman"/>
+          <w:sz w:val="28"/>
+          <w:szCs w:val="28"/>
+        </w:rPr>
+        <w:t>verride technique</w:t>
+      </w:r>
+      <w:r>
+        <w:rPr>
+          <w:rFonts w:ascii="Times New Roman" w:hAnsi="Times New Roman" w:cs="Times New Roman"/>
+          <w:sz w:val="28"/>
+          <w:szCs w:val="28"/>
+        </w:rPr>
+        <w:t xml:space="preserve"> is used</w:t>
+      </w:r>
+      <w:r>
+        <w:rPr>
+          <w:rFonts w:ascii="Times New Roman" w:hAnsi="Times New Roman" w:cs="Times New Roman"/>
+          <w:sz w:val="28"/>
+          <w:szCs w:val="28"/>
+        </w:rPr>
+        <w:t xml:space="preserve"> to reuse some methods from Generic Tree when we applied for Binary, Balanced and Balanced Binary Tree</w:t>
+      </w:r>
+      <w:r>
+        <w:rPr>
+          <w:rFonts w:ascii="Times New Roman" w:hAnsi="Times New Roman" w:cs="Times New Roman"/>
+          <w:sz w:val="28"/>
+          <w:szCs w:val="28"/>
+        </w:rPr>
+        <w:t>.</w:t>
       </w:r>
     </w:p>
     <w:p>
@@ -4334,7 +3687,6 @@
           <w:szCs w:val="28"/>
         </w:rPr>
       </w:pPr>
-      <w:proofErr w:type="spellStart"/>
       <w:r>
         <w:rPr>
           <w:rFonts w:ascii="Times New Roman" w:hAnsi="Times New Roman" w:cs="Times New Roman"/>
@@ -4343,7 +3695,6 @@
         </w:rPr>
         <w:t>BalancedBinaryTree</w:t>
       </w:r>
-      <w:proofErr w:type="spellEnd"/>
       <w:r>
         <w:rPr>
           <w:rFonts w:ascii="Times New Roman" w:hAnsi="Times New Roman" w:cs="Times New Roman"/>
@@ -4358,18 +3709,8 @@
           <w:sz w:val="28"/>
           <w:szCs w:val="28"/>
         </w:rPr>
-        <w:t xml:space="preserve"> inherited from </w:t>
-      </w:r>
-      <w:proofErr w:type="spellStart"/>
-      <w:r>
-        <w:rPr>
-          <w:rFonts w:ascii="Times New Roman" w:hAnsi="Times New Roman" w:cs="Times New Roman"/>
-          <w:sz w:val="28"/>
-          <w:szCs w:val="28"/>
-        </w:rPr>
-        <w:t>BinaryTree</w:t>
-      </w:r>
-      <w:proofErr w:type="spellEnd"/>
+        <w:t xml:space="preserve"> inherited from BinaryTree</w:t>
+      </w:r>
       <w:r>
         <w:rPr>
           <w:rFonts w:ascii="Times New Roman" w:hAnsi="Times New Roman" w:cs="Times New Roman"/>
@@ -4408,25 +3749,7 @@
           <w:sz w:val="28"/>
           <w:szCs w:val="28"/>
         </w:rPr>
-        <w:t xml:space="preserve">Class Node: one node can have multiple children so the attribute contains an </w:t>
-      </w:r>
-      <w:proofErr w:type="spellStart"/>
-      <w:r>
-        <w:rPr>
-          <w:rFonts w:ascii="Times New Roman" w:hAnsi="Times New Roman" w:cs="Times New Roman"/>
-          <w:sz w:val="28"/>
-          <w:szCs w:val="28"/>
-        </w:rPr>
-        <w:t>ArrayList</w:t>
-      </w:r>
-      <w:proofErr w:type="spellEnd"/>
-      <w:r>
-        <w:rPr>
-          <w:rFonts w:ascii="Times New Roman" w:hAnsi="Times New Roman" w:cs="Times New Roman"/>
-          <w:sz w:val="28"/>
-          <w:szCs w:val="28"/>
-        </w:rPr>
-        <w:t xml:space="preserve"> of Node. Node is also a part of Tree so Aggregation</w:t>
+        <w:t>Class Node: one node can have multiple children so the attribute contains an ArrayList of Node. Node is also a part of Tree so Aggregation</w:t>
       </w:r>
       <w:r>
         <w:rPr>
@@ -4484,7 +3807,6 @@
         </w:rPr>
         <w:t xml:space="preserve"> </w:t>
       </w:r>
-      <w:proofErr w:type="spellStart"/>
       <w:r>
         <w:rPr>
           <w:rFonts w:ascii="Times New Roman" w:hAnsi="Times New Roman" w:cs="Times New Roman"/>
@@ -4493,7 +3815,6 @@
         </w:rPr>
         <w:t>oop.ict.project.gui</w:t>
       </w:r>
-      <w:proofErr w:type="spellEnd"/>
       <w:r>
         <w:rPr>
           <w:rFonts w:ascii="Times New Roman" w:hAnsi="Times New Roman" w:cs="Times New Roman"/>
@@ -4518,7 +3839,6 @@
           <w:szCs w:val="28"/>
         </w:rPr>
       </w:pPr>
-      <w:proofErr w:type="spellStart"/>
       <w:r>
         <w:rPr>
           <w:rFonts w:ascii="Times New Roman" w:hAnsi="Times New Roman" w:cs="Times New Roman"/>
@@ -4533,70 +3853,7 @@
           <w:sz w:val="28"/>
           <w:szCs w:val="28"/>
         </w:rPr>
-        <w:t>Controller</w:t>
-      </w:r>
-      <w:proofErr w:type="spellEnd"/>
-      <w:r>
-        <w:rPr>
-          <w:rFonts w:ascii="Times New Roman" w:hAnsi="Times New Roman" w:cs="Times New Roman"/>
-          <w:sz w:val="28"/>
-          <w:szCs w:val="28"/>
-        </w:rPr>
-        <w:t xml:space="preserve"> controls the </w:t>
-      </w:r>
-      <w:proofErr w:type="spellStart"/>
-      <w:r>
-        <w:rPr>
-          <w:rFonts w:ascii="Times New Roman" w:hAnsi="Times New Roman" w:cs="Times New Roman"/>
-          <w:sz w:val="28"/>
-          <w:szCs w:val="28"/>
-        </w:rPr>
-        <w:t>MainMenuScreen</w:t>
-      </w:r>
-      <w:proofErr w:type="spellEnd"/>
-      <w:r>
-        <w:rPr>
-          <w:rFonts w:ascii="Times New Roman" w:hAnsi="Times New Roman" w:cs="Times New Roman"/>
-          <w:sz w:val="28"/>
-          <w:szCs w:val="28"/>
-        </w:rPr>
-        <w:t xml:space="preserve">, </w:t>
-      </w:r>
-      <w:proofErr w:type="spellStart"/>
-      <w:r>
-        <w:rPr>
-          <w:rFonts w:ascii="Times New Roman" w:hAnsi="Times New Roman" w:cs="Times New Roman"/>
-          <w:sz w:val="28"/>
-          <w:szCs w:val="28"/>
-        </w:rPr>
-        <w:t>ScreenController</w:t>
-      </w:r>
-      <w:proofErr w:type="spellEnd"/>
-      <w:r>
-        <w:rPr>
-          <w:rFonts w:ascii="Times New Roman" w:hAnsi="Times New Roman" w:cs="Times New Roman"/>
-          <w:sz w:val="28"/>
-          <w:szCs w:val="28"/>
-        </w:rPr>
-        <w:t xml:space="preserve"> controls </w:t>
-      </w:r>
-      <w:proofErr w:type="spellStart"/>
-      <w:r>
-        <w:rPr>
-          <w:rFonts w:ascii="Times New Roman" w:hAnsi="Times New Roman" w:cs="Times New Roman"/>
-          <w:sz w:val="28"/>
-          <w:szCs w:val="28"/>
-        </w:rPr>
-        <w:t>GraphicTree</w:t>
-      </w:r>
-      <w:proofErr w:type="spellEnd"/>
-      <w:r>
-        <w:rPr>
-          <w:rFonts w:ascii="Times New Roman" w:hAnsi="Times New Roman" w:cs="Times New Roman"/>
-          <w:sz w:val="28"/>
-          <w:szCs w:val="28"/>
-        </w:rPr>
-        <w:t>.</w:t>
+        <w:t>Controller controls the MainMenuScreen, ScreenController controls GraphicTree.</w:t>
       </w:r>
     </w:p>
     <w:p>
@@ -4620,25 +3877,79 @@
           <w:sz w:val="28"/>
           <w:szCs w:val="28"/>
         </w:rPr>
-        <w:t xml:space="preserve">Those two controller classes use </w:t>
-      </w:r>
-      <w:proofErr w:type="spellStart"/>
-      <w:r>
-        <w:rPr>
-          <w:rFonts w:ascii="Times New Roman" w:hAnsi="Times New Roman" w:cs="Times New Roman"/>
-          <w:sz w:val="28"/>
-          <w:szCs w:val="28"/>
-        </w:rPr>
-        <w:t>GraphicTree</w:t>
-      </w:r>
-      <w:proofErr w:type="spellEnd"/>
-      <w:r>
-        <w:rPr>
-          <w:rFonts w:ascii="Times New Roman" w:hAnsi="Times New Roman" w:cs="Times New Roman"/>
-          <w:sz w:val="28"/>
-          <w:szCs w:val="28"/>
-        </w:rPr>
-        <w:t xml:space="preserve"> class, so Association is used in this case.</w:t>
+        <w:t>Those two controller classes use GraphicTree class, so Association is used in this case.</w:t>
+      </w:r>
+    </w:p>
+    <w:p>
+      <w:pPr>
+        <w:pStyle w:val="ListParagraph"/>
+        <w:numPr>
+          <w:ilvl w:val="2"/>
+          <w:numId w:val="8"/>
+        </w:numPr>
+        <w:spacing w:line="276" w:lineRule="auto"/>
+        <w:jc w:val="both"/>
+        <w:rPr>
+          <w:rFonts w:ascii="Times New Roman" w:hAnsi="Times New Roman" w:cs="Times New Roman"/>
+          <w:sz w:val="28"/>
+          <w:szCs w:val="28"/>
+        </w:rPr>
+      </w:pPr>
+      <w:r>
+        <w:rPr>
+          <w:rFonts w:ascii="Times New Roman" w:hAnsi="Times New Roman" w:cs="Times New Roman"/>
+          <w:sz w:val="28"/>
+          <w:szCs w:val="28"/>
+        </w:rPr>
+        <w:t>D</w:t>
+      </w:r>
+      <w:r>
+        <w:rPr>
+          <w:rFonts w:ascii="Times New Roman" w:hAnsi="Times New Roman" w:cs="Times New Roman"/>
+          <w:sz w:val="28"/>
+          <w:szCs w:val="28"/>
+        </w:rPr>
+        <w:t>esigne a class named Graphic Tree to determine which elements need to visualize a tree, and also some methods to help us illustrate operations on each tree data structures.</w:t>
+      </w:r>
+      <w:r>
+        <w:rPr>
+          <w:rFonts w:ascii="Times New Roman" w:hAnsi="Times New Roman" w:cs="Times New Roman"/>
+          <w:sz w:val="28"/>
+          <w:szCs w:val="28"/>
+        </w:rPr>
+        <w:t xml:space="preserve"> </w:t>
+      </w:r>
+      <w:r>
+        <w:rPr>
+          <w:rFonts w:ascii="Times New Roman" w:hAnsi="Times New Roman" w:cs="Times New Roman"/>
+          <w:sz w:val="28"/>
+          <w:szCs w:val="28"/>
+        </w:rPr>
+        <w:t>Polymorphism</w:t>
+      </w:r>
+      <w:r>
+        <w:rPr>
+          <w:rFonts w:ascii="Times New Roman" w:hAnsi="Times New Roman" w:cs="Times New Roman"/>
+          <w:sz w:val="28"/>
+          <w:szCs w:val="28"/>
+        </w:rPr>
+        <w:t xml:space="preserve"> is applied</w:t>
+      </w:r>
+      <w:r>
+        <w:rPr>
+          <w:rFonts w:ascii="Times New Roman" w:hAnsi="Times New Roman" w:cs="Times New Roman"/>
+          <w:sz w:val="28"/>
+          <w:szCs w:val="28"/>
+        </w:rPr>
+        <w:t xml:space="preserve"> in Graphic Tree by upcasting the other four trees to the main tree. Then almost all the operations were used in the main tree</w:t>
+      </w:r>
+      <w:r>
+        <w:rPr>
+          <w:rFonts w:ascii="Times New Roman" w:hAnsi="Times New Roman" w:cs="Times New Roman"/>
+          <w:sz w:val="28"/>
+          <w:szCs w:val="28"/>
+        </w:rPr>
+        <w:t>.</w:t>
       </w:r>
     </w:p>
     <w:p>
@@ -4662,35 +3973,7 @@
           <w:sz w:val="28"/>
           <w:szCs w:val="28"/>
         </w:rPr>
-        <w:t xml:space="preserve">Between package </w:t>
-      </w:r>
-      <w:proofErr w:type="spellStart"/>
-      <w:proofErr w:type="gramStart"/>
-      <w:r>
-        <w:rPr>
-          <w:rFonts w:ascii="Times New Roman" w:hAnsi="Times New Roman" w:cs="Times New Roman"/>
-          <w:sz w:val="28"/>
-          <w:szCs w:val="28"/>
-        </w:rPr>
-        <w:t>oop.ict.project</w:t>
-      </w:r>
-      <w:proofErr w:type="gramEnd"/>
-      <w:r>
-        <w:rPr>
-          <w:rFonts w:ascii="Times New Roman" w:hAnsi="Times New Roman" w:cs="Times New Roman"/>
-          <w:sz w:val="28"/>
-          <w:szCs w:val="28"/>
-        </w:rPr>
-        <w:t>.shape</w:t>
-      </w:r>
-      <w:proofErr w:type="spellEnd"/>
-      <w:r>
-        <w:rPr>
-          <w:rFonts w:ascii="Times New Roman" w:hAnsi="Times New Roman" w:cs="Times New Roman"/>
-          <w:sz w:val="28"/>
-          <w:szCs w:val="28"/>
-        </w:rPr>
-        <w:t>:</w:t>
+        <w:t>Between package oop.ict.project.shape:</w:t>
       </w:r>
     </w:p>
     <w:p>
@@ -4771,25 +4054,7 @@
           <w:sz w:val="28"/>
           <w:szCs w:val="28"/>
         </w:rPr>
-        <w:t xml:space="preserve">Implement </w:t>
-      </w:r>
-      <w:proofErr w:type="spellStart"/>
-      <w:r>
-        <w:rPr>
-          <w:rFonts w:ascii="Times New Roman" w:hAnsi="Times New Roman" w:cs="Times New Roman"/>
-          <w:sz w:val="28"/>
-          <w:szCs w:val="28"/>
-        </w:rPr>
-        <w:t>GenericTree’s</w:t>
-      </w:r>
-      <w:proofErr w:type="spellEnd"/>
-      <w:r>
-        <w:rPr>
-          <w:rFonts w:ascii="Times New Roman" w:hAnsi="Times New Roman" w:cs="Times New Roman"/>
-          <w:sz w:val="28"/>
-          <w:szCs w:val="28"/>
-        </w:rPr>
-        <w:t xml:space="preserve"> methods which will be inherited from other tree classes: Using an attribute called root of type Nod</w:t>
+        <w:t>Implement GenericTree’s methods which will be inherited from other tree classes: Using an attribute called root of type Nod</w:t>
       </w:r>
       <w:r>
         <w:rPr>
@@ -4821,54 +4086,8 @@
           <w:sz w:val="28"/>
           <w:szCs w:val="28"/>
         </w:rPr>
-        <w:t xml:space="preserve">Child classes of </w:t>
-      </w:r>
-      <w:proofErr w:type="spellStart"/>
-      <w:r>
-        <w:rPr>
-          <w:rFonts w:ascii="Times New Roman" w:hAnsi="Times New Roman" w:cs="Times New Roman"/>
-          <w:sz w:val="28"/>
-          <w:szCs w:val="28"/>
-        </w:rPr>
-        <w:t>GenericTree</w:t>
-      </w:r>
-      <w:proofErr w:type="spellEnd"/>
-      <w:r>
-        <w:rPr>
-          <w:rFonts w:ascii="Times New Roman" w:hAnsi="Times New Roman" w:cs="Times New Roman"/>
-          <w:sz w:val="28"/>
-          <w:szCs w:val="28"/>
-        </w:rPr>
-        <w:t xml:space="preserve"> override methods: </w:t>
-      </w:r>
-      <w:proofErr w:type="spellStart"/>
-      <w:r>
-        <w:rPr>
-          <w:rFonts w:ascii="Times New Roman" w:hAnsi="Times New Roman" w:cs="Times New Roman"/>
-          <w:sz w:val="28"/>
-          <w:szCs w:val="28"/>
-        </w:rPr>
-        <w:t>insertNode</w:t>
-      </w:r>
-      <w:proofErr w:type="spellEnd"/>
-      <w:r>
-        <w:rPr>
-          <w:rFonts w:ascii="Times New Roman" w:hAnsi="Times New Roman" w:cs="Times New Roman"/>
-          <w:sz w:val="28"/>
-          <w:szCs w:val="28"/>
-        </w:rPr>
-        <w:t xml:space="preserve">, </w:t>
-      </w:r>
-      <w:proofErr w:type="spellStart"/>
-      <w:r>
-        <w:rPr>
-          <w:rFonts w:ascii="Times New Roman" w:hAnsi="Times New Roman" w:cs="Times New Roman"/>
-          <w:sz w:val="28"/>
-          <w:szCs w:val="28"/>
-        </w:rPr>
-        <w:t>deleteNode</w:t>
-      </w:r>
-      <w:proofErr w:type="spellEnd"/>
+        <w:t>Child classes of GenericTree override methods: insertNode, deleteNode</w:t>
+      </w:r>
       <w:r>
         <w:rPr>
           <w:rFonts w:ascii="Times New Roman" w:hAnsi="Times New Roman" w:cs="Times New Roman"/>
@@ -4899,25 +4118,7 @@
           <w:sz w:val="28"/>
           <w:szCs w:val="28"/>
         </w:rPr>
-        <w:t xml:space="preserve">Implementation of </w:t>
-      </w:r>
-      <w:proofErr w:type="spellStart"/>
-      <w:r>
-        <w:rPr>
-          <w:rFonts w:ascii="Times New Roman" w:hAnsi="Times New Roman" w:cs="Times New Roman"/>
-          <w:sz w:val="28"/>
-          <w:szCs w:val="28"/>
-        </w:rPr>
-        <w:t>GraphicTree’s</w:t>
-      </w:r>
-      <w:proofErr w:type="spellEnd"/>
-      <w:r>
-        <w:rPr>
-          <w:rFonts w:ascii="Times New Roman" w:hAnsi="Times New Roman" w:cs="Times New Roman"/>
-          <w:sz w:val="28"/>
-          <w:szCs w:val="28"/>
-        </w:rPr>
-        <w:t xml:space="preserve"> methods: </w:t>
+        <w:t xml:space="preserve">Implementation of GraphicTree’s methods: </w:t>
       </w:r>
     </w:p>
     <w:p>
@@ -4935,33 +4136,14 @@
           <w:szCs w:val="28"/>
         </w:rPr>
       </w:pPr>
-      <w:proofErr w:type="spellStart"/>
-      <w:proofErr w:type="gramStart"/>
-      <w:r>
-        <w:rPr>
-          <w:rFonts w:ascii="Times New Roman" w:hAnsi="Times New Roman" w:cs="Times New Roman"/>
-          <w:sz w:val="28"/>
-          <w:szCs w:val="28"/>
-        </w:rPr>
-        <w:t>drawTree</w:t>
-      </w:r>
-      <w:proofErr w:type="spellEnd"/>
-      <w:r>
-        <w:rPr>
-          <w:rFonts w:ascii="Times New Roman" w:hAnsi="Times New Roman" w:cs="Times New Roman"/>
-          <w:sz w:val="28"/>
-          <w:szCs w:val="28"/>
-        </w:rPr>
-        <w:t>(</w:t>
-      </w:r>
-      <w:proofErr w:type="gramEnd"/>
-      <w:r>
-        <w:rPr>
-          <w:rFonts w:ascii="Times New Roman" w:hAnsi="Times New Roman" w:cs="Times New Roman"/>
-          <w:sz w:val="28"/>
-          <w:szCs w:val="28"/>
-        </w:rPr>
-        <w:t>…): draw lines and circles which are assigned a part of the total screen. Number of layer</w:t>
+      <w:r>
+        <w:rPr>
+          <w:rFonts w:ascii="Times New Roman" w:hAnsi="Times New Roman" w:cs="Times New Roman"/>
+          <w:sz w:val="28"/>
+          <w:szCs w:val="28"/>
+        </w:rPr>
+        <w:lastRenderedPageBreak/>
+        <w:t>drawTree(…): draw lines and circles which are assigned a part of the total screen. Number of layer</w:t>
       </w:r>
       <w:r>
         <w:rPr>
@@ -5035,8 +4217,6 @@
           <w:szCs w:val="28"/>
         </w:rPr>
       </w:pPr>
-      <w:proofErr w:type="spellStart"/>
-      <w:proofErr w:type="gramStart"/>
       <w:r>
         <w:rPr>
           <w:rFonts w:ascii="Times New Roman" w:hAnsi="Times New Roman" w:cs="Times New Roman"/>
@@ -5045,49 +4225,21 @@
         </w:rPr>
         <w:t>drawHighlightSequence</w:t>
       </w:r>
-      <w:proofErr w:type="spellEnd"/>
-      <w:r>
-        <w:rPr>
-          <w:rFonts w:ascii="Times New Roman" w:hAnsi="Times New Roman" w:cs="Times New Roman"/>
-          <w:sz w:val="28"/>
-          <w:szCs w:val="28"/>
-        </w:rPr>
-        <w:t>(</w:t>
-      </w:r>
-      <w:proofErr w:type="gramEnd"/>
-      <w:r>
-        <w:rPr>
-          <w:rFonts w:ascii="Times New Roman" w:hAnsi="Times New Roman" w:cs="Times New Roman"/>
-          <w:sz w:val="28"/>
-          <w:szCs w:val="28"/>
-        </w:rPr>
-        <w:t xml:space="preserve">): highlight each node </w:t>
-      </w:r>
-      <w:r>
-        <w:rPr>
-          <w:rFonts w:ascii="Times New Roman" w:hAnsi="Times New Roman" w:cs="Times New Roman"/>
-          <w:sz w:val="28"/>
-          <w:szCs w:val="28"/>
-        </w:rPr>
-        <w:t xml:space="preserve">needed to go through in each operation, using Timeline and </w:t>
-      </w:r>
-      <w:proofErr w:type="spellStart"/>
-      <w:r>
-        <w:rPr>
-          <w:rFonts w:ascii="Times New Roman" w:hAnsi="Times New Roman" w:cs="Times New Roman"/>
-          <w:sz w:val="28"/>
-          <w:szCs w:val="28"/>
-        </w:rPr>
-        <w:t>KeyFrame</w:t>
-      </w:r>
-      <w:proofErr w:type="spellEnd"/>
-      <w:r>
-        <w:rPr>
-          <w:rFonts w:ascii="Times New Roman" w:hAnsi="Times New Roman" w:cs="Times New Roman"/>
-          <w:sz w:val="28"/>
-          <w:szCs w:val="28"/>
-        </w:rPr>
-        <w:t xml:space="preserve"> objects to highlight one node at a time. </w:t>
+      <w:r>
+        <w:rPr>
+          <w:rFonts w:ascii="Times New Roman" w:hAnsi="Times New Roman" w:cs="Times New Roman"/>
+          <w:sz w:val="28"/>
+          <w:szCs w:val="28"/>
+        </w:rPr>
+        <w:t xml:space="preserve">(): highlight each node </w:t>
+      </w:r>
+      <w:r>
+        <w:rPr>
+          <w:rFonts w:ascii="Times New Roman" w:hAnsi="Times New Roman" w:cs="Times New Roman"/>
+          <w:sz w:val="28"/>
+          <w:szCs w:val="28"/>
+        </w:rPr>
+        <w:t xml:space="preserve">needed to go through in each operation, using Timeline and KeyFrame objects to highlight one node at a time. </w:t>
       </w:r>
     </w:p>
     <w:p>
@@ -5159,36 +4311,7 @@
           <w:sz w:val="28"/>
           <w:szCs w:val="28"/>
         </w:rPr>
-        <w:lastRenderedPageBreak/>
-        <w:t xml:space="preserve">Using deep copy: whenever we change the working tree, the copy of previous state of that tree will not be affected. Implement method </w:t>
-      </w:r>
-      <w:proofErr w:type="spellStart"/>
-      <w:proofErr w:type="gramStart"/>
-      <w:r>
-        <w:rPr>
-          <w:rFonts w:ascii="Times New Roman" w:hAnsi="Times New Roman" w:cs="Times New Roman"/>
-          <w:sz w:val="28"/>
-          <w:szCs w:val="28"/>
-        </w:rPr>
-        <w:t>cloneTree</w:t>
-      </w:r>
-      <w:proofErr w:type="spellEnd"/>
-      <w:r>
-        <w:rPr>
-          <w:rFonts w:ascii="Times New Roman" w:hAnsi="Times New Roman" w:cs="Times New Roman"/>
-          <w:sz w:val="28"/>
-          <w:szCs w:val="28"/>
-        </w:rPr>
-        <w:t>(</w:t>
-      </w:r>
-      <w:proofErr w:type="gramEnd"/>
-      <w:r>
-        <w:rPr>
-          <w:rFonts w:ascii="Times New Roman" w:hAnsi="Times New Roman" w:cs="Times New Roman"/>
-          <w:sz w:val="28"/>
-          <w:szCs w:val="28"/>
-        </w:rPr>
-        <w:t>) in each tree class.</w:t>
+        <w:t>Using deep copy: whenever we change the working tree, the copy of previous state of that tree will not be affected. Implement method cloneTree() in each tree class.</w:t>
       </w:r>
     </w:p>
     <w:p>
@@ -5262,61 +4385,13 @@
         </w:rPr>
         <w:t xml:space="preserve">Using </w:t>
       </w:r>
-      <w:proofErr w:type="spellStart"/>
-      <w:proofErr w:type="gramStart"/>
-      <w:r>
-        <w:rPr>
-          <w:rFonts w:ascii="Times New Roman" w:hAnsi="Times New Roman" w:cs="Times New Roman"/>
-          <w:sz w:val="28"/>
-          <w:szCs w:val="28"/>
-        </w:rPr>
-        <w:t>timeline.pause</w:t>
-      </w:r>
-      <w:proofErr w:type="spellEnd"/>
-      <w:proofErr w:type="gramEnd"/>
-      <w:r>
-        <w:rPr>
-          <w:rFonts w:ascii="Times New Roman" w:hAnsi="Times New Roman" w:cs="Times New Roman"/>
-          <w:sz w:val="28"/>
-          <w:szCs w:val="28"/>
-        </w:rPr>
-        <w:t xml:space="preserve"> </w:t>
-      </w:r>
-      <w:proofErr w:type="spellStart"/>
-      <w:r>
-        <w:rPr>
-          <w:rFonts w:ascii="Times New Roman" w:hAnsi="Times New Roman" w:cs="Times New Roman"/>
-          <w:sz w:val="28"/>
-          <w:szCs w:val="28"/>
-        </w:rPr>
-        <w:t>và</w:t>
-      </w:r>
-      <w:proofErr w:type="spellEnd"/>
-      <w:r>
-        <w:rPr>
-          <w:rFonts w:ascii="Times New Roman" w:hAnsi="Times New Roman" w:cs="Times New Roman"/>
-          <w:sz w:val="28"/>
-          <w:szCs w:val="28"/>
-        </w:rPr>
-        <w:t xml:space="preserve"> </w:t>
-      </w:r>
-      <w:proofErr w:type="spellStart"/>
-      <w:r>
-        <w:rPr>
-          <w:rFonts w:ascii="Times New Roman" w:hAnsi="Times New Roman" w:cs="Times New Roman"/>
-          <w:sz w:val="28"/>
-          <w:szCs w:val="28"/>
-        </w:rPr>
-        <w:t>timeline.play</w:t>
-      </w:r>
-      <w:proofErr w:type="spellEnd"/>
-      <w:r>
-        <w:rPr>
-          <w:rFonts w:ascii="Times New Roman" w:hAnsi="Times New Roman" w:cs="Times New Roman"/>
-          <w:sz w:val="28"/>
-          <w:szCs w:val="28"/>
-        </w:rPr>
-        <w:t xml:space="preserve"> </w:t>
+      <w:r>
+        <w:rPr>
+          <w:rFonts w:ascii="Times New Roman" w:hAnsi="Times New Roman" w:cs="Times New Roman"/>
+          <w:sz w:val="28"/>
+          <w:szCs w:val="28"/>
+        </w:rPr>
+        <w:t xml:space="preserve">timeline.pause và timeline.play </w:t>
       </w:r>
       <w:r>
         <w:rPr>

</xml_diff>